<commit_message>
Laatste lokale BJJ-wijzigingen voor push
</commit_message>
<xml_diff>
--- a/Way to Website.docx
+++ b/Way to Website.docx
@@ -16395,6 +16395,12 @@
         <w:shd w:val="clear" w:color="auto" w:fill="1F1F1F"/>
         <w:spacing w:before="0" w:beforeAutospacing="off" w:after="0" w:afterAutospacing="off" w:line="285" w:lineRule="auto"/>
       </w:pPr>
+    </w:p>
+    <w:p>
+      <w:pPr>
+        <w:shd w:val="clear" w:color="auto" w:fill="1F1F1F"/>
+        <w:spacing w:before="0" w:beforeAutospacing="off" w:after="0" w:afterAutospacing="off" w:line="285" w:lineRule="auto"/>
+      </w:pPr>
       <w:r>
         <w:rPr>
           <w:rFonts w:ascii="Consolas" w:hAnsi="Consolas" w:eastAsia="Consolas" w:cs="Consolas"/>
@@ -27676,6 +27682,4829 @@
         <w:shd w:val="clear" w:color="auto" w:fill="1F1F1F"/>
         <w:spacing w:before="0" w:beforeAutospacing="off" w:after="0" w:afterAutospacing="off" w:line="285" w:lineRule="auto"/>
       </w:pPr>
+    </w:p>
+    <w:p>
+      <w:pPr>
+        <w:pStyle w:val="Normal"/>
+        <w:ind w:left="0"/>
+        <w:rPr>
+          <w:rFonts w:ascii="Aptos" w:hAnsi="Aptos" w:eastAsia="Aptos" w:cs="Aptos"/>
+          <w:noProof w:val="0"/>
+          <w:sz w:val="20"/>
+          <w:szCs w:val="20"/>
+          <w:lang w:val="nl-NL"/>
+        </w:rPr>
+      </w:pPr>
+    </w:p>
+    <w:p>
+      <w:pPr>
+        <w:pStyle w:val="Normal"/>
+        <w:ind w:left="0"/>
+        <w:rPr>
+          <w:rFonts w:ascii="Aptos" w:hAnsi="Aptos" w:eastAsia="Aptos" w:cs="Aptos"/>
+          <w:noProof w:val="0"/>
+          <w:sz w:val="20"/>
+          <w:szCs w:val="20"/>
+          <w:lang w:val="nl-NL"/>
+        </w:rPr>
+      </w:pPr>
+      <w:r>
+        <w:rPr>
+          <w:rFonts w:ascii="Aptos" w:hAnsi="Aptos" w:eastAsia="Aptos" w:cs="Aptos"/>
+          <w:noProof w:val="0"/>
+          <w:sz w:val="20"/>
+          <w:szCs w:val="20"/>
+          <w:lang w:val="nl-NL"/>
+        </w:rPr>
+        <w:t>09/10/2025</w:t>
+      </w:r>
+    </w:p>
+    <w:p>
+      <w:pPr>
+        <w:shd w:val="clear" w:color="auto" w:fill="1F1F1F"/>
+        <w:spacing w:before="0" w:beforeAutospacing="off" w:after="0" w:afterAutospacing="off" w:line="285" w:lineRule="auto"/>
+      </w:pPr>
+      <w:r>
+        <w:rPr>
+          <w:rFonts w:ascii="Consolas" w:hAnsi="Consolas" w:eastAsia="Consolas" w:cs="Consolas"/>
+          <w:b w:val="0"/>
+          <w:bCs w:val="0"/>
+          <w:noProof w:val="0"/>
+          <w:color w:val="CCCCCC"/>
+          <w:sz w:val="21"/>
+          <w:szCs w:val="21"/>
+          <w:lang w:val="nl-NL"/>
+        </w:rPr>
+        <w:t xml:space="preserve">    </w:t>
+      </w:r>
+      <w:r>
+        <w:rPr>
+          <w:rFonts w:ascii="Consolas" w:hAnsi="Consolas" w:eastAsia="Consolas" w:cs="Consolas"/>
+          <w:b w:val="0"/>
+          <w:bCs w:val="0"/>
+          <w:noProof w:val="0"/>
+          <w:color w:val="C586C0"/>
+          <w:sz w:val="21"/>
+          <w:szCs w:val="21"/>
+          <w:lang w:val="nl-NL"/>
+        </w:rPr>
+        <w:t>if</w:t>
+      </w:r>
+      <w:r>
+        <w:rPr>
+          <w:rFonts w:ascii="Consolas" w:hAnsi="Consolas" w:eastAsia="Consolas" w:cs="Consolas"/>
+          <w:b w:val="0"/>
+          <w:bCs w:val="0"/>
+          <w:noProof w:val="0"/>
+          <w:color w:val="CCCCCC"/>
+          <w:sz w:val="21"/>
+          <w:szCs w:val="21"/>
+          <w:lang w:val="nl-NL"/>
+        </w:rPr>
+        <w:t xml:space="preserve"> request.method </w:t>
+      </w:r>
+      <w:r>
+        <w:rPr>
+          <w:rFonts w:ascii="Consolas" w:hAnsi="Consolas" w:eastAsia="Consolas" w:cs="Consolas"/>
+          <w:b w:val="0"/>
+          <w:bCs w:val="0"/>
+          <w:noProof w:val="0"/>
+          <w:color w:val="D4D4D4"/>
+          <w:sz w:val="21"/>
+          <w:szCs w:val="21"/>
+          <w:lang w:val="nl-NL"/>
+        </w:rPr>
+        <w:t>==</w:t>
+      </w:r>
+      <w:r>
+        <w:rPr>
+          <w:rFonts w:ascii="Consolas" w:hAnsi="Consolas" w:eastAsia="Consolas" w:cs="Consolas"/>
+          <w:b w:val="0"/>
+          <w:bCs w:val="0"/>
+          <w:noProof w:val="0"/>
+          <w:color w:val="CCCCCC"/>
+          <w:sz w:val="21"/>
+          <w:szCs w:val="21"/>
+          <w:lang w:val="nl-NL"/>
+        </w:rPr>
+        <w:t xml:space="preserve"> </w:t>
+      </w:r>
+      <w:r>
+        <w:rPr>
+          <w:rFonts w:ascii="Consolas" w:hAnsi="Consolas" w:eastAsia="Consolas" w:cs="Consolas"/>
+          <w:b w:val="0"/>
+          <w:bCs w:val="0"/>
+          <w:noProof w:val="0"/>
+          <w:color w:val="CE9178"/>
+          <w:sz w:val="21"/>
+          <w:szCs w:val="21"/>
+          <w:lang w:val="nl-NL"/>
+        </w:rPr>
+        <w:t>'POST'</w:t>
+      </w:r>
+      <w:r>
+        <w:rPr>
+          <w:rFonts w:ascii="Consolas" w:hAnsi="Consolas" w:eastAsia="Consolas" w:cs="Consolas"/>
+          <w:b w:val="0"/>
+          <w:bCs w:val="0"/>
+          <w:noProof w:val="0"/>
+          <w:color w:val="CCCCCC"/>
+          <w:sz w:val="21"/>
+          <w:szCs w:val="21"/>
+          <w:lang w:val="nl-NL"/>
+        </w:rPr>
+        <w:t>:</w:t>
+      </w:r>
+    </w:p>
+    <w:p>
+      <w:pPr>
+        <w:shd w:val="clear" w:color="auto" w:fill="1F1F1F"/>
+        <w:spacing w:before="0" w:beforeAutospacing="off" w:after="0" w:afterAutospacing="off" w:line="285" w:lineRule="auto"/>
+      </w:pPr>
+      <w:r>
+        <w:rPr>
+          <w:rFonts w:ascii="Consolas" w:hAnsi="Consolas" w:eastAsia="Consolas" w:cs="Consolas"/>
+          <w:b w:val="0"/>
+          <w:bCs w:val="0"/>
+          <w:noProof w:val="0"/>
+          <w:color w:val="CCCCCC"/>
+          <w:sz w:val="21"/>
+          <w:szCs w:val="21"/>
+          <w:lang w:val="nl-NL"/>
+        </w:rPr>
+        <w:t xml:space="preserve">        youtube_url </w:t>
+      </w:r>
+      <w:r>
+        <w:rPr>
+          <w:rFonts w:ascii="Consolas" w:hAnsi="Consolas" w:eastAsia="Consolas" w:cs="Consolas"/>
+          <w:b w:val="0"/>
+          <w:bCs w:val="0"/>
+          <w:noProof w:val="0"/>
+          <w:color w:val="D4D4D4"/>
+          <w:sz w:val="21"/>
+          <w:szCs w:val="21"/>
+          <w:lang w:val="nl-NL"/>
+        </w:rPr>
+        <w:t>=</w:t>
+      </w:r>
+      <w:r>
+        <w:rPr>
+          <w:rFonts w:ascii="Consolas" w:hAnsi="Consolas" w:eastAsia="Consolas" w:cs="Consolas"/>
+          <w:b w:val="0"/>
+          <w:bCs w:val="0"/>
+          <w:noProof w:val="0"/>
+          <w:color w:val="CCCCCC"/>
+          <w:sz w:val="21"/>
+          <w:szCs w:val="21"/>
+          <w:lang w:val="nl-NL"/>
+        </w:rPr>
+        <w:t xml:space="preserve"> request.form.get(</w:t>
+      </w:r>
+      <w:r>
+        <w:rPr>
+          <w:rFonts w:ascii="Consolas" w:hAnsi="Consolas" w:eastAsia="Consolas" w:cs="Consolas"/>
+          <w:b w:val="0"/>
+          <w:bCs w:val="0"/>
+          <w:noProof w:val="0"/>
+          <w:color w:val="CE9178"/>
+          <w:sz w:val="21"/>
+          <w:szCs w:val="21"/>
+          <w:lang w:val="nl-NL"/>
+        </w:rPr>
+        <w:t>'youtube_url'</w:t>
+      </w:r>
+      <w:r>
+        <w:rPr>
+          <w:rFonts w:ascii="Consolas" w:hAnsi="Consolas" w:eastAsia="Consolas" w:cs="Consolas"/>
+          <w:b w:val="0"/>
+          <w:bCs w:val="0"/>
+          <w:noProof w:val="0"/>
+          <w:color w:val="CCCCCC"/>
+          <w:sz w:val="21"/>
+          <w:szCs w:val="21"/>
+          <w:lang w:val="nl-NL"/>
+        </w:rPr>
+        <w:t>)</w:t>
+      </w:r>
+    </w:p>
+    <w:p>
+      <w:pPr>
+        <w:shd w:val="clear" w:color="auto" w:fill="1F1F1F"/>
+        <w:spacing w:before="0" w:beforeAutospacing="off" w:after="0" w:afterAutospacing="off" w:line="285" w:lineRule="auto"/>
+      </w:pPr>
+      <w:r>
+        <w:rPr>
+          <w:rFonts w:ascii="Consolas" w:hAnsi="Consolas" w:eastAsia="Consolas" w:cs="Consolas"/>
+          <w:b w:val="0"/>
+          <w:bCs w:val="0"/>
+          <w:noProof w:val="0"/>
+          <w:color w:val="CCCCCC"/>
+          <w:sz w:val="21"/>
+          <w:szCs w:val="21"/>
+          <w:lang w:val="nl-NL"/>
+        </w:rPr>
+        <w:t xml:space="preserve">        labels_input </w:t>
+      </w:r>
+      <w:r>
+        <w:rPr>
+          <w:rFonts w:ascii="Consolas" w:hAnsi="Consolas" w:eastAsia="Consolas" w:cs="Consolas"/>
+          <w:b w:val="0"/>
+          <w:bCs w:val="0"/>
+          <w:noProof w:val="0"/>
+          <w:color w:val="D4D4D4"/>
+          <w:sz w:val="21"/>
+          <w:szCs w:val="21"/>
+          <w:lang w:val="nl-NL"/>
+        </w:rPr>
+        <w:t>=</w:t>
+      </w:r>
+      <w:r>
+        <w:rPr>
+          <w:rFonts w:ascii="Consolas" w:hAnsi="Consolas" w:eastAsia="Consolas" w:cs="Consolas"/>
+          <w:b w:val="0"/>
+          <w:bCs w:val="0"/>
+          <w:noProof w:val="0"/>
+          <w:color w:val="CCCCCC"/>
+          <w:sz w:val="21"/>
+          <w:szCs w:val="21"/>
+          <w:lang w:val="nl-NL"/>
+        </w:rPr>
+        <w:t xml:space="preserve"> request.form.get(</w:t>
+      </w:r>
+      <w:r>
+        <w:rPr>
+          <w:rFonts w:ascii="Consolas" w:hAnsi="Consolas" w:eastAsia="Consolas" w:cs="Consolas"/>
+          <w:b w:val="0"/>
+          <w:bCs w:val="0"/>
+          <w:noProof w:val="0"/>
+          <w:color w:val="CE9178"/>
+          <w:sz w:val="21"/>
+          <w:szCs w:val="21"/>
+          <w:lang w:val="nl-NL"/>
+        </w:rPr>
+        <w:t>'labels'</w:t>
+      </w:r>
+      <w:r>
+        <w:rPr>
+          <w:rFonts w:ascii="Consolas" w:hAnsi="Consolas" w:eastAsia="Consolas" w:cs="Consolas"/>
+          <w:b w:val="0"/>
+          <w:bCs w:val="0"/>
+          <w:noProof w:val="0"/>
+          <w:color w:val="CCCCCC"/>
+          <w:sz w:val="21"/>
+          <w:szCs w:val="21"/>
+          <w:lang w:val="nl-NL"/>
+        </w:rPr>
+        <w:t xml:space="preserve">, </w:t>
+      </w:r>
+      <w:r>
+        <w:rPr>
+          <w:rFonts w:ascii="Consolas" w:hAnsi="Consolas" w:eastAsia="Consolas" w:cs="Consolas"/>
+          <w:b w:val="0"/>
+          <w:bCs w:val="0"/>
+          <w:noProof w:val="0"/>
+          <w:color w:val="CE9178"/>
+          <w:sz w:val="21"/>
+          <w:szCs w:val="21"/>
+          <w:lang w:val="nl-NL"/>
+        </w:rPr>
+        <w:t>''</w:t>
+      </w:r>
+      <w:r>
+        <w:rPr>
+          <w:rFonts w:ascii="Consolas" w:hAnsi="Consolas" w:eastAsia="Consolas" w:cs="Consolas"/>
+          <w:b w:val="0"/>
+          <w:bCs w:val="0"/>
+          <w:noProof w:val="0"/>
+          <w:color w:val="CCCCCC"/>
+          <w:sz w:val="21"/>
+          <w:szCs w:val="21"/>
+          <w:lang w:val="nl-NL"/>
+        </w:rPr>
+        <w:t>)</w:t>
+      </w:r>
+    </w:p>
+    <w:p>
+      <w:pPr>
+        <w:shd w:val="clear" w:color="auto" w:fill="1F1F1F"/>
+        <w:spacing w:before="0" w:beforeAutospacing="off" w:after="0" w:afterAutospacing="off" w:line="285" w:lineRule="auto"/>
+      </w:pPr>
+      <w:r>
+        <w:rPr>
+          <w:rFonts w:ascii="Consolas" w:hAnsi="Consolas" w:eastAsia="Consolas" w:cs="Consolas"/>
+          <w:b w:val="0"/>
+          <w:bCs w:val="0"/>
+          <w:noProof w:val="0"/>
+          <w:color w:val="CCCCCC"/>
+          <w:sz w:val="21"/>
+          <w:szCs w:val="21"/>
+          <w:lang w:val="nl-NL"/>
+        </w:rPr>
+        <w:t xml:space="preserve">        </w:t>
+      </w:r>
+      <w:r>
+        <w:rPr>
+          <w:rFonts w:ascii="Consolas" w:hAnsi="Consolas" w:eastAsia="Consolas" w:cs="Consolas"/>
+          <w:b w:val="0"/>
+          <w:bCs w:val="0"/>
+          <w:noProof w:val="0"/>
+          <w:color w:val="DCDCAA"/>
+          <w:sz w:val="21"/>
+          <w:szCs w:val="21"/>
+          <w:lang w:val="nl-NL"/>
+        </w:rPr>
+        <w:t>print</w:t>
+      </w:r>
+      <w:r>
+        <w:rPr>
+          <w:rFonts w:ascii="Consolas" w:hAnsi="Consolas" w:eastAsia="Consolas" w:cs="Consolas"/>
+          <w:b w:val="0"/>
+          <w:bCs w:val="0"/>
+          <w:noProof w:val="0"/>
+          <w:color w:val="CCCCCC"/>
+          <w:sz w:val="21"/>
+          <w:szCs w:val="21"/>
+          <w:lang w:val="nl-NL"/>
+        </w:rPr>
+        <w:t>(</w:t>
+      </w:r>
+      <w:r>
+        <w:rPr>
+          <w:rFonts w:ascii="Consolas" w:hAnsi="Consolas" w:eastAsia="Consolas" w:cs="Consolas"/>
+          <w:b w:val="0"/>
+          <w:bCs w:val="0"/>
+          <w:noProof w:val="0"/>
+          <w:color w:val="569CD6"/>
+          <w:sz w:val="21"/>
+          <w:szCs w:val="21"/>
+          <w:lang w:val="nl-NL"/>
+        </w:rPr>
+        <w:t>f</w:t>
+      </w:r>
+      <w:r>
+        <w:rPr>
+          <w:rFonts w:ascii="Consolas" w:hAnsi="Consolas" w:eastAsia="Consolas" w:cs="Consolas"/>
+          <w:b w:val="0"/>
+          <w:bCs w:val="0"/>
+          <w:noProof w:val="0"/>
+          <w:color w:val="CE9178"/>
+          <w:sz w:val="21"/>
+          <w:szCs w:val="21"/>
+          <w:lang w:val="nl-NL"/>
+        </w:rPr>
+        <w:t xml:space="preserve">"Received youtube_url: </w:t>
+      </w:r>
+      <w:r>
+        <w:rPr>
+          <w:rFonts w:ascii="Consolas" w:hAnsi="Consolas" w:eastAsia="Consolas" w:cs="Consolas"/>
+          <w:b w:val="0"/>
+          <w:bCs w:val="0"/>
+          <w:noProof w:val="0"/>
+          <w:color w:val="569CD6"/>
+          <w:sz w:val="21"/>
+          <w:szCs w:val="21"/>
+          <w:lang w:val="nl-NL"/>
+        </w:rPr>
+        <w:t>{</w:t>
+      </w:r>
+      <w:r>
+        <w:rPr>
+          <w:rFonts w:ascii="Consolas" w:hAnsi="Consolas" w:eastAsia="Consolas" w:cs="Consolas"/>
+          <w:b w:val="0"/>
+          <w:bCs w:val="0"/>
+          <w:noProof w:val="0"/>
+          <w:color w:val="CCCCCC"/>
+          <w:sz w:val="21"/>
+          <w:szCs w:val="21"/>
+          <w:lang w:val="nl-NL"/>
+        </w:rPr>
+        <w:t>youtube_url</w:t>
+      </w:r>
+      <w:r>
+        <w:rPr>
+          <w:rFonts w:ascii="Consolas" w:hAnsi="Consolas" w:eastAsia="Consolas" w:cs="Consolas"/>
+          <w:b w:val="0"/>
+          <w:bCs w:val="0"/>
+          <w:noProof w:val="0"/>
+          <w:color w:val="569CD6"/>
+          <w:sz w:val="21"/>
+          <w:szCs w:val="21"/>
+          <w:lang w:val="nl-NL"/>
+        </w:rPr>
+        <w:t>}</w:t>
+      </w:r>
+      <w:r>
+        <w:rPr>
+          <w:rFonts w:ascii="Consolas" w:hAnsi="Consolas" w:eastAsia="Consolas" w:cs="Consolas"/>
+          <w:b w:val="0"/>
+          <w:bCs w:val="0"/>
+          <w:noProof w:val="0"/>
+          <w:color w:val="CE9178"/>
+          <w:sz w:val="21"/>
+          <w:szCs w:val="21"/>
+          <w:lang w:val="nl-NL"/>
+        </w:rPr>
+        <w:t>"</w:t>
+      </w:r>
+      <w:r>
+        <w:rPr>
+          <w:rFonts w:ascii="Consolas" w:hAnsi="Consolas" w:eastAsia="Consolas" w:cs="Consolas"/>
+          <w:b w:val="0"/>
+          <w:bCs w:val="0"/>
+          <w:noProof w:val="0"/>
+          <w:color w:val="CCCCCC"/>
+          <w:sz w:val="21"/>
+          <w:szCs w:val="21"/>
+          <w:lang w:val="nl-NL"/>
+        </w:rPr>
+        <w:t>)</w:t>
+      </w:r>
+    </w:p>
+    <w:p>
+      <w:pPr>
+        <w:shd w:val="clear" w:color="auto" w:fill="1F1F1F"/>
+        <w:spacing w:before="0" w:beforeAutospacing="off" w:after="0" w:afterAutospacing="off" w:line="285" w:lineRule="auto"/>
+      </w:pPr>
+      <w:r>
+        <w:rPr>
+          <w:rFonts w:ascii="Consolas" w:hAnsi="Consolas" w:eastAsia="Consolas" w:cs="Consolas"/>
+          <w:b w:val="0"/>
+          <w:bCs w:val="0"/>
+          <w:noProof w:val="0"/>
+          <w:color w:val="CCCCCC"/>
+          <w:sz w:val="21"/>
+          <w:szCs w:val="21"/>
+          <w:lang w:val="nl-NL"/>
+        </w:rPr>
+        <w:t xml:space="preserve">        </w:t>
+      </w:r>
+      <w:r>
+        <w:rPr>
+          <w:rFonts w:ascii="Consolas" w:hAnsi="Consolas" w:eastAsia="Consolas" w:cs="Consolas"/>
+          <w:b w:val="0"/>
+          <w:bCs w:val="0"/>
+          <w:noProof w:val="0"/>
+          <w:color w:val="DCDCAA"/>
+          <w:sz w:val="21"/>
+          <w:szCs w:val="21"/>
+          <w:lang w:val="nl-NL"/>
+        </w:rPr>
+        <w:t>print</w:t>
+      </w:r>
+      <w:r>
+        <w:rPr>
+          <w:rFonts w:ascii="Consolas" w:hAnsi="Consolas" w:eastAsia="Consolas" w:cs="Consolas"/>
+          <w:b w:val="0"/>
+          <w:bCs w:val="0"/>
+          <w:noProof w:val="0"/>
+          <w:color w:val="CCCCCC"/>
+          <w:sz w:val="21"/>
+          <w:szCs w:val="21"/>
+          <w:lang w:val="nl-NL"/>
+        </w:rPr>
+        <w:t>(</w:t>
+      </w:r>
+      <w:r>
+        <w:rPr>
+          <w:rFonts w:ascii="Consolas" w:hAnsi="Consolas" w:eastAsia="Consolas" w:cs="Consolas"/>
+          <w:b w:val="0"/>
+          <w:bCs w:val="0"/>
+          <w:noProof w:val="0"/>
+          <w:color w:val="569CD6"/>
+          <w:sz w:val="21"/>
+          <w:szCs w:val="21"/>
+          <w:lang w:val="nl-NL"/>
+        </w:rPr>
+        <w:t>f</w:t>
+      </w:r>
+      <w:r>
+        <w:rPr>
+          <w:rFonts w:ascii="Consolas" w:hAnsi="Consolas" w:eastAsia="Consolas" w:cs="Consolas"/>
+          <w:b w:val="0"/>
+          <w:bCs w:val="0"/>
+          <w:noProof w:val="0"/>
+          <w:color w:val="CE9178"/>
+          <w:sz w:val="21"/>
+          <w:szCs w:val="21"/>
+          <w:lang w:val="nl-NL"/>
+        </w:rPr>
+        <w:t xml:space="preserve">"Received labels: </w:t>
+      </w:r>
+      <w:r>
+        <w:rPr>
+          <w:rFonts w:ascii="Consolas" w:hAnsi="Consolas" w:eastAsia="Consolas" w:cs="Consolas"/>
+          <w:b w:val="0"/>
+          <w:bCs w:val="0"/>
+          <w:noProof w:val="0"/>
+          <w:color w:val="569CD6"/>
+          <w:sz w:val="21"/>
+          <w:szCs w:val="21"/>
+          <w:lang w:val="nl-NL"/>
+        </w:rPr>
+        <w:t>{</w:t>
+      </w:r>
+      <w:r>
+        <w:rPr>
+          <w:rFonts w:ascii="Consolas" w:hAnsi="Consolas" w:eastAsia="Consolas" w:cs="Consolas"/>
+          <w:b w:val="0"/>
+          <w:bCs w:val="0"/>
+          <w:noProof w:val="0"/>
+          <w:color w:val="CCCCCC"/>
+          <w:sz w:val="21"/>
+          <w:szCs w:val="21"/>
+          <w:lang w:val="nl-NL"/>
+        </w:rPr>
+        <w:t>labels_input</w:t>
+      </w:r>
+      <w:r>
+        <w:rPr>
+          <w:rFonts w:ascii="Consolas" w:hAnsi="Consolas" w:eastAsia="Consolas" w:cs="Consolas"/>
+          <w:b w:val="0"/>
+          <w:bCs w:val="0"/>
+          <w:noProof w:val="0"/>
+          <w:color w:val="569CD6"/>
+          <w:sz w:val="21"/>
+          <w:szCs w:val="21"/>
+          <w:lang w:val="nl-NL"/>
+        </w:rPr>
+        <w:t>}</w:t>
+      </w:r>
+      <w:r>
+        <w:rPr>
+          <w:rFonts w:ascii="Consolas" w:hAnsi="Consolas" w:eastAsia="Consolas" w:cs="Consolas"/>
+          <w:b w:val="0"/>
+          <w:bCs w:val="0"/>
+          <w:noProof w:val="0"/>
+          <w:color w:val="CE9178"/>
+          <w:sz w:val="21"/>
+          <w:szCs w:val="21"/>
+          <w:lang w:val="nl-NL"/>
+        </w:rPr>
+        <w:t>"</w:t>
+      </w:r>
+      <w:r>
+        <w:rPr>
+          <w:rFonts w:ascii="Consolas" w:hAnsi="Consolas" w:eastAsia="Consolas" w:cs="Consolas"/>
+          <w:b w:val="0"/>
+          <w:bCs w:val="0"/>
+          <w:noProof w:val="0"/>
+          <w:color w:val="CCCCCC"/>
+          <w:sz w:val="21"/>
+          <w:szCs w:val="21"/>
+          <w:lang w:val="nl-NL"/>
+        </w:rPr>
+        <w:t>)</w:t>
+      </w:r>
+    </w:p>
+    <w:p>
+      <w:pPr>
+        <w:shd w:val="clear" w:color="auto" w:fill="1F1F1F"/>
+        <w:spacing w:before="0" w:beforeAutospacing="off" w:after="0" w:afterAutospacing="off" w:line="285" w:lineRule="auto"/>
+      </w:pPr>
+      <w:r>
+        <w:rPr>
+          <w:rFonts w:ascii="Consolas" w:hAnsi="Consolas" w:eastAsia="Consolas" w:cs="Consolas"/>
+          <w:b w:val="0"/>
+          <w:bCs w:val="0"/>
+          <w:noProof w:val="0"/>
+          <w:color w:val="CCCCCC"/>
+          <w:sz w:val="21"/>
+          <w:szCs w:val="21"/>
+          <w:lang w:val="nl-NL"/>
+        </w:rPr>
+        <w:t xml:space="preserve">        </w:t>
+      </w:r>
+      <w:r>
+        <w:rPr>
+          <w:rFonts w:ascii="Consolas" w:hAnsi="Consolas" w:eastAsia="Consolas" w:cs="Consolas"/>
+          <w:b w:val="0"/>
+          <w:bCs w:val="0"/>
+          <w:noProof w:val="0"/>
+          <w:color w:val="C586C0"/>
+          <w:sz w:val="21"/>
+          <w:szCs w:val="21"/>
+          <w:lang w:val="nl-NL"/>
+        </w:rPr>
+        <w:t>if</w:t>
+      </w:r>
+      <w:r>
+        <w:rPr>
+          <w:rFonts w:ascii="Consolas" w:hAnsi="Consolas" w:eastAsia="Consolas" w:cs="Consolas"/>
+          <w:b w:val="0"/>
+          <w:bCs w:val="0"/>
+          <w:noProof w:val="0"/>
+          <w:color w:val="CCCCCC"/>
+          <w:sz w:val="21"/>
+          <w:szCs w:val="21"/>
+          <w:lang w:val="nl-NL"/>
+        </w:rPr>
+        <w:t xml:space="preserve"> </w:t>
+      </w:r>
+      <w:r>
+        <w:rPr>
+          <w:rFonts w:ascii="Consolas" w:hAnsi="Consolas" w:eastAsia="Consolas" w:cs="Consolas"/>
+          <w:b w:val="0"/>
+          <w:bCs w:val="0"/>
+          <w:noProof w:val="0"/>
+          <w:color w:val="569CD6"/>
+          <w:sz w:val="21"/>
+          <w:szCs w:val="21"/>
+          <w:lang w:val="nl-NL"/>
+        </w:rPr>
+        <w:t>not</w:t>
+      </w:r>
+      <w:r>
+        <w:rPr>
+          <w:rFonts w:ascii="Consolas" w:hAnsi="Consolas" w:eastAsia="Consolas" w:cs="Consolas"/>
+          <w:b w:val="0"/>
+          <w:bCs w:val="0"/>
+          <w:noProof w:val="0"/>
+          <w:color w:val="CCCCCC"/>
+          <w:sz w:val="21"/>
+          <w:szCs w:val="21"/>
+          <w:lang w:val="nl-NL"/>
+        </w:rPr>
+        <w:t xml:space="preserve"> youtube_url:</w:t>
+      </w:r>
+    </w:p>
+    <w:p>
+      <w:pPr>
+        <w:shd w:val="clear" w:color="auto" w:fill="1F1F1F"/>
+        <w:spacing w:before="0" w:beforeAutospacing="off" w:after="0" w:afterAutospacing="off" w:line="285" w:lineRule="auto"/>
+      </w:pPr>
+      <w:r>
+        <w:rPr>
+          <w:rFonts w:ascii="Consolas" w:hAnsi="Consolas" w:eastAsia="Consolas" w:cs="Consolas"/>
+          <w:b w:val="0"/>
+          <w:bCs w:val="0"/>
+          <w:noProof w:val="0"/>
+          <w:color w:val="CCCCCC"/>
+          <w:sz w:val="21"/>
+          <w:szCs w:val="21"/>
+          <w:lang w:val="nl-NL"/>
+        </w:rPr>
+        <w:t xml:space="preserve">            </w:t>
+      </w:r>
+      <w:r>
+        <w:rPr>
+          <w:rFonts w:ascii="Consolas" w:hAnsi="Consolas" w:eastAsia="Consolas" w:cs="Consolas"/>
+          <w:b w:val="0"/>
+          <w:bCs w:val="0"/>
+          <w:noProof w:val="0"/>
+          <w:color w:val="C586C0"/>
+          <w:sz w:val="21"/>
+          <w:szCs w:val="21"/>
+          <w:lang w:val="nl-NL"/>
+        </w:rPr>
+        <w:t>return</w:t>
+      </w:r>
+      <w:r>
+        <w:rPr>
+          <w:rFonts w:ascii="Consolas" w:hAnsi="Consolas" w:eastAsia="Consolas" w:cs="Consolas"/>
+          <w:b w:val="0"/>
+          <w:bCs w:val="0"/>
+          <w:noProof w:val="0"/>
+          <w:color w:val="CCCCCC"/>
+          <w:sz w:val="21"/>
+          <w:szCs w:val="21"/>
+          <w:lang w:val="nl-NL"/>
+        </w:rPr>
+        <w:t xml:space="preserve"> </w:t>
+      </w:r>
+      <w:r>
+        <w:rPr>
+          <w:rFonts w:ascii="Consolas" w:hAnsi="Consolas" w:eastAsia="Consolas" w:cs="Consolas"/>
+          <w:b w:val="0"/>
+          <w:bCs w:val="0"/>
+          <w:noProof w:val="0"/>
+          <w:color w:val="CE9178"/>
+          <w:sz w:val="21"/>
+          <w:szCs w:val="21"/>
+          <w:lang w:val="nl-NL"/>
+        </w:rPr>
+        <w:t>"Geen YouTube URL opgegeven"</w:t>
+      </w:r>
+      <w:r>
+        <w:rPr>
+          <w:rFonts w:ascii="Consolas" w:hAnsi="Consolas" w:eastAsia="Consolas" w:cs="Consolas"/>
+          <w:b w:val="0"/>
+          <w:bCs w:val="0"/>
+          <w:noProof w:val="0"/>
+          <w:color w:val="CCCCCC"/>
+          <w:sz w:val="21"/>
+          <w:szCs w:val="21"/>
+          <w:lang w:val="nl-NL"/>
+        </w:rPr>
+        <w:t xml:space="preserve">, </w:t>
+      </w:r>
+      <w:r>
+        <w:rPr>
+          <w:rFonts w:ascii="Consolas" w:hAnsi="Consolas" w:eastAsia="Consolas" w:cs="Consolas"/>
+          <w:b w:val="0"/>
+          <w:bCs w:val="0"/>
+          <w:noProof w:val="0"/>
+          <w:color w:val="B5CEA8"/>
+          <w:sz w:val="21"/>
+          <w:szCs w:val="21"/>
+          <w:lang w:val="nl-NL"/>
+        </w:rPr>
+        <w:t>400</w:t>
+      </w:r>
+    </w:p>
+    <w:p>
+      <w:pPr>
+        <w:shd w:val="clear" w:color="auto" w:fill="1F1F1F"/>
+        <w:spacing w:before="0" w:beforeAutospacing="off" w:after="0" w:afterAutospacing="off" w:line="285" w:lineRule="auto"/>
+      </w:pPr>
+      <w:r>
+        <w:rPr>
+          <w:rFonts w:ascii="Consolas" w:hAnsi="Consolas" w:eastAsia="Consolas" w:cs="Consolas"/>
+          <w:b w:val="0"/>
+          <w:bCs w:val="0"/>
+          <w:noProof w:val="0"/>
+          <w:color w:val="CCCCCC"/>
+          <w:sz w:val="21"/>
+          <w:szCs w:val="21"/>
+          <w:lang w:val="nl-NL"/>
+        </w:rPr>
+        <w:t xml:space="preserve">        </w:t>
+      </w:r>
+      <w:r>
+        <w:rPr>
+          <w:rFonts w:ascii="Consolas" w:hAnsi="Consolas" w:eastAsia="Consolas" w:cs="Consolas"/>
+          <w:b w:val="0"/>
+          <w:bCs w:val="0"/>
+          <w:noProof w:val="0"/>
+          <w:color w:val="C586C0"/>
+          <w:sz w:val="21"/>
+          <w:szCs w:val="21"/>
+          <w:lang w:val="nl-NL"/>
+        </w:rPr>
+        <w:t>if</w:t>
+      </w:r>
+      <w:r>
+        <w:rPr>
+          <w:rFonts w:ascii="Consolas" w:hAnsi="Consolas" w:eastAsia="Consolas" w:cs="Consolas"/>
+          <w:b w:val="0"/>
+          <w:bCs w:val="0"/>
+          <w:noProof w:val="0"/>
+          <w:color w:val="CCCCCC"/>
+          <w:sz w:val="21"/>
+          <w:szCs w:val="21"/>
+          <w:lang w:val="nl-NL"/>
+        </w:rPr>
+        <w:t xml:space="preserve"> </w:t>
+      </w:r>
+      <w:r>
+        <w:rPr>
+          <w:rFonts w:ascii="Consolas" w:hAnsi="Consolas" w:eastAsia="Consolas" w:cs="Consolas"/>
+          <w:b w:val="0"/>
+          <w:bCs w:val="0"/>
+          <w:noProof w:val="0"/>
+          <w:color w:val="CE9178"/>
+          <w:sz w:val="21"/>
+          <w:szCs w:val="21"/>
+          <w:lang w:val="nl-NL"/>
+        </w:rPr>
+        <w:t>"youtube.com/watch?v="</w:t>
+      </w:r>
+      <w:r>
+        <w:rPr>
+          <w:rFonts w:ascii="Consolas" w:hAnsi="Consolas" w:eastAsia="Consolas" w:cs="Consolas"/>
+          <w:b w:val="0"/>
+          <w:bCs w:val="0"/>
+          <w:noProof w:val="0"/>
+          <w:color w:val="CCCCCC"/>
+          <w:sz w:val="21"/>
+          <w:szCs w:val="21"/>
+          <w:lang w:val="nl-NL"/>
+        </w:rPr>
+        <w:t xml:space="preserve"> </w:t>
+      </w:r>
+      <w:r>
+        <w:rPr>
+          <w:rFonts w:ascii="Consolas" w:hAnsi="Consolas" w:eastAsia="Consolas" w:cs="Consolas"/>
+          <w:b w:val="0"/>
+          <w:bCs w:val="0"/>
+          <w:noProof w:val="0"/>
+          <w:color w:val="569CD6"/>
+          <w:sz w:val="21"/>
+          <w:szCs w:val="21"/>
+          <w:lang w:val="nl-NL"/>
+        </w:rPr>
+        <w:t>not</w:t>
+      </w:r>
+      <w:r>
+        <w:rPr>
+          <w:rFonts w:ascii="Consolas" w:hAnsi="Consolas" w:eastAsia="Consolas" w:cs="Consolas"/>
+          <w:b w:val="0"/>
+          <w:bCs w:val="0"/>
+          <w:noProof w:val="0"/>
+          <w:color w:val="CCCCCC"/>
+          <w:sz w:val="21"/>
+          <w:szCs w:val="21"/>
+          <w:lang w:val="nl-NL"/>
+        </w:rPr>
+        <w:t xml:space="preserve"> </w:t>
+      </w:r>
+      <w:r>
+        <w:rPr>
+          <w:rFonts w:ascii="Consolas" w:hAnsi="Consolas" w:eastAsia="Consolas" w:cs="Consolas"/>
+          <w:b w:val="0"/>
+          <w:bCs w:val="0"/>
+          <w:noProof w:val="0"/>
+          <w:color w:val="569CD6"/>
+          <w:sz w:val="21"/>
+          <w:szCs w:val="21"/>
+          <w:lang w:val="nl-NL"/>
+        </w:rPr>
+        <w:t>in</w:t>
+      </w:r>
+      <w:r>
+        <w:rPr>
+          <w:rFonts w:ascii="Consolas" w:hAnsi="Consolas" w:eastAsia="Consolas" w:cs="Consolas"/>
+          <w:b w:val="0"/>
+          <w:bCs w:val="0"/>
+          <w:noProof w:val="0"/>
+          <w:color w:val="CCCCCC"/>
+          <w:sz w:val="21"/>
+          <w:szCs w:val="21"/>
+          <w:lang w:val="nl-NL"/>
+        </w:rPr>
+        <w:t xml:space="preserve"> youtube_url </w:t>
+      </w:r>
+      <w:r>
+        <w:rPr>
+          <w:rFonts w:ascii="Consolas" w:hAnsi="Consolas" w:eastAsia="Consolas" w:cs="Consolas"/>
+          <w:b w:val="0"/>
+          <w:bCs w:val="0"/>
+          <w:noProof w:val="0"/>
+          <w:color w:val="569CD6"/>
+          <w:sz w:val="21"/>
+          <w:szCs w:val="21"/>
+          <w:lang w:val="nl-NL"/>
+        </w:rPr>
+        <w:t>and</w:t>
+      </w:r>
+      <w:r>
+        <w:rPr>
+          <w:rFonts w:ascii="Consolas" w:hAnsi="Consolas" w:eastAsia="Consolas" w:cs="Consolas"/>
+          <w:b w:val="0"/>
+          <w:bCs w:val="0"/>
+          <w:noProof w:val="0"/>
+          <w:color w:val="CCCCCC"/>
+          <w:sz w:val="21"/>
+          <w:szCs w:val="21"/>
+          <w:lang w:val="nl-NL"/>
+        </w:rPr>
+        <w:t xml:space="preserve"> </w:t>
+      </w:r>
+      <w:r>
+        <w:rPr>
+          <w:rFonts w:ascii="Consolas" w:hAnsi="Consolas" w:eastAsia="Consolas" w:cs="Consolas"/>
+          <w:b w:val="0"/>
+          <w:bCs w:val="0"/>
+          <w:noProof w:val="0"/>
+          <w:color w:val="CE9178"/>
+          <w:sz w:val="21"/>
+          <w:szCs w:val="21"/>
+          <w:lang w:val="nl-NL"/>
+        </w:rPr>
+        <w:t>"youtu.be/"</w:t>
+      </w:r>
+      <w:r>
+        <w:rPr>
+          <w:rFonts w:ascii="Consolas" w:hAnsi="Consolas" w:eastAsia="Consolas" w:cs="Consolas"/>
+          <w:b w:val="0"/>
+          <w:bCs w:val="0"/>
+          <w:noProof w:val="0"/>
+          <w:color w:val="CCCCCC"/>
+          <w:sz w:val="21"/>
+          <w:szCs w:val="21"/>
+          <w:lang w:val="nl-NL"/>
+        </w:rPr>
+        <w:t xml:space="preserve"> </w:t>
+      </w:r>
+      <w:r>
+        <w:rPr>
+          <w:rFonts w:ascii="Consolas" w:hAnsi="Consolas" w:eastAsia="Consolas" w:cs="Consolas"/>
+          <w:b w:val="0"/>
+          <w:bCs w:val="0"/>
+          <w:noProof w:val="0"/>
+          <w:color w:val="569CD6"/>
+          <w:sz w:val="21"/>
+          <w:szCs w:val="21"/>
+          <w:lang w:val="nl-NL"/>
+        </w:rPr>
+        <w:t>not</w:t>
+      </w:r>
+      <w:r>
+        <w:rPr>
+          <w:rFonts w:ascii="Consolas" w:hAnsi="Consolas" w:eastAsia="Consolas" w:cs="Consolas"/>
+          <w:b w:val="0"/>
+          <w:bCs w:val="0"/>
+          <w:noProof w:val="0"/>
+          <w:color w:val="CCCCCC"/>
+          <w:sz w:val="21"/>
+          <w:szCs w:val="21"/>
+          <w:lang w:val="nl-NL"/>
+        </w:rPr>
+        <w:t xml:space="preserve"> </w:t>
+      </w:r>
+      <w:r>
+        <w:rPr>
+          <w:rFonts w:ascii="Consolas" w:hAnsi="Consolas" w:eastAsia="Consolas" w:cs="Consolas"/>
+          <w:b w:val="0"/>
+          <w:bCs w:val="0"/>
+          <w:noProof w:val="0"/>
+          <w:color w:val="569CD6"/>
+          <w:sz w:val="21"/>
+          <w:szCs w:val="21"/>
+          <w:lang w:val="nl-NL"/>
+        </w:rPr>
+        <w:t>in</w:t>
+      </w:r>
+      <w:r>
+        <w:rPr>
+          <w:rFonts w:ascii="Consolas" w:hAnsi="Consolas" w:eastAsia="Consolas" w:cs="Consolas"/>
+          <w:b w:val="0"/>
+          <w:bCs w:val="0"/>
+          <w:noProof w:val="0"/>
+          <w:color w:val="CCCCCC"/>
+          <w:sz w:val="21"/>
+          <w:szCs w:val="21"/>
+          <w:lang w:val="nl-NL"/>
+        </w:rPr>
+        <w:t xml:space="preserve"> youtube_url:</w:t>
+      </w:r>
+    </w:p>
+    <w:p>
+      <w:pPr>
+        <w:shd w:val="clear" w:color="auto" w:fill="1F1F1F"/>
+        <w:spacing w:before="0" w:beforeAutospacing="off" w:after="0" w:afterAutospacing="off" w:line="285" w:lineRule="auto"/>
+      </w:pPr>
+      <w:r>
+        <w:rPr>
+          <w:rFonts w:ascii="Consolas" w:hAnsi="Consolas" w:eastAsia="Consolas" w:cs="Consolas"/>
+          <w:b w:val="0"/>
+          <w:bCs w:val="0"/>
+          <w:noProof w:val="0"/>
+          <w:color w:val="CCCCCC"/>
+          <w:sz w:val="21"/>
+          <w:szCs w:val="21"/>
+          <w:lang w:val="nl-NL"/>
+        </w:rPr>
+        <w:t xml:space="preserve">            </w:t>
+      </w:r>
+      <w:r>
+        <w:rPr>
+          <w:rFonts w:ascii="Consolas" w:hAnsi="Consolas" w:eastAsia="Consolas" w:cs="Consolas"/>
+          <w:b w:val="0"/>
+          <w:bCs w:val="0"/>
+          <w:noProof w:val="0"/>
+          <w:color w:val="C586C0"/>
+          <w:sz w:val="21"/>
+          <w:szCs w:val="21"/>
+          <w:lang w:val="nl-NL"/>
+        </w:rPr>
+        <w:t>return</w:t>
+      </w:r>
+      <w:r>
+        <w:rPr>
+          <w:rFonts w:ascii="Consolas" w:hAnsi="Consolas" w:eastAsia="Consolas" w:cs="Consolas"/>
+          <w:b w:val="0"/>
+          <w:bCs w:val="0"/>
+          <w:noProof w:val="0"/>
+          <w:color w:val="CCCCCC"/>
+          <w:sz w:val="21"/>
+          <w:szCs w:val="21"/>
+          <w:lang w:val="nl-NL"/>
+        </w:rPr>
+        <w:t xml:space="preserve"> </w:t>
+      </w:r>
+      <w:r>
+        <w:rPr>
+          <w:rFonts w:ascii="Consolas" w:hAnsi="Consolas" w:eastAsia="Consolas" w:cs="Consolas"/>
+          <w:b w:val="0"/>
+          <w:bCs w:val="0"/>
+          <w:noProof w:val="0"/>
+          <w:color w:val="569CD6"/>
+          <w:sz w:val="21"/>
+          <w:szCs w:val="21"/>
+          <w:lang w:val="nl-NL"/>
+        </w:rPr>
+        <w:t>f</w:t>
+      </w:r>
+      <w:r>
+        <w:rPr>
+          <w:rFonts w:ascii="Consolas" w:hAnsi="Consolas" w:eastAsia="Consolas" w:cs="Consolas"/>
+          <w:b w:val="0"/>
+          <w:bCs w:val="0"/>
+          <w:noProof w:val="0"/>
+          <w:color w:val="CE9178"/>
+          <w:sz w:val="21"/>
+          <w:szCs w:val="21"/>
+          <w:lang w:val="nl-NL"/>
+        </w:rPr>
+        <w:t xml:space="preserve">"Ongeldige YouTube URL: </w:t>
+      </w:r>
+      <w:r>
+        <w:rPr>
+          <w:rFonts w:ascii="Consolas" w:hAnsi="Consolas" w:eastAsia="Consolas" w:cs="Consolas"/>
+          <w:b w:val="0"/>
+          <w:bCs w:val="0"/>
+          <w:noProof w:val="0"/>
+          <w:color w:val="569CD6"/>
+          <w:sz w:val="21"/>
+          <w:szCs w:val="21"/>
+          <w:lang w:val="nl-NL"/>
+        </w:rPr>
+        <w:t>{</w:t>
+      </w:r>
+      <w:r>
+        <w:rPr>
+          <w:rFonts w:ascii="Consolas" w:hAnsi="Consolas" w:eastAsia="Consolas" w:cs="Consolas"/>
+          <w:b w:val="0"/>
+          <w:bCs w:val="0"/>
+          <w:noProof w:val="0"/>
+          <w:color w:val="CCCCCC"/>
+          <w:sz w:val="21"/>
+          <w:szCs w:val="21"/>
+          <w:lang w:val="nl-NL"/>
+        </w:rPr>
+        <w:t>youtube_url</w:t>
+      </w:r>
+      <w:r>
+        <w:rPr>
+          <w:rFonts w:ascii="Consolas" w:hAnsi="Consolas" w:eastAsia="Consolas" w:cs="Consolas"/>
+          <w:b w:val="0"/>
+          <w:bCs w:val="0"/>
+          <w:noProof w:val="0"/>
+          <w:color w:val="569CD6"/>
+          <w:sz w:val="21"/>
+          <w:szCs w:val="21"/>
+          <w:lang w:val="nl-NL"/>
+        </w:rPr>
+        <w:t>}</w:t>
+      </w:r>
+      <w:r>
+        <w:rPr>
+          <w:rFonts w:ascii="Consolas" w:hAnsi="Consolas" w:eastAsia="Consolas" w:cs="Consolas"/>
+          <w:b w:val="0"/>
+          <w:bCs w:val="0"/>
+          <w:noProof w:val="0"/>
+          <w:color w:val="CE9178"/>
+          <w:sz w:val="21"/>
+          <w:szCs w:val="21"/>
+          <w:lang w:val="nl-NL"/>
+        </w:rPr>
+        <w:t>"</w:t>
+      </w:r>
+      <w:r>
+        <w:rPr>
+          <w:rFonts w:ascii="Consolas" w:hAnsi="Consolas" w:eastAsia="Consolas" w:cs="Consolas"/>
+          <w:b w:val="0"/>
+          <w:bCs w:val="0"/>
+          <w:noProof w:val="0"/>
+          <w:color w:val="CCCCCC"/>
+          <w:sz w:val="21"/>
+          <w:szCs w:val="21"/>
+          <w:lang w:val="nl-NL"/>
+        </w:rPr>
+        <w:t xml:space="preserve">, </w:t>
+      </w:r>
+      <w:r>
+        <w:rPr>
+          <w:rFonts w:ascii="Consolas" w:hAnsi="Consolas" w:eastAsia="Consolas" w:cs="Consolas"/>
+          <w:b w:val="0"/>
+          <w:bCs w:val="0"/>
+          <w:noProof w:val="0"/>
+          <w:color w:val="B5CEA8"/>
+          <w:sz w:val="21"/>
+          <w:szCs w:val="21"/>
+          <w:lang w:val="nl-NL"/>
+        </w:rPr>
+        <w:t>400</w:t>
+      </w:r>
+    </w:p>
+    <w:p>
+      <w:pPr>
+        <w:shd w:val="clear" w:color="auto" w:fill="1F1F1F"/>
+        <w:spacing w:before="0" w:beforeAutospacing="off" w:after="0" w:afterAutospacing="off" w:line="285" w:lineRule="auto"/>
+      </w:pPr>
+      <w:r>
+        <w:rPr>
+          <w:rFonts w:ascii="Consolas" w:hAnsi="Consolas" w:eastAsia="Consolas" w:cs="Consolas"/>
+          <w:b w:val="0"/>
+          <w:bCs w:val="0"/>
+          <w:noProof w:val="0"/>
+          <w:color w:val="CCCCCC"/>
+          <w:sz w:val="21"/>
+          <w:szCs w:val="21"/>
+          <w:lang w:val="nl-NL"/>
+        </w:rPr>
+        <w:t xml:space="preserve">        video_id </w:t>
+      </w:r>
+      <w:r>
+        <w:rPr>
+          <w:rFonts w:ascii="Consolas" w:hAnsi="Consolas" w:eastAsia="Consolas" w:cs="Consolas"/>
+          <w:b w:val="0"/>
+          <w:bCs w:val="0"/>
+          <w:noProof w:val="0"/>
+          <w:color w:val="D4D4D4"/>
+          <w:sz w:val="21"/>
+          <w:szCs w:val="21"/>
+          <w:lang w:val="nl-NL"/>
+        </w:rPr>
+        <w:t>=</w:t>
+      </w:r>
+      <w:r>
+        <w:rPr>
+          <w:rFonts w:ascii="Consolas" w:hAnsi="Consolas" w:eastAsia="Consolas" w:cs="Consolas"/>
+          <w:b w:val="0"/>
+          <w:bCs w:val="0"/>
+          <w:noProof w:val="0"/>
+          <w:color w:val="CCCCCC"/>
+          <w:sz w:val="21"/>
+          <w:szCs w:val="21"/>
+          <w:lang w:val="nl-NL"/>
+        </w:rPr>
+        <w:t xml:space="preserve"> youtube_url.split(</w:t>
+      </w:r>
+      <w:r>
+        <w:rPr>
+          <w:rFonts w:ascii="Consolas" w:hAnsi="Consolas" w:eastAsia="Consolas" w:cs="Consolas"/>
+          <w:b w:val="0"/>
+          <w:bCs w:val="0"/>
+          <w:noProof w:val="0"/>
+          <w:color w:val="CE9178"/>
+          <w:sz w:val="21"/>
+          <w:szCs w:val="21"/>
+          <w:lang w:val="nl-NL"/>
+        </w:rPr>
+        <w:t>"v="</w:t>
+      </w:r>
+      <w:r>
+        <w:rPr>
+          <w:rFonts w:ascii="Consolas" w:hAnsi="Consolas" w:eastAsia="Consolas" w:cs="Consolas"/>
+          <w:b w:val="0"/>
+          <w:bCs w:val="0"/>
+          <w:noProof w:val="0"/>
+          <w:color w:val="CCCCCC"/>
+          <w:sz w:val="21"/>
+          <w:szCs w:val="21"/>
+          <w:lang w:val="nl-NL"/>
+        </w:rPr>
+        <w:t>)[</w:t>
+      </w:r>
+      <w:r>
+        <w:rPr>
+          <w:rFonts w:ascii="Consolas" w:hAnsi="Consolas" w:eastAsia="Consolas" w:cs="Consolas"/>
+          <w:b w:val="0"/>
+          <w:bCs w:val="0"/>
+          <w:noProof w:val="0"/>
+          <w:color w:val="D4D4D4"/>
+          <w:sz w:val="21"/>
+          <w:szCs w:val="21"/>
+          <w:lang w:val="nl-NL"/>
+        </w:rPr>
+        <w:t>-</w:t>
+      </w:r>
+      <w:r>
+        <w:rPr>
+          <w:rFonts w:ascii="Consolas" w:hAnsi="Consolas" w:eastAsia="Consolas" w:cs="Consolas"/>
+          <w:b w:val="0"/>
+          <w:bCs w:val="0"/>
+          <w:noProof w:val="0"/>
+          <w:color w:val="B5CEA8"/>
+          <w:sz w:val="21"/>
+          <w:szCs w:val="21"/>
+          <w:lang w:val="nl-NL"/>
+        </w:rPr>
+        <w:t>1</w:t>
+      </w:r>
+      <w:r>
+        <w:rPr>
+          <w:rFonts w:ascii="Consolas" w:hAnsi="Consolas" w:eastAsia="Consolas" w:cs="Consolas"/>
+          <w:b w:val="0"/>
+          <w:bCs w:val="0"/>
+          <w:noProof w:val="0"/>
+          <w:color w:val="CCCCCC"/>
+          <w:sz w:val="21"/>
+          <w:szCs w:val="21"/>
+          <w:lang w:val="nl-NL"/>
+        </w:rPr>
+        <w:t>].split(</w:t>
+      </w:r>
+      <w:r>
+        <w:rPr>
+          <w:rFonts w:ascii="Consolas" w:hAnsi="Consolas" w:eastAsia="Consolas" w:cs="Consolas"/>
+          <w:b w:val="0"/>
+          <w:bCs w:val="0"/>
+          <w:noProof w:val="0"/>
+          <w:color w:val="CE9178"/>
+          <w:sz w:val="21"/>
+          <w:szCs w:val="21"/>
+          <w:lang w:val="nl-NL"/>
+        </w:rPr>
+        <w:t>"&amp;"</w:t>
+      </w:r>
+      <w:r>
+        <w:rPr>
+          <w:rFonts w:ascii="Consolas" w:hAnsi="Consolas" w:eastAsia="Consolas" w:cs="Consolas"/>
+          <w:b w:val="0"/>
+          <w:bCs w:val="0"/>
+          <w:noProof w:val="0"/>
+          <w:color w:val="CCCCCC"/>
+          <w:sz w:val="21"/>
+          <w:szCs w:val="21"/>
+          <w:lang w:val="nl-NL"/>
+        </w:rPr>
+        <w:t>)[</w:t>
+      </w:r>
+      <w:r>
+        <w:rPr>
+          <w:rFonts w:ascii="Consolas" w:hAnsi="Consolas" w:eastAsia="Consolas" w:cs="Consolas"/>
+          <w:b w:val="0"/>
+          <w:bCs w:val="0"/>
+          <w:noProof w:val="0"/>
+          <w:color w:val="B5CEA8"/>
+          <w:sz w:val="21"/>
+          <w:szCs w:val="21"/>
+          <w:lang w:val="nl-NL"/>
+        </w:rPr>
+        <w:t>0</w:t>
+      </w:r>
+      <w:r>
+        <w:rPr>
+          <w:rFonts w:ascii="Consolas" w:hAnsi="Consolas" w:eastAsia="Consolas" w:cs="Consolas"/>
+          <w:b w:val="0"/>
+          <w:bCs w:val="0"/>
+          <w:noProof w:val="0"/>
+          <w:color w:val="CCCCCC"/>
+          <w:sz w:val="21"/>
+          <w:szCs w:val="21"/>
+          <w:lang w:val="nl-NL"/>
+        </w:rPr>
+        <w:t xml:space="preserve">] </w:t>
+      </w:r>
+      <w:r>
+        <w:rPr>
+          <w:rFonts w:ascii="Consolas" w:hAnsi="Consolas" w:eastAsia="Consolas" w:cs="Consolas"/>
+          <w:b w:val="0"/>
+          <w:bCs w:val="0"/>
+          <w:noProof w:val="0"/>
+          <w:color w:val="C586C0"/>
+          <w:sz w:val="21"/>
+          <w:szCs w:val="21"/>
+          <w:lang w:val="nl-NL"/>
+        </w:rPr>
+        <w:t>if</w:t>
+      </w:r>
+      <w:r>
+        <w:rPr>
+          <w:rFonts w:ascii="Consolas" w:hAnsi="Consolas" w:eastAsia="Consolas" w:cs="Consolas"/>
+          <w:b w:val="0"/>
+          <w:bCs w:val="0"/>
+          <w:noProof w:val="0"/>
+          <w:color w:val="CCCCCC"/>
+          <w:sz w:val="21"/>
+          <w:szCs w:val="21"/>
+          <w:lang w:val="nl-NL"/>
+        </w:rPr>
+        <w:t xml:space="preserve"> </w:t>
+      </w:r>
+      <w:r>
+        <w:rPr>
+          <w:rFonts w:ascii="Consolas" w:hAnsi="Consolas" w:eastAsia="Consolas" w:cs="Consolas"/>
+          <w:b w:val="0"/>
+          <w:bCs w:val="0"/>
+          <w:noProof w:val="0"/>
+          <w:color w:val="CE9178"/>
+          <w:sz w:val="21"/>
+          <w:szCs w:val="21"/>
+          <w:lang w:val="nl-NL"/>
+        </w:rPr>
+        <w:t>"v="</w:t>
+      </w:r>
+      <w:r>
+        <w:rPr>
+          <w:rFonts w:ascii="Consolas" w:hAnsi="Consolas" w:eastAsia="Consolas" w:cs="Consolas"/>
+          <w:b w:val="0"/>
+          <w:bCs w:val="0"/>
+          <w:noProof w:val="0"/>
+          <w:color w:val="CCCCCC"/>
+          <w:sz w:val="21"/>
+          <w:szCs w:val="21"/>
+          <w:lang w:val="nl-NL"/>
+        </w:rPr>
+        <w:t xml:space="preserve"> </w:t>
+      </w:r>
+      <w:r>
+        <w:rPr>
+          <w:rFonts w:ascii="Consolas" w:hAnsi="Consolas" w:eastAsia="Consolas" w:cs="Consolas"/>
+          <w:b w:val="0"/>
+          <w:bCs w:val="0"/>
+          <w:noProof w:val="0"/>
+          <w:color w:val="569CD6"/>
+          <w:sz w:val="21"/>
+          <w:szCs w:val="21"/>
+          <w:lang w:val="nl-NL"/>
+        </w:rPr>
+        <w:t>in</w:t>
+      </w:r>
+      <w:r>
+        <w:rPr>
+          <w:rFonts w:ascii="Consolas" w:hAnsi="Consolas" w:eastAsia="Consolas" w:cs="Consolas"/>
+          <w:b w:val="0"/>
+          <w:bCs w:val="0"/>
+          <w:noProof w:val="0"/>
+          <w:color w:val="CCCCCC"/>
+          <w:sz w:val="21"/>
+          <w:szCs w:val="21"/>
+          <w:lang w:val="nl-NL"/>
+        </w:rPr>
+        <w:t xml:space="preserve"> youtube_url </w:t>
+      </w:r>
+      <w:r>
+        <w:rPr>
+          <w:rFonts w:ascii="Consolas" w:hAnsi="Consolas" w:eastAsia="Consolas" w:cs="Consolas"/>
+          <w:b w:val="0"/>
+          <w:bCs w:val="0"/>
+          <w:noProof w:val="0"/>
+          <w:color w:val="C586C0"/>
+          <w:sz w:val="21"/>
+          <w:szCs w:val="21"/>
+          <w:lang w:val="nl-NL"/>
+        </w:rPr>
+        <w:t>else</w:t>
+      </w:r>
+      <w:r>
+        <w:rPr>
+          <w:rFonts w:ascii="Consolas" w:hAnsi="Consolas" w:eastAsia="Consolas" w:cs="Consolas"/>
+          <w:b w:val="0"/>
+          <w:bCs w:val="0"/>
+          <w:noProof w:val="0"/>
+          <w:color w:val="CCCCCC"/>
+          <w:sz w:val="21"/>
+          <w:szCs w:val="21"/>
+          <w:lang w:val="nl-NL"/>
+        </w:rPr>
+        <w:t xml:space="preserve"> youtube_url.split(</w:t>
+      </w:r>
+      <w:r>
+        <w:rPr>
+          <w:rFonts w:ascii="Consolas" w:hAnsi="Consolas" w:eastAsia="Consolas" w:cs="Consolas"/>
+          <w:b w:val="0"/>
+          <w:bCs w:val="0"/>
+          <w:noProof w:val="0"/>
+          <w:color w:val="CE9178"/>
+          <w:sz w:val="21"/>
+          <w:szCs w:val="21"/>
+          <w:lang w:val="nl-NL"/>
+        </w:rPr>
+        <w:t>"/"</w:t>
+      </w:r>
+      <w:r>
+        <w:rPr>
+          <w:rFonts w:ascii="Consolas" w:hAnsi="Consolas" w:eastAsia="Consolas" w:cs="Consolas"/>
+          <w:b w:val="0"/>
+          <w:bCs w:val="0"/>
+          <w:noProof w:val="0"/>
+          <w:color w:val="CCCCCC"/>
+          <w:sz w:val="21"/>
+          <w:szCs w:val="21"/>
+          <w:lang w:val="nl-NL"/>
+        </w:rPr>
+        <w:t>)[</w:t>
+      </w:r>
+      <w:r>
+        <w:rPr>
+          <w:rFonts w:ascii="Consolas" w:hAnsi="Consolas" w:eastAsia="Consolas" w:cs="Consolas"/>
+          <w:b w:val="0"/>
+          <w:bCs w:val="0"/>
+          <w:noProof w:val="0"/>
+          <w:color w:val="D4D4D4"/>
+          <w:sz w:val="21"/>
+          <w:szCs w:val="21"/>
+          <w:lang w:val="nl-NL"/>
+        </w:rPr>
+        <w:t>-</w:t>
+      </w:r>
+      <w:r>
+        <w:rPr>
+          <w:rFonts w:ascii="Consolas" w:hAnsi="Consolas" w:eastAsia="Consolas" w:cs="Consolas"/>
+          <w:b w:val="0"/>
+          <w:bCs w:val="0"/>
+          <w:noProof w:val="0"/>
+          <w:color w:val="B5CEA8"/>
+          <w:sz w:val="21"/>
+          <w:szCs w:val="21"/>
+          <w:lang w:val="nl-NL"/>
+        </w:rPr>
+        <w:t>1</w:t>
+      </w:r>
+      <w:r>
+        <w:rPr>
+          <w:rFonts w:ascii="Consolas" w:hAnsi="Consolas" w:eastAsia="Consolas" w:cs="Consolas"/>
+          <w:b w:val="0"/>
+          <w:bCs w:val="0"/>
+          <w:noProof w:val="0"/>
+          <w:color w:val="CCCCCC"/>
+          <w:sz w:val="21"/>
+          <w:szCs w:val="21"/>
+          <w:lang w:val="nl-NL"/>
+        </w:rPr>
+        <w:t>]</w:t>
+      </w:r>
+    </w:p>
+    <w:p>
+      <w:pPr>
+        <w:shd w:val="clear" w:color="auto" w:fill="1F1F1F"/>
+        <w:spacing w:before="0" w:beforeAutospacing="off" w:after="0" w:afterAutospacing="off" w:line="285" w:lineRule="auto"/>
+      </w:pPr>
+      <w:r>
+        <w:rPr>
+          <w:rFonts w:ascii="Consolas" w:hAnsi="Consolas" w:eastAsia="Consolas" w:cs="Consolas"/>
+          <w:b w:val="0"/>
+          <w:bCs w:val="0"/>
+          <w:noProof w:val="0"/>
+          <w:color w:val="CCCCCC"/>
+          <w:sz w:val="21"/>
+          <w:szCs w:val="21"/>
+          <w:lang w:val="nl-NL"/>
+        </w:rPr>
+        <w:t xml:space="preserve">        embedded_url </w:t>
+      </w:r>
+      <w:r>
+        <w:rPr>
+          <w:rFonts w:ascii="Consolas" w:hAnsi="Consolas" w:eastAsia="Consolas" w:cs="Consolas"/>
+          <w:b w:val="0"/>
+          <w:bCs w:val="0"/>
+          <w:noProof w:val="0"/>
+          <w:color w:val="D4D4D4"/>
+          <w:sz w:val="21"/>
+          <w:szCs w:val="21"/>
+          <w:lang w:val="nl-NL"/>
+        </w:rPr>
+        <w:t>=</w:t>
+      </w:r>
+      <w:r>
+        <w:rPr>
+          <w:rFonts w:ascii="Consolas" w:hAnsi="Consolas" w:eastAsia="Consolas" w:cs="Consolas"/>
+          <w:b w:val="0"/>
+          <w:bCs w:val="0"/>
+          <w:noProof w:val="0"/>
+          <w:color w:val="CCCCCC"/>
+          <w:sz w:val="21"/>
+          <w:szCs w:val="21"/>
+          <w:lang w:val="nl-NL"/>
+        </w:rPr>
+        <w:t xml:space="preserve"> </w:t>
+      </w:r>
+      <w:r>
+        <w:rPr>
+          <w:rFonts w:ascii="Consolas" w:hAnsi="Consolas" w:eastAsia="Consolas" w:cs="Consolas"/>
+          <w:b w:val="0"/>
+          <w:bCs w:val="0"/>
+          <w:noProof w:val="0"/>
+          <w:color w:val="569CD6"/>
+          <w:sz w:val="21"/>
+          <w:szCs w:val="21"/>
+          <w:lang w:val="nl-NL"/>
+        </w:rPr>
+        <w:t>f</w:t>
+      </w:r>
+      <w:r>
+        <w:rPr>
+          <w:rFonts w:ascii="Consolas" w:hAnsi="Consolas" w:eastAsia="Consolas" w:cs="Consolas"/>
+          <w:b w:val="0"/>
+          <w:bCs w:val="0"/>
+          <w:noProof w:val="0"/>
+          <w:color w:val="CE9178"/>
+          <w:sz w:val="21"/>
+          <w:szCs w:val="21"/>
+          <w:lang w:val="nl-NL"/>
+        </w:rPr>
+        <w:t>"https://www.youtube.com/embed/</w:t>
+      </w:r>
+      <w:r>
+        <w:rPr>
+          <w:rFonts w:ascii="Consolas" w:hAnsi="Consolas" w:eastAsia="Consolas" w:cs="Consolas"/>
+          <w:b w:val="0"/>
+          <w:bCs w:val="0"/>
+          <w:noProof w:val="0"/>
+          <w:color w:val="569CD6"/>
+          <w:sz w:val="21"/>
+          <w:szCs w:val="21"/>
+          <w:lang w:val="nl-NL"/>
+        </w:rPr>
+        <w:t>{</w:t>
+      </w:r>
+      <w:r>
+        <w:rPr>
+          <w:rFonts w:ascii="Consolas" w:hAnsi="Consolas" w:eastAsia="Consolas" w:cs="Consolas"/>
+          <w:b w:val="0"/>
+          <w:bCs w:val="0"/>
+          <w:noProof w:val="0"/>
+          <w:color w:val="CCCCCC"/>
+          <w:sz w:val="21"/>
+          <w:szCs w:val="21"/>
+          <w:lang w:val="nl-NL"/>
+        </w:rPr>
+        <w:t>video_id</w:t>
+      </w:r>
+      <w:r>
+        <w:rPr>
+          <w:rFonts w:ascii="Consolas" w:hAnsi="Consolas" w:eastAsia="Consolas" w:cs="Consolas"/>
+          <w:b w:val="0"/>
+          <w:bCs w:val="0"/>
+          <w:noProof w:val="0"/>
+          <w:color w:val="569CD6"/>
+          <w:sz w:val="21"/>
+          <w:szCs w:val="21"/>
+          <w:lang w:val="nl-NL"/>
+        </w:rPr>
+        <w:t>}</w:t>
+      </w:r>
+      <w:r>
+        <w:rPr>
+          <w:rFonts w:ascii="Consolas" w:hAnsi="Consolas" w:eastAsia="Consolas" w:cs="Consolas"/>
+          <w:b w:val="0"/>
+          <w:bCs w:val="0"/>
+          <w:noProof w:val="0"/>
+          <w:color w:val="CE9178"/>
+          <w:sz w:val="21"/>
+          <w:szCs w:val="21"/>
+          <w:lang w:val="nl-NL"/>
+        </w:rPr>
+        <w:t>"</w:t>
+      </w:r>
+    </w:p>
+    <w:p>
+      <w:pPr>
+        <w:shd w:val="clear" w:color="auto" w:fill="1F1F1F"/>
+        <w:spacing w:before="0" w:beforeAutospacing="off" w:after="0" w:afterAutospacing="off" w:line="285" w:lineRule="auto"/>
+      </w:pPr>
+      <w:r>
+        <w:rPr>
+          <w:rFonts w:ascii="Consolas" w:hAnsi="Consolas" w:eastAsia="Consolas" w:cs="Consolas"/>
+          <w:b w:val="0"/>
+          <w:bCs w:val="0"/>
+          <w:noProof w:val="0"/>
+          <w:color w:val="CCCCCC"/>
+          <w:sz w:val="21"/>
+          <w:szCs w:val="21"/>
+          <w:lang w:val="nl-NL"/>
+        </w:rPr>
+        <w:t xml:space="preserve">        labels </w:t>
+      </w:r>
+      <w:r>
+        <w:rPr>
+          <w:rFonts w:ascii="Consolas" w:hAnsi="Consolas" w:eastAsia="Consolas" w:cs="Consolas"/>
+          <w:b w:val="0"/>
+          <w:bCs w:val="0"/>
+          <w:noProof w:val="0"/>
+          <w:color w:val="D4D4D4"/>
+          <w:sz w:val="21"/>
+          <w:szCs w:val="21"/>
+          <w:lang w:val="nl-NL"/>
+        </w:rPr>
+        <w:t>=</w:t>
+      </w:r>
+      <w:r>
+        <w:rPr>
+          <w:rFonts w:ascii="Consolas" w:hAnsi="Consolas" w:eastAsia="Consolas" w:cs="Consolas"/>
+          <w:b w:val="0"/>
+          <w:bCs w:val="0"/>
+          <w:noProof w:val="0"/>
+          <w:color w:val="CCCCCC"/>
+          <w:sz w:val="21"/>
+          <w:szCs w:val="21"/>
+          <w:lang w:val="nl-NL"/>
+        </w:rPr>
+        <w:t xml:space="preserve"> [label.strip() </w:t>
+      </w:r>
+      <w:r>
+        <w:rPr>
+          <w:rFonts w:ascii="Consolas" w:hAnsi="Consolas" w:eastAsia="Consolas" w:cs="Consolas"/>
+          <w:b w:val="0"/>
+          <w:bCs w:val="0"/>
+          <w:noProof w:val="0"/>
+          <w:color w:val="C586C0"/>
+          <w:sz w:val="21"/>
+          <w:szCs w:val="21"/>
+          <w:lang w:val="nl-NL"/>
+        </w:rPr>
+        <w:t>for</w:t>
+      </w:r>
+      <w:r>
+        <w:rPr>
+          <w:rFonts w:ascii="Consolas" w:hAnsi="Consolas" w:eastAsia="Consolas" w:cs="Consolas"/>
+          <w:b w:val="0"/>
+          <w:bCs w:val="0"/>
+          <w:noProof w:val="0"/>
+          <w:color w:val="CCCCCC"/>
+          <w:sz w:val="21"/>
+          <w:szCs w:val="21"/>
+          <w:lang w:val="nl-NL"/>
+        </w:rPr>
+        <w:t xml:space="preserve"> label </w:t>
+      </w:r>
+      <w:r>
+        <w:rPr>
+          <w:rFonts w:ascii="Consolas" w:hAnsi="Consolas" w:eastAsia="Consolas" w:cs="Consolas"/>
+          <w:b w:val="0"/>
+          <w:bCs w:val="0"/>
+          <w:noProof w:val="0"/>
+          <w:color w:val="C586C0"/>
+          <w:sz w:val="21"/>
+          <w:szCs w:val="21"/>
+          <w:lang w:val="nl-NL"/>
+        </w:rPr>
+        <w:t>in</w:t>
+      </w:r>
+      <w:r>
+        <w:rPr>
+          <w:rFonts w:ascii="Consolas" w:hAnsi="Consolas" w:eastAsia="Consolas" w:cs="Consolas"/>
+          <w:b w:val="0"/>
+          <w:bCs w:val="0"/>
+          <w:noProof w:val="0"/>
+          <w:color w:val="CCCCCC"/>
+          <w:sz w:val="21"/>
+          <w:szCs w:val="21"/>
+          <w:lang w:val="nl-NL"/>
+        </w:rPr>
+        <w:t xml:space="preserve"> labels_input.split(</w:t>
+      </w:r>
+      <w:r>
+        <w:rPr>
+          <w:rFonts w:ascii="Consolas" w:hAnsi="Consolas" w:eastAsia="Consolas" w:cs="Consolas"/>
+          <w:b w:val="0"/>
+          <w:bCs w:val="0"/>
+          <w:noProof w:val="0"/>
+          <w:color w:val="CE9178"/>
+          <w:sz w:val="21"/>
+          <w:szCs w:val="21"/>
+          <w:lang w:val="nl-NL"/>
+        </w:rPr>
+        <w:t>','</w:t>
+      </w:r>
+      <w:r>
+        <w:rPr>
+          <w:rFonts w:ascii="Consolas" w:hAnsi="Consolas" w:eastAsia="Consolas" w:cs="Consolas"/>
+          <w:b w:val="0"/>
+          <w:bCs w:val="0"/>
+          <w:noProof w:val="0"/>
+          <w:color w:val="CCCCCC"/>
+          <w:sz w:val="21"/>
+          <w:szCs w:val="21"/>
+          <w:lang w:val="nl-NL"/>
+        </w:rPr>
+        <w:t xml:space="preserve">) </w:t>
+      </w:r>
+      <w:r>
+        <w:rPr>
+          <w:rFonts w:ascii="Consolas" w:hAnsi="Consolas" w:eastAsia="Consolas" w:cs="Consolas"/>
+          <w:b w:val="0"/>
+          <w:bCs w:val="0"/>
+          <w:noProof w:val="0"/>
+          <w:color w:val="C586C0"/>
+          <w:sz w:val="21"/>
+          <w:szCs w:val="21"/>
+          <w:lang w:val="nl-NL"/>
+        </w:rPr>
+        <w:t>if</w:t>
+      </w:r>
+      <w:r>
+        <w:rPr>
+          <w:rFonts w:ascii="Consolas" w:hAnsi="Consolas" w:eastAsia="Consolas" w:cs="Consolas"/>
+          <w:b w:val="0"/>
+          <w:bCs w:val="0"/>
+          <w:noProof w:val="0"/>
+          <w:color w:val="CCCCCC"/>
+          <w:sz w:val="21"/>
+          <w:szCs w:val="21"/>
+          <w:lang w:val="nl-NL"/>
+        </w:rPr>
+        <w:t xml:space="preserve"> label.strip()] </w:t>
+      </w:r>
+      <w:r>
+        <w:rPr>
+          <w:rFonts w:ascii="Consolas" w:hAnsi="Consolas" w:eastAsia="Consolas" w:cs="Consolas"/>
+          <w:b w:val="0"/>
+          <w:bCs w:val="0"/>
+          <w:noProof w:val="0"/>
+          <w:color w:val="C586C0"/>
+          <w:sz w:val="21"/>
+          <w:szCs w:val="21"/>
+          <w:lang w:val="nl-NL"/>
+        </w:rPr>
+        <w:t>if</w:t>
+      </w:r>
+      <w:r>
+        <w:rPr>
+          <w:rFonts w:ascii="Consolas" w:hAnsi="Consolas" w:eastAsia="Consolas" w:cs="Consolas"/>
+          <w:b w:val="0"/>
+          <w:bCs w:val="0"/>
+          <w:noProof w:val="0"/>
+          <w:color w:val="CCCCCC"/>
+          <w:sz w:val="21"/>
+          <w:szCs w:val="21"/>
+          <w:lang w:val="nl-NL"/>
+        </w:rPr>
+        <w:t xml:space="preserve"> labels_input </w:t>
+      </w:r>
+      <w:r>
+        <w:rPr>
+          <w:rFonts w:ascii="Consolas" w:hAnsi="Consolas" w:eastAsia="Consolas" w:cs="Consolas"/>
+          <w:b w:val="0"/>
+          <w:bCs w:val="0"/>
+          <w:noProof w:val="0"/>
+          <w:color w:val="C586C0"/>
+          <w:sz w:val="21"/>
+          <w:szCs w:val="21"/>
+          <w:lang w:val="nl-NL"/>
+        </w:rPr>
+        <w:t>else</w:t>
+      </w:r>
+      <w:r>
+        <w:rPr>
+          <w:rFonts w:ascii="Consolas" w:hAnsi="Consolas" w:eastAsia="Consolas" w:cs="Consolas"/>
+          <w:b w:val="0"/>
+          <w:bCs w:val="0"/>
+          <w:noProof w:val="0"/>
+          <w:color w:val="CCCCCC"/>
+          <w:sz w:val="21"/>
+          <w:szCs w:val="21"/>
+          <w:lang w:val="nl-NL"/>
+        </w:rPr>
+        <w:t xml:space="preserve"> []</w:t>
+      </w:r>
+    </w:p>
+    <w:p>
+      <w:pPr>
+        <w:shd w:val="clear" w:color="auto" w:fill="1F1F1F"/>
+        <w:spacing w:before="0" w:beforeAutospacing="off" w:after="0" w:afterAutospacing="off" w:line="285" w:lineRule="auto"/>
+      </w:pPr>
+      <w:r>
+        <w:rPr>
+          <w:rFonts w:ascii="Consolas" w:hAnsi="Consolas" w:eastAsia="Consolas" w:cs="Consolas"/>
+          <w:b w:val="0"/>
+          <w:bCs w:val="0"/>
+          <w:noProof w:val="0"/>
+          <w:color w:val="CCCCCC"/>
+          <w:sz w:val="21"/>
+          <w:szCs w:val="21"/>
+          <w:lang w:val="nl-NL"/>
+        </w:rPr>
+        <w:t xml:space="preserve">        new_video </w:t>
+      </w:r>
+      <w:r>
+        <w:rPr>
+          <w:rFonts w:ascii="Consolas" w:hAnsi="Consolas" w:eastAsia="Consolas" w:cs="Consolas"/>
+          <w:b w:val="0"/>
+          <w:bCs w:val="0"/>
+          <w:noProof w:val="0"/>
+          <w:color w:val="D4D4D4"/>
+          <w:sz w:val="21"/>
+          <w:szCs w:val="21"/>
+          <w:lang w:val="nl-NL"/>
+        </w:rPr>
+        <w:t>=</w:t>
+      </w:r>
+      <w:r>
+        <w:rPr>
+          <w:rFonts w:ascii="Consolas" w:hAnsi="Consolas" w:eastAsia="Consolas" w:cs="Consolas"/>
+          <w:b w:val="0"/>
+          <w:bCs w:val="0"/>
+          <w:noProof w:val="0"/>
+          <w:color w:val="CCCCCC"/>
+          <w:sz w:val="21"/>
+          <w:szCs w:val="21"/>
+          <w:lang w:val="nl-NL"/>
+        </w:rPr>
+        <w:t xml:space="preserve"> Video(</w:t>
+      </w:r>
+      <w:r>
+        <w:rPr>
+          <w:rFonts w:ascii="Consolas" w:hAnsi="Consolas" w:eastAsia="Consolas" w:cs="Consolas"/>
+          <w:b w:val="0"/>
+          <w:bCs w:val="0"/>
+          <w:noProof w:val="0"/>
+          <w:color w:val="9CDCFE"/>
+          <w:sz w:val="21"/>
+          <w:szCs w:val="21"/>
+          <w:lang w:val="nl-NL"/>
+        </w:rPr>
+        <w:t>youtube_url</w:t>
+      </w:r>
+      <w:r>
+        <w:rPr>
+          <w:rFonts w:ascii="Consolas" w:hAnsi="Consolas" w:eastAsia="Consolas" w:cs="Consolas"/>
+          <w:b w:val="0"/>
+          <w:bCs w:val="0"/>
+          <w:noProof w:val="0"/>
+          <w:color w:val="D4D4D4"/>
+          <w:sz w:val="21"/>
+          <w:szCs w:val="21"/>
+          <w:lang w:val="nl-NL"/>
+        </w:rPr>
+        <w:t>=</w:t>
+      </w:r>
+      <w:r>
+        <w:rPr>
+          <w:rFonts w:ascii="Consolas" w:hAnsi="Consolas" w:eastAsia="Consolas" w:cs="Consolas"/>
+          <w:b w:val="0"/>
+          <w:bCs w:val="0"/>
+          <w:noProof w:val="0"/>
+          <w:color w:val="CCCCCC"/>
+          <w:sz w:val="21"/>
+          <w:szCs w:val="21"/>
+          <w:lang w:val="nl-NL"/>
+        </w:rPr>
+        <w:t xml:space="preserve">youtube_url, </w:t>
+      </w:r>
+      <w:r>
+        <w:rPr>
+          <w:rFonts w:ascii="Consolas" w:hAnsi="Consolas" w:eastAsia="Consolas" w:cs="Consolas"/>
+          <w:b w:val="0"/>
+          <w:bCs w:val="0"/>
+          <w:noProof w:val="0"/>
+          <w:color w:val="9CDCFE"/>
+          <w:sz w:val="21"/>
+          <w:szCs w:val="21"/>
+          <w:lang w:val="nl-NL"/>
+        </w:rPr>
+        <w:t>embedded_url</w:t>
+      </w:r>
+      <w:r>
+        <w:rPr>
+          <w:rFonts w:ascii="Consolas" w:hAnsi="Consolas" w:eastAsia="Consolas" w:cs="Consolas"/>
+          <w:b w:val="0"/>
+          <w:bCs w:val="0"/>
+          <w:noProof w:val="0"/>
+          <w:color w:val="D4D4D4"/>
+          <w:sz w:val="21"/>
+          <w:szCs w:val="21"/>
+          <w:lang w:val="nl-NL"/>
+        </w:rPr>
+        <w:t>=</w:t>
+      </w:r>
+      <w:r>
+        <w:rPr>
+          <w:rFonts w:ascii="Consolas" w:hAnsi="Consolas" w:eastAsia="Consolas" w:cs="Consolas"/>
+          <w:b w:val="0"/>
+          <w:bCs w:val="0"/>
+          <w:noProof w:val="0"/>
+          <w:color w:val="CCCCCC"/>
+          <w:sz w:val="21"/>
+          <w:szCs w:val="21"/>
+          <w:lang w:val="nl-NL"/>
+        </w:rPr>
+        <w:t xml:space="preserve">embedded_url, </w:t>
+      </w:r>
+      <w:r>
+        <w:rPr>
+          <w:rFonts w:ascii="Consolas" w:hAnsi="Consolas" w:eastAsia="Consolas" w:cs="Consolas"/>
+          <w:b w:val="0"/>
+          <w:bCs w:val="0"/>
+          <w:noProof w:val="0"/>
+          <w:color w:val="9CDCFE"/>
+          <w:sz w:val="21"/>
+          <w:szCs w:val="21"/>
+          <w:lang w:val="nl-NL"/>
+        </w:rPr>
+        <w:t>technique_id</w:t>
+      </w:r>
+      <w:r>
+        <w:rPr>
+          <w:rFonts w:ascii="Consolas" w:hAnsi="Consolas" w:eastAsia="Consolas" w:cs="Consolas"/>
+          <w:b w:val="0"/>
+          <w:bCs w:val="0"/>
+          <w:noProof w:val="0"/>
+          <w:color w:val="D4D4D4"/>
+          <w:sz w:val="21"/>
+          <w:szCs w:val="21"/>
+          <w:lang w:val="nl-NL"/>
+        </w:rPr>
+        <w:t>=</w:t>
+      </w:r>
+      <w:r>
+        <w:rPr>
+          <w:rFonts w:ascii="Consolas" w:hAnsi="Consolas" w:eastAsia="Consolas" w:cs="Consolas"/>
+          <w:b w:val="0"/>
+          <w:bCs w:val="0"/>
+          <w:noProof w:val="0"/>
+          <w:color w:val="CCCCCC"/>
+          <w:sz w:val="21"/>
+          <w:szCs w:val="21"/>
+          <w:lang w:val="nl-NL"/>
+        </w:rPr>
+        <w:t xml:space="preserve">tech.id, </w:t>
+      </w:r>
+      <w:r>
+        <w:rPr>
+          <w:rFonts w:ascii="Consolas" w:hAnsi="Consolas" w:eastAsia="Consolas" w:cs="Consolas"/>
+          <w:b w:val="0"/>
+          <w:bCs w:val="0"/>
+          <w:noProof w:val="0"/>
+          <w:color w:val="9CDCFE"/>
+          <w:sz w:val="21"/>
+          <w:szCs w:val="21"/>
+          <w:lang w:val="nl-NL"/>
+        </w:rPr>
+        <w:t>labels</w:t>
+      </w:r>
+      <w:r>
+        <w:rPr>
+          <w:rFonts w:ascii="Consolas" w:hAnsi="Consolas" w:eastAsia="Consolas" w:cs="Consolas"/>
+          <w:b w:val="0"/>
+          <w:bCs w:val="0"/>
+          <w:noProof w:val="0"/>
+          <w:color w:val="D4D4D4"/>
+          <w:sz w:val="21"/>
+          <w:szCs w:val="21"/>
+          <w:lang w:val="nl-NL"/>
+        </w:rPr>
+        <w:t>=</w:t>
+      </w:r>
+      <w:r>
+        <w:rPr>
+          <w:rFonts w:ascii="Consolas" w:hAnsi="Consolas" w:eastAsia="Consolas" w:cs="Consolas"/>
+          <w:b w:val="0"/>
+          <w:bCs w:val="0"/>
+          <w:noProof w:val="0"/>
+          <w:color w:val="CCCCCC"/>
+          <w:sz w:val="21"/>
+          <w:szCs w:val="21"/>
+          <w:lang w:val="nl-NL"/>
+        </w:rPr>
+        <w:t>labels)</w:t>
+      </w:r>
+    </w:p>
+    <w:p>
+      <w:pPr>
+        <w:shd w:val="clear" w:color="auto" w:fill="1F1F1F"/>
+        <w:spacing w:before="0" w:beforeAutospacing="off" w:after="0" w:afterAutospacing="off" w:line="285" w:lineRule="auto"/>
+      </w:pPr>
+      <w:r>
+        <w:rPr>
+          <w:rFonts w:ascii="Consolas" w:hAnsi="Consolas" w:eastAsia="Consolas" w:cs="Consolas"/>
+          <w:b w:val="0"/>
+          <w:bCs w:val="0"/>
+          <w:noProof w:val="0"/>
+          <w:color w:val="CCCCCC"/>
+          <w:sz w:val="21"/>
+          <w:szCs w:val="21"/>
+          <w:lang w:val="nl-NL"/>
+        </w:rPr>
+        <w:t xml:space="preserve">        </w:t>
+      </w:r>
+      <w:r>
+        <w:rPr>
+          <w:rFonts w:ascii="Consolas" w:hAnsi="Consolas" w:eastAsia="Consolas" w:cs="Consolas"/>
+          <w:b w:val="0"/>
+          <w:bCs w:val="0"/>
+          <w:noProof w:val="0"/>
+          <w:color w:val="C586C0"/>
+          <w:sz w:val="21"/>
+          <w:szCs w:val="21"/>
+          <w:lang w:val="nl-NL"/>
+        </w:rPr>
+        <w:t>try</w:t>
+      </w:r>
+      <w:r>
+        <w:rPr>
+          <w:rFonts w:ascii="Consolas" w:hAnsi="Consolas" w:eastAsia="Consolas" w:cs="Consolas"/>
+          <w:b w:val="0"/>
+          <w:bCs w:val="0"/>
+          <w:noProof w:val="0"/>
+          <w:color w:val="CCCCCC"/>
+          <w:sz w:val="21"/>
+          <w:szCs w:val="21"/>
+          <w:lang w:val="nl-NL"/>
+        </w:rPr>
+        <w:t>:</w:t>
+      </w:r>
+    </w:p>
+    <w:p>
+      <w:pPr>
+        <w:shd w:val="clear" w:color="auto" w:fill="1F1F1F"/>
+        <w:spacing w:before="0" w:beforeAutospacing="off" w:after="0" w:afterAutospacing="off" w:line="285" w:lineRule="auto"/>
+      </w:pPr>
+      <w:r>
+        <w:rPr>
+          <w:rFonts w:ascii="Consolas" w:hAnsi="Consolas" w:eastAsia="Consolas" w:cs="Consolas"/>
+          <w:b w:val="0"/>
+          <w:bCs w:val="0"/>
+          <w:noProof w:val="0"/>
+          <w:color w:val="CCCCCC"/>
+          <w:sz w:val="21"/>
+          <w:szCs w:val="21"/>
+          <w:lang w:val="nl-NL"/>
+        </w:rPr>
+        <w:t xml:space="preserve">            db.session.add(new_video)</w:t>
+      </w:r>
+    </w:p>
+    <w:p>
+      <w:pPr>
+        <w:shd w:val="clear" w:color="auto" w:fill="1F1F1F"/>
+        <w:spacing w:before="0" w:beforeAutospacing="off" w:after="0" w:afterAutospacing="off" w:line="285" w:lineRule="auto"/>
+      </w:pPr>
+      <w:r>
+        <w:rPr>
+          <w:rFonts w:ascii="Consolas" w:hAnsi="Consolas" w:eastAsia="Consolas" w:cs="Consolas"/>
+          <w:b w:val="0"/>
+          <w:bCs w:val="0"/>
+          <w:noProof w:val="0"/>
+          <w:color w:val="CCCCCC"/>
+          <w:sz w:val="21"/>
+          <w:szCs w:val="21"/>
+          <w:lang w:val="nl-NL"/>
+        </w:rPr>
+        <w:t xml:space="preserve">            db.session.commit()</w:t>
+      </w:r>
+    </w:p>
+    <w:p>
+      <w:pPr>
+        <w:shd w:val="clear" w:color="auto" w:fill="1F1F1F"/>
+        <w:spacing w:before="0" w:beforeAutospacing="off" w:after="0" w:afterAutospacing="off" w:line="285" w:lineRule="auto"/>
+      </w:pPr>
+      <w:r>
+        <w:rPr>
+          <w:rFonts w:ascii="Consolas" w:hAnsi="Consolas" w:eastAsia="Consolas" w:cs="Consolas"/>
+          <w:b w:val="0"/>
+          <w:bCs w:val="0"/>
+          <w:noProof w:val="0"/>
+          <w:color w:val="CCCCCC"/>
+          <w:sz w:val="21"/>
+          <w:szCs w:val="21"/>
+          <w:lang w:val="nl-NL"/>
+        </w:rPr>
+        <w:t xml:space="preserve">            </w:t>
+      </w:r>
+      <w:r>
+        <w:rPr>
+          <w:rFonts w:ascii="Consolas" w:hAnsi="Consolas" w:eastAsia="Consolas" w:cs="Consolas"/>
+          <w:b w:val="0"/>
+          <w:bCs w:val="0"/>
+          <w:noProof w:val="0"/>
+          <w:color w:val="C586C0"/>
+          <w:sz w:val="21"/>
+          <w:szCs w:val="21"/>
+          <w:lang w:val="nl-NL"/>
+        </w:rPr>
+        <w:t>return</w:t>
+      </w:r>
+      <w:r>
+        <w:rPr>
+          <w:rFonts w:ascii="Consolas" w:hAnsi="Consolas" w:eastAsia="Consolas" w:cs="Consolas"/>
+          <w:b w:val="0"/>
+          <w:bCs w:val="0"/>
+          <w:noProof w:val="0"/>
+          <w:color w:val="CCCCCC"/>
+          <w:sz w:val="21"/>
+          <w:szCs w:val="21"/>
+          <w:lang w:val="nl-NL"/>
+        </w:rPr>
+        <w:t xml:space="preserve"> redirect(url_for(</w:t>
+      </w:r>
+      <w:r>
+        <w:rPr>
+          <w:rFonts w:ascii="Consolas" w:hAnsi="Consolas" w:eastAsia="Consolas" w:cs="Consolas"/>
+          <w:b w:val="0"/>
+          <w:bCs w:val="0"/>
+          <w:noProof w:val="0"/>
+          <w:color w:val="CE9178"/>
+          <w:sz w:val="21"/>
+          <w:szCs w:val="21"/>
+          <w:lang w:val="nl-NL"/>
+        </w:rPr>
+        <w:t>'technique_page'</w:t>
+      </w:r>
+      <w:r>
+        <w:rPr>
+          <w:rFonts w:ascii="Consolas" w:hAnsi="Consolas" w:eastAsia="Consolas" w:cs="Consolas"/>
+          <w:b w:val="0"/>
+          <w:bCs w:val="0"/>
+          <w:noProof w:val="0"/>
+          <w:color w:val="CCCCCC"/>
+          <w:sz w:val="21"/>
+          <w:szCs w:val="21"/>
+          <w:lang w:val="nl-NL"/>
+        </w:rPr>
+        <w:t xml:space="preserve">, </w:t>
+      </w:r>
+      <w:r>
+        <w:rPr>
+          <w:rFonts w:ascii="Consolas" w:hAnsi="Consolas" w:eastAsia="Consolas" w:cs="Consolas"/>
+          <w:b w:val="0"/>
+          <w:bCs w:val="0"/>
+          <w:noProof w:val="0"/>
+          <w:color w:val="9CDCFE"/>
+          <w:sz w:val="21"/>
+          <w:szCs w:val="21"/>
+          <w:lang w:val="nl-NL"/>
+        </w:rPr>
+        <w:t>technique</w:t>
+      </w:r>
+      <w:r>
+        <w:rPr>
+          <w:rFonts w:ascii="Consolas" w:hAnsi="Consolas" w:eastAsia="Consolas" w:cs="Consolas"/>
+          <w:b w:val="0"/>
+          <w:bCs w:val="0"/>
+          <w:noProof w:val="0"/>
+          <w:color w:val="D4D4D4"/>
+          <w:sz w:val="21"/>
+          <w:szCs w:val="21"/>
+          <w:lang w:val="nl-NL"/>
+        </w:rPr>
+        <w:t>=</w:t>
+      </w:r>
+      <w:r>
+        <w:rPr>
+          <w:rFonts w:ascii="Consolas" w:hAnsi="Consolas" w:eastAsia="Consolas" w:cs="Consolas"/>
+          <w:b w:val="0"/>
+          <w:bCs w:val="0"/>
+          <w:noProof w:val="0"/>
+          <w:color w:val="CCCCCC"/>
+          <w:sz w:val="21"/>
+          <w:szCs w:val="21"/>
+          <w:lang w:val="nl-NL"/>
+        </w:rPr>
+        <w:t>technique))</w:t>
+      </w:r>
+    </w:p>
+    <w:p>
+      <w:pPr>
+        <w:shd w:val="clear" w:color="auto" w:fill="1F1F1F"/>
+        <w:spacing w:before="0" w:beforeAutospacing="off" w:after="0" w:afterAutospacing="off" w:line="285" w:lineRule="auto"/>
+      </w:pPr>
+      <w:r>
+        <w:rPr>
+          <w:rFonts w:ascii="Consolas" w:hAnsi="Consolas" w:eastAsia="Consolas" w:cs="Consolas"/>
+          <w:b w:val="0"/>
+          <w:bCs w:val="0"/>
+          <w:noProof w:val="0"/>
+          <w:color w:val="CCCCCC"/>
+          <w:sz w:val="21"/>
+          <w:szCs w:val="21"/>
+          <w:lang w:val="nl-NL"/>
+        </w:rPr>
+        <w:t xml:space="preserve">        </w:t>
+      </w:r>
+      <w:r>
+        <w:rPr>
+          <w:rFonts w:ascii="Consolas" w:hAnsi="Consolas" w:eastAsia="Consolas" w:cs="Consolas"/>
+          <w:b w:val="0"/>
+          <w:bCs w:val="0"/>
+          <w:noProof w:val="0"/>
+          <w:color w:val="C586C0"/>
+          <w:sz w:val="21"/>
+          <w:szCs w:val="21"/>
+          <w:lang w:val="nl-NL"/>
+        </w:rPr>
+        <w:t>except</w:t>
+      </w:r>
+      <w:r>
+        <w:rPr>
+          <w:rFonts w:ascii="Consolas" w:hAnsi="Consolas" w:eastAsia="Consolas" w:cs="Consolas"/>
+          <w:b w:val="0"/>
+          <w:bCs w:val="0"/>
+          <w:noProof w:val="0"/>
+          <w:color w:val="CCCCCC"/>
+          <w:sz w:val="21"/>
+          <w:szCs w:val="21"/>
+          <w:lang w:val="nl-NL"/>
+        </w:rPr>
+        <w:t xml:space="preserve"> </w:t>
+      </w:r>
+      <w:r>
+        <w:rPr>
+          <w:rFonts w:ascii="Consolas" w:hAnsi="Consolas" w:eastAsia="Consolas" w:cs="Consolas"/>
+          <w:b w:val="0"/>
+          <w:bCs w:val="0"/>
+          <w:noProof w:val="0"/>
+          <w:color w:val="4EC9B0"/>
+          <w:sz w:val="21"/>
+          <w:szCs w:val="21"/>
+          <w:lang w:val="nl-NL"/>
+        </w:rPr>
+        <w:t>Exception</w:t>
+      </w:r>
+      <w:r>
+        <w:rPr>
+          <w:rFonts w:ascii="Consolas" w:hAnsi="Consolas" w:eastAsia="Consolas" w:cs="Consolas"/>
+          <w:b w:val="0"/>
+          <w:bCs w:val="0"/>
+          <w:noProof w:val="0"/>
+          <w:color w:val="CCCCCC"/>
+          <w:sz w:val="21"/>
+          <w:szCs w:val="21"/>
+          <w:lang w:val="nl-NL"/>
+        </w:rPr>
+        <w:t xml:space="preserve"> </w:t>
+      </w:r>
+      <w:r>
+        <w:rPr>
+          <w:rFonts w:ascii="Consolas" w:hAnsi="Consolas" w:eastAsia="Consolas" w:cs="Consolas"/>
+          <w:b w:val="0"/>
+          <w:bCs w:val="0"/>
+          <w:noProof w:val="0"/>
+          <w:color w:val="C586C0"/>
+          <w:sz w:val="21"/>
+          <w:szCs w:val="21"/>
+          <w:lang w:val="nl-NL"/>
+        </w:rPr>
+        <w:t>as</w:t>
+      </w:r>
+      <w:r>
+        <w:rPr>
+          <w:rFonts w:ascii="Consolas" w:hAnsi="Consolas" w:eastAsia="Consolas" w:cs="Consolas"/>
+          <w:b w:val="0"/>
+          <w:bCs w:val="0"/>
+          <w:noProof w:val="0"/>
+          <w:color w:val="CCCCCC"/>
+          <w:sz w:val="21"/>
+          <w:szCs w:val="21"/>
+          <w:lang w:val="nl-NL"/>
+        </w:rPr>
+        <w:t xml:space="preserve"> e:</w:t>
+      </w:r>
+    </w:p>
+    <w:p>
+      <w:pPr>
+        <w:shd w:val="clear" w:color="auto" w:fill="1F1F1F"/>
+        <w:spacing w:before="0" w:beforeAutospacing="off" w:after="0" w:afterAutospacing="off" w:line="285" w:lineRule="auto"/>
+      </w:pPr>
+      <w:r>
+        <w:rPr>
+          <w:rFonts w:ascii="Consolas" w:hAnsi="Consolas" w:eastAsia="Consolas" w:cs="Consolas"/>
+          <w:b w:val="0"/>
+          <w:bCs w:val="0"/>
+          <w:noProof w:val="0"/>
+          <w:color w:val="CCCCCC"/>
+          <w:sz w:val="21"/>
+          <w:szCs w:val="21"/>
+          <w:lang w:val="nl-NL"/>
+        </w:rPr>
+        <w:t xml:space="preserve">            db.session.rollback()</w:t>
+      </w:r>
+    </w:p>
+    <w:p>
+      <w:pPr>
+        <w:shd w:val="clear" w:color="auto" w:fill="1F1F1F"/>
+        <w:spacing w:before="0" w:beforeAutospacing="off" w:after="0" w:afterAutospacing="off" w:line="285" w:lineRule="auto"/>
+      </w:pPr>
+      <w:r>
+        <w:rPr>
+          <w:rFonts w:ascii="Consolas" w:hAnsi="Consolas" w:eastAsia="Consolas" w:cs="Consolas"/>
+          <w:b w:val="0"/>
+          <w:bCs w:val="0"/>
+          <w:noProof w:val="0"/>
+          <w:color w:val="CCCCCC"/>
+          <w:sz w:val="21"/>
+          <w:szCs w:val="21"/>
+          <w:lang w:val="nl-NL"/>
+        </w:rPr>
+        <w:t xml:space="preserve">            </w:t>
+      </w:r>
+      <w:r>
+        <w:rPr>
+          <w:rFonts w:ascii="Consolas" w:hAnsi="Consolas" w:eastAsia="Consolas" w:cs="Consolas"/>
+          <w:b w:val="0"/>
+          <w:bCs w:val="0"/>
+          <w:noProof w:val="0"/>
+          <w:color w:val="C586C0"/>
+          <w:sz w:val="21"/>
+          <w:szCs w:val="21"/>
+          <w:lang w:val="nl-NL"/>
+        </w:rPr>
+        <w:t>return</w:t>
+      </w:r>
+      <w:r>
+        <w:rPr>
+          <w:rFonts w:ascii="Consolas" w:hAnsi="Consolas" w:eastAsia="Consolas" w:cs="Consolas"/>
+          <w:b w:val="0"/>
+          <w:bCs w:val="0"/>
+          <w:noProof w:val="0"/>
+          <w:color w:val="CCCCCC"/>
+          <w:sz w:val="21"/>
+          <w:szCs w:val="21"/>
+          <w:lang w:val="nl-NL"/>
+        </w:rPr>
+        <w:t xml:space="preserve"> </w:t>
+      </w:r>
+      <w:r>
+        <w:rPr>
+          <w:rFonts w:ascii="Consolas" w:hAnsi="Consolas" w:eastAsia="Consolas" w:cs="Consolas"/>
+          <w:b w:val="0"/>
+          <w:bCs w:val="0"/>
+          <w:noProof w:val="0"/>
+          <w:color w:val="569CD6"/>
+          <w:sz w:val="21"/>
+          <w:szCs w:val="21"/>
+          <w:lang w:val="nl-NL"/>
+        </w:rPr>
+        <w:t>f</w:t>
+      </w:r>
+      <w:r>
+        <w:rPr>
+          <w:rFonts w:ascii="Consolas" w:hAnsi="Consolas" w:eastAsia="Consolas" w:cs="Consolas"/>
+          <w:b w:val="0"/>
+          <w:bCs w:val="0"/>
+          <w:noProof w:val="0"/>
+          <w:color w:val="CE9178"/>
+          <w:sz w:val="21"/>
+          <w:szCs w:val="21"/>
+          <w:lang w:val="nl-NL"/>
+        </w:rPr>
+        <w:t xml:space="preserve">"Fout bij toevoegen video: </w:t>
+      </w:r>
+      <w:r>
+        <w:rPr>
+          <w:rFonts w:ascii="Consolas" w:hAnsi="Consolas" w:eastAsia="Consolas" w:cs="Consolas"/>
+          <w:b w:val="0"/>
+          <w:bCs w:val="0"/>
+          <w:noProof w:val="0"/>
+          <w:color w:val="569CD6"/>
+          <w:sz w:val="21"/>
+          <w:szCs w:val="21"/>
+          <w:lang w:val="nl-NL"/>
+        </w:rPr>
+        <w:t>{</w:t>
+      </w:r>
+      <w:r>
+        <w:rPr>
+          <w:rFonts w:ascii="Consolas" w:hAnsi="Consolas" w:eastAsia="Consolas" w:cs="Consolas"/>
+          <w:b w:val="0"/>
+          <w:bCs w:val="0"/>
+          <w:noProof w:val="0"/>
+          <w:color w:val="4EC9B0"/>
+          <w:sz w:val="21"/>
+          <w:szCs w:val="21"/>
+          <w:lang w:val="nl-NL"/>
+        </w:rPr>
+        <w:t>str</w:t>
+      </w:r>
+      <w:r>
+        <w:rPr>
+          <w:rFonts w:ascii="Consolas" w:hAnsi="Consolas" w:eastAsia="Consolas" w:cs="Consolas"/>
+          <w:b w:val="0"/>
+          <w:bCs w:val="0"/>
+          <w:noProof w:val="0"/>
+          <w:color w:val="CCCCCC"/>
+          <w:sz w:val="21"/>
+          <w:szCs w:val="21"/>
+          <w:lang w:val="nl-NL"/>
+        </w:rPr>
+        <w:t>(e)</w:t>
+      </w:r>
+      <w:r>
+        <w:rPr>
+          <w:rFonts w:ascii="Consolas" w:hAnsi="Consolas" w:eastAsia="Consolas" w:cs="Consolas"/>
+          <w:b w:val="0"/>
+          <w:bCs w:val="0"/>
+          <w:noProof w:val="0"/>
+          <w:color w:val="569CD6"/>
+          <w:sz w:val="21"/>
+          <w:szCs w:val="21"/>
+          <w:lang w:val="nl-NL"/>
+        </w:rPr>
+        <w:t>}</w:t>
+      </w:r>
+      <w:r>
+        <w:rPr>
+          <w:rFonts w:ascii="Consolas" w:hAnsi="Consolas" w:eastAsia="Consolas" w:cs="Consolas"/>
+          <w:b w:val="0"/>
+          <w:bCs w:val="0"/>
+          <w:noProof w:val="0"/>
+          <w:color w:val="CE9178"/>
+          <w:sz w:val="21"/>
+          <w:szCs w:val="21"/>
+          <w:lang w:val="nl-NL"/>
+        </w:rPr>
+        <w:t>"</w:t>
+      </w:r>
+      <w:r>
+        <w:rPr>
+          <w:rFonts w:ascii="Consolas" w:hAnsi="Consolas" w:eastAsia="Consolas" w:cs="Consolas"/>
+          <w:b w:val="0"/>
+          <w:bCs w:val="0"/>
+          <w:noProof w:val="0"/>
+          <w:color w:val="CCCCCC"/>
+          <w:sz w:val="21"/>
+          <w:szCs w:val="21"/>
+          <w:lang w:val="nl-NL"/>
+        </w:rPr>
+        <w:t xml:space="preserve">, </w:t>
+      </w:r>
+      <w:r>
+        <w:rPr>
+          <w:rFonts w:ascii="Consolas" w:hAnsi="Consolas" w:eastAsia="Consolas" w:cs="Consolas"/>
+          <w:b w:val="0"/>
+          <w:bCs w:val="0"/>
+          <w:noProof w:val="0"/>
+          <w:color w:val="B5CEA8"/>
+          <w:sz w:val="21"/>
+          <w:szCs w:val="21"/>
+          <w:lang w:val="nl-NL"/>
+        </w:rPr>
+        <w:t>500</w:t>
+      </w:r>
+    </w:p>
+    <w:p>
+      <w:pPr>
+        <w:pStyle w:val="Normal"/>
+        <w:ind w:left="0"/>
+        <w:rPr>
+          <w:rFonts w:ascii="Aptos" w:hAnsi="Aptos" w:eastAsia="Aptos" w:cs="Aptos"/>
+          <w:noProof w:val="0"/>
+          <w:sz w:val="20"/>
+          <w:szCs w:val="20"/>
+          <w:lang w:val="nl-NL"/>
+        </w:rPr>
+      </w:pPr>
+    </w:p>
+    <w:p>
+      <w:pPr>
+        <w:pStyle w:val="Normal"/>
+        <w:ind w:left="0"/>
+        <w:rPr>
+          <w:rFonts w:ascii="Aptos" w:hAnsi="Aptos" w:eastAsia="Aptos" w:cs="Aptos"/>
+          <w:noProof w:val="0"/>
+          <w:sz w:val="20"/>
+          <w:szCs w:val="20"/>
+          <w:lang w:val="nl-NL"/>
+        </w:rPr>
+      </w:pPr>
+      <w:r>
+        <w:rPr>
+          <w:rFonts w:ascii="Aptos" w:hAnsi="Aptos" w:eastAsia="Aptos" w:cs="Aptos"/>
+          <w:noProof w:val="0"/>
+          <w:sz w:val="20"/>
+          <w:szCs w:val="20"/>
+          <w:lang w:val="nl-NL"/>
+        </w:rPr>
+        <w:t xml:space="preserve">Exercises: </w:t>
+      </w:r>
+    </w:p>
+    <w:p>
+      <w:pPr>
+        <w:shd w:val="clear" w:color="auto" w:fill="1F1F1F"/>
+        <w:spacing w:before="0" w:beforeAutospacing="off" w:after="0" w:afterAutospacing="off" w:line="285" w:lineRule="auto"/>
+      </w:pPr>
+      <w:r>
+        <w:rPr>
+          <w:rFonts w:ascii="Consolas" w:hAnsi="Consolas" w:eastAsia="Consolas" w:cs="Consolas"/>
+          <w:b w:val="0"/>
+          <w:bCs w:val="0"/>
+          <w:noProof w:val="0"/>
+          <w:color w:val="CCCCCC"/>
+          <w:sz w:val="21"/>
+          <w:szCs w:val="21"/>
+          <w:lang w:val="nl-NL"/>
+        </w:rPr>
+        <w:t xml:space="preserve">    </w:t>
+      </w:r>
+      <w:r>
+        <w:rPr>
+          <w:rFonts w:ascii="Consolas" w:hAnsi="Consolas" w:eastAsia="Consolas" w:cs="Consolas"/>
+          <w:b w:val="0"/>
+          <w:bCs w:val="0"/>
+          <w:noProof w:val="0"/>
+          <w:color w:val="C586C0"/>
+          <w:sz w:val="21"/>
+          <w:szCs w:val="21"/>
+          <w:lang w:val="nl-NL"/>
+        </w:rPr>
+        <w:t>if</w:t>
+      </w:r>
+      <w:r>
+        <w:rPr>
+          <w:rFonts w:ascii="Consolas" w:hAnsi="Consolas" w:eastAsia="Consolas" w:cs="Consolas"/>
+          <w:b w:val="0"/>
+          <w:bCs w:val="0"/>
+          <w:noProof w:val="0"/>
+          <w:color w:val="CCCCCC"/>
+          <w:sz w:val="21"/>
+          <w:szCs w:val="21"/>
+          <w:lang w:val="nl-NL"/>
+        </w:rPr>
+        <w:t xml:space="preserve"> request.method </w:t>
+      </w:r>
+      <w:r>
+        <w:rPr>
+          <w:rFonts w:ascii="Consolas" w:hAnsi="Consolas" w:eastAsia="Consolas" w:cs="Consolas"/>
+          <w:b w:val="0"/>
+          <w:bCs w:val="0"/>
+          <w:noProof w:val="0"/>
+          <w:color w:val="D4D4D4"/>
+          <w:sz w:val="21"/>
+          <w:szCs w:val="21"/>
+          <w:lang w:val="nl-NL"/>
+        </w:rPr>
+        <w:t>==</w:t>
+      </w:r>
+      <w:r>
+        <w:rPr>
+          <w:rFonts w:ascii="Consolas" w:hAnsi="Consolas" w:eastAsia="Consolas" w:cs="Consolas"/>
+          <w:b w:val="0"/>
+          <w:bCs w:val="0"/>
+          <w:noProof w:val="0"/>
+          <w:color w:val="CCCCCC"/>
+          <w:sz w:val="21"/>
+          <w:szCs w:val="21"/>
+          <w:lang w:val="nl-NL"/>
+        </w:rPr>
+        <w:t xml:space="preserve"> </w:t>
+      </w:r>
+      <w:r>
+        <w:rPr>
+          <w:rFonts w:ascii="Consolas" w:hAnsi="Consolas" w:eastAsia="Consolas" w:cs="Consolas"/>
+          <w:b w:val="0"/>
+          <w:bCs w:val="0"/>
+          <w:noProof w:val="0"/>
+          <w:color w:val="CE9178"/>
+          <w:sz w:val="21"/>
+          <w:szCs w:val="21"/>
+          <w:lang w:val="nl-NL"/>
+        </w:rPr>
+        <w:t>'POST'</w:t>
+      </w:r>
+      <w:r>
+        <w:rPr>
+          <w:rFonts w:ascii="Consolas" w:hAnsi="Consolas" w:eastAsia="Consolas" w:cs="Consolas"/>
+          <w:b w:val="0"/>
+          <w:bCs w:val="0"/>
+          <w:noProof w:val="0"/>
+          <w:color w:val="CCCCCC"/>
+          <w:sz w:val="21"/>
+          <w:szCs w:val="21"/>
+          <w:lang w:val="nl-NL"/>
+        </w:rPr>
+        <w:t>:</w:t>
+      </w:r>
+    </w:p>
+    <w:p>
+      <w:pPr>
+        <w:shd w:val="clear" w:color="auto" w:fill="1F1F1F"/>
+        <w:spacing w:before="0" w:beforeAutospacing="off" w:after="0" w:afterAutospacing="off" w:line="285" w:lineRule="auto"/>
+      </w:pPr>
+      <w:r>
+        <w:rPr>
+          <w:rFonts w:ascii="Consolas" w:hAnsi="Consolas" w:eastAsia="Consolas" w:cs="Consolas"/>
+          <w:b w:val="0"/>
+          <w:bCs w:val="0"/>
+          <w:noProof w:val="0"/>
+          <w:color w:val="CCCCCC"/>
+          <w:sz w:val="21"/>
+          <w:szCs w:val="21"/>
+          <w:lang w:val="nl-NL"/>
+        </w:rPr>
+        <w:t xml:space="preserve">        youtube_url </w:t>
+      </w:r>
+      <w:r>
+        <w:rPr>
+          <w:rFonts w:ascii="Consolas" w:hAnsi="Consolas" w:eastAsia="Consolas" w:cs="Consolas"/>
+          <w:b w:val="0"/>
+          <w:bCs w:val="0"/>
+          <w:noProof w:val="0"/>
+          <w:color w:val="D4D4D4"/>
+          <w:sz w:val="21"/>
+          <w:szCs w:val="21"/>
+          <w:lang w:val="nl-NL"/>
+        </w:rPr>
+        <w:t>=</w:t>
+      </w:r>
+      <w:r>
+        <w:rPr>
+          <w:rFonts w:ascii="Consolas" w:hAnsi="Consolas" w:eastAsia="Consolas" w:cs="Consolas"/>
+          <w:b w:val="0"/>
+          <w:bCs w:val="0"/>
+          <w:noProof w:val="0"/>
+          <w:color w:val="CCCCCC"/>
+          <w:sz w:val="21"/>
+          <w:szCs w:val="21"/>
+          <w:lang w:val="nl-NL"/>
+        </w:rPr>
+        <w:t xml:space="preserve"> request.form.get(</w:t>
+      </w:r>
+      <w:r>
+        <w:rPr>
+          <w:rFonts w:ascii="Consolas" w:hAnsi="Consolas" w:eastAsia="Consolas" w:cs="Consolas"/>
+          <w:b w:val="0"/>
+          <w:bCs w:val="0"/>
+          <w:noProof w:val="0"/>
+          <w:color w:val="CE9178"/>
+          <w:sz w:val="21"/>
+          <w:szCs w:val="21"/>
+          <w:lang w:val="nl-NL"/>
+        </w:rPr>
+        <w:t>'youtube_url'</w:t>
+      </w:r>
+      <w:r>
+        <w:rPr>
+          <w:rFonts w:ascii="Consolas" w:hAnsi="Consolas" w:eastAsia="Consolas" w:cs="Consolas"/>
+          <w:b w:val="0"/>
+          <w:bCs w:val="0"/>
+          <w:noProof w:val="0"/>
+          <w:color w:val="CCCCCC"/>
+          <w:sz w:val="21"/>
+          <w:szCs w:val="21"/>
+          <w:lang w:val="nl-NL"/>
+        </w:rPr>
+        <w:t>)</w:t>
+      </w:r>
+    </w:p>
+    <w:p>
+      <w:pPr>
+        <w:shd w:val="clear" w:color="auto" w:fill="1F1F1F"/>
+        <w:spacing w:before="0" w:beforeAutospacing="off" w:after="0" w:afterAutospacing="off" w:line="285" w:lineRule="auto"/>
+      </w:pPr>
+      <w:r>
+        <w:rPr>
+          <w:rFonts w:ascii="Consolas" w:hAnsi="Consolas" w:eastAsia="Consolas" w:cs="Consolas"/>
+          <w:b w:val="0"/>
+          <w:bCs w:val="0"/>
+          <w:noProof w:val="0"/>
+          <w:color w:val="CCCCCC"/>
+          <w:sz w:val="21"/>
+          <w:szCs w:val="21"/>
+          <w:lang w:val="nl-NL"/>
+        </w:rPr>
+        <w:t xml:space="preserve">        labels_input </w:t>
+      </w:r>
+      <w:r>
+        <w:rPr>
+          <w:rFonts w:ascii="Consolas" w:hAnsi="Consolas" w:eastAsia="Consolas" w:cs="Consolas"/>
+          <w:b w:val="0"/>
+          <w:bCs w:val="0"/>
+          <w:noProof w:val="0"/>
+          <w:color w:val="D4D4D4"/>
+          <w:sz w:val="21"/>
+          <w:szCs w:val="21"/>
+          <w:lang w:val="nl-NL"/>
+        </w:rPr>
+        <w:t>=</w:t>
+      </w:r>
+      <w:r>
+        <w:rPr>
+          <w:rFonts w:ascii="Consolas" w:hAnsi="Consolas" w:eastAsia="Consolas" w:cs="Consolas"/>
+          <w:b w:val="0"/>
+          <w:bCs w:val="0"/>
+          <w:noProof w:val="0"/>
+          <w:color w:val="CCCCCC"/>
+          <w:sz w:val="21"/>
+          <w:szCs w:val="21"/>
+          <w:lang w:val="nl-NL"/>
+        </w:rPr>
+        <w:t xml:space="preserve"> request.form.get(</w:t>
+      </w:r>
+      <w:r>
+        <w:rPr>
+          <w:rFonts w:ascii="Consolas" w:hAnsi="Consolas" w:eastAsia="Consolas" w:cs="Consolas"/>
+          <w:b w:val="0"/>
+          <w:bCs w:val="0"/>
+          <w:noProof w:val="0"/>
+          <w:color w:val="CE9178"/>
+          <w:sz w:val="21"/>
+          <w:szCs w:val="21"/>
+          <w:lang w:val="nl-NL"/>
+        </w:rPr>
+        <w:t>'labels'</w:t>
+      </w:r>
+      <w:r>
+        <w:rPr>
+          <w:rFonts w:ascii="Consolas" w:hAnsi="Consolas" w:eastAsia="Consolas" w:cs="Consolas"/>
+          <w:b w:val="0"/>
+          <w:bCs w:val="0"/>
+          <w:noProof w:val="0"/>
+          <w:color w:val="CCCCCC"/>
+          <w:sz w:val="21"/>
+          <w:szCs w:val="21"/>
+          <w:lang w:val="nl-NL"/>
+        </w:rPr>
+        <w:t xml:space="preserve">, </w:t>
+      </w:r>
+      <w:r>
+        <w:rPr>
+          <w:rFonts w:ascii="Consolas" w:hAnsi="Consolas" w:eastAsia="Consolas" w:cs="Consolas"/>
+          <w:b w:val="0"/>
+          <w:bCs w:val="0"/>
+          <w:noProof w:val="0"/>
+          <w:color w:val="CE9178"/>
+          <w:sz w:val="21"/>
+          <w:szCs w:val="21"/>
+          <w:lang w:val="nl-NL"/>
+        </w:rPr>
+        <w:t>''</w:t>
+      </w:r>
+      <w:r>
+        <w:rPr>
+          <w:rFonts w:ascii="Consolas" w:hAnsi="Consolas" w:eastAsia="Consolas" w:cs="Consolas"/>
+          <w:b w:val="0"/>
+          <w:bCs w:val="0"/>
+          <w:noProof w:val="0"/>
+          <w:color w:val="CCCCCC"/>
+          <w:sz w:val="21"/>
+          <w:szCs w:val="21"/>
+          <w:lang w:val="nl-NL"/>
+        </w:rPr>
+        <w:t>)</w:t>
+      </w:r>
+    </w:p>
+    <w:p>
+      <w:pPr>
+        <w:shd w:val="clear" w:color="auto" w:fill="1F1F1F"/>
+        <w:spacing w:before="0" w:beforeAutospacing="off" w:after="0" w:afterAutospacing="off" w:line="285" w:lineRule="auto"/>
+      </w:pPr>
+      <w:r>
+        <w:rPr>
+          <w:rFonts w:ascii="Consolas" w:hAnsi="Consolas" w:eastAsia="Consolas" w:cs="Consolas"/>
+          <w:b w:val="0"/>
+          <w:bCs w:val="0"/>
+          <w:noProof w:val="0"/>
+          <w:color w:val="CCCCCC"/>
+          <w:sz w:val="21"/>
+          <w:szCs w:val="21"/>
+          <w:lang w:val="nl-NL"/>
+        </w:rPr>
+        <w:t xml:space="preserve">        </w:t>
+      </w:r>
+      <w:r>
+        <w:rPr>
+          <w:rFonts w:ascii="Consolas" w:hAnsi="Consolas" w:eastAsia="Consolas" w:cs="Consolas"/>
+          <w:b w:val="0"/>
+          <w:bCs w:val="0"/>
+          <w:noProof w:val="0"/>
+          <w:color w:val="DCDCAA"/>
+          <w:sz w:val="21"/>
+          <w:szCs w:val="21"/>
+          <w:lang w:val="nl-NL"/>
+        </w:rPr>
+        <w:t>print</w:t>
+      </w:r>
+      <w:r>
+        <w:rPr>
+          <w:rFonts w:ascii="Consolas" w:hAnsi="Consolas" w:eastAsia="Consolas" w:cs="Consolas"/>
+          <w:b w:val="0"/>
+          <w:bCs w:val="0"/>
+          <w:noProof w:val="0"/>
+          <w:color w:val="CCCCCC"/>
+          <w:sz w:val="21"/>
+          <w:szCs w:val="21"/>
+          <w:lang w:val="nl-NL"/>
+        </w:rPr>
+        <w:t>(</w:t>
+      </w:r>
+      <w:r>
+        <w:rPr>
+          <w:rFonts w:ascii="Consolas" w:hAnsi="Consolas" w:eastAsia="Consolas" w:cs="Consolas"/>
+          <w:b w:val="0"/>
+          <w:bCs w:val="0"/>
+          <w:noProof w:val="0"/>
+          <w:color w:val="569CD6"/>
+          <w:sz w:val="21"/>
+          <w:szCs w:val="21"/>
+          <w:lang w:val="nl-NL"/>
+        </w:rPr>
+        <w:t>f</w:t>
+      </w:r>
+      <w:r>
+        <w:rPr>
+          <w:rFonts w:ascii="Consolas" w:hAnsi="Consolas" w:eastAsia="Consolas" w:cs="Consolas"/>
+          <w:b w:val="0"/>
+          <w:bCs w:val="0"/>
+          <w:noProof w:val="0"/>
+          <w:color w:val="CE9178"/>
+          <w:sz w:val="21"/>
+          <w:szCs w:val="21"/>
+          <w:lang w:val="nl-NL"/>
+        </w:rPr>
+        <w:t xml:space="preserve">"Received youtube_url: </w:t>
+      </w:r>
+      <w:r>
+        <w:rPr>
+          <w:rFonts w:ascii="Consolas" w:hAnsi="Consolas" w:eastAsia="Consolas" w:cs="Consolas"/>
+          <w:b w:val="0"/>
+          <w:bCs w:val="0"/>
+          <w:noProof w:val="0"/>
+          <w:color w:val="569CD6"/>
+          <w:sz w:val="21"/>
+          <w:szCs w:val="21"/>
+          <w:lang w:val="nl-NL"/>
+        </w:rPr>
+        <w:t>{</w:t>
+      </w:r>
+      <w:r>
+        <w:rPr>
+          <w:rFonts w:ascii="Consolas" w:hAnsi="Consolas" w:eastAsia="Consolas" w:cs="Consolas"/>
+          <w:b w:val="0"/>
+          <w:bCs w:val="0"/>
+          <w:noProof w:val="0"/>
+          <w:color w:val="CCCCCC"/>
+          <w:sz w:val="21"/>
+          <w:szCs w:val="21"/>
+          <w:lang w:val="nl-NL"/>
+        </w:rPr>
+        <w:t>youtube_url</w:t>
+      </w:r>
+      <w:r>
+        <w:rPr>
+          <w:rFonts w:ascii="Consolas" w:hAnsi="Consolas" w:eastAsia="Consolas" w:cs="Consolas"/>
+          <w:b w:val="0"/>
+          <w:bCs w:val="0"/>
+          <w:noProof w:val="0"/>
+          <w:color w:val="569CD6"/>
+          <w:sz w:val="21"/>
+          <w:szCs w:val="21"/>
+          <w:lang w:val="nl-NL"/>
+        </w:rPr>
+        <w:t>}</w:t>
+      </w:r>
+      <w:r>
+        <w:rPr>
+          <w:rFonts w:ascii="Consolas" w:hAnsi="Consolas" w:eastAsia="Consolas" w:cs="Consolas"/>
+          <w:b w:val="0"/>
+          <w:bCs w:val="0"/>
+          <w:noProof w:val="0"/>
+          <w:color w:val="CE9178"/>
+          <w:sz w:val="21"/>
+          <w:szCs w:val="21"/>
+          <w:lang w:val="nl-NL"/>
+        </w:rPr>
+        <w:t>"</w:t>
+      </w:r>
+      <w:r>
+        <w:rPr>
+          <w:rFonts w:ascii="Consolas" w:hAnsi="Consolas" w:eastAsia="Consolas" w:cs="Consolas"/>
+          <w:b w:val="0"/>
+          <w:bCs w:val="0"/>
+          <w:noProof w:val="0"/>
+          <w:color w:val="CCCCCC"/>
+          <w:sz w:val="21"/>
+          <w:szCs w:val="21"/>
+          <w:lang w:val="nl-NL"/>
+        </w:rPr>
+        <w:t>)</w:t>
+      </w:r>
+    </w:p>
+    <w:p>
+      <w:pPr>
+        <w:shd w:val="clear" w:color="auto" w:fill="1F1F1F"/>
+        <w:spacing w:before="0" w:beforeAutospacing="off" w:after="0" w:afterAutospacing="off" w:line="285" w:lineRule="auto"/>
+      </w:pPr>
+      <w:r>
+        <w:rPr>
+          <w:rFonts w:ascii="Consolas" w:hAnsi="Consolas" w:eastAsia="Consolas" w:cs="Consolas"/>
+          <w:b w:val="0"/>
+          <w:bCs w:val="0"/>
+          <w:noProof w:val="0"/>
+          <w:color w:val="CCCCCC"/>
+          <w:sz w:val="21"/>
+          <w:szCs w:val="21"/>
+          <w:lang w:val="nl-NL"/>
+        </w:rPr>
+        <w:t xml:space="preserve">        </w:t>
+      </w:r>
+      <w:r>
+        <w:rPr>
+          <w:rFonts w:ascii="Consolas" w:hAnsi="Consolas" w:eastAsia="Consolas" w:cs="Consolas"/>
+          <w:b w:val="0"/>
+          <w:bCs w:val="0"/>
+          <w:noProof w:val="0"/>
+          <w:color w:val="DCDCAA"/>
+          <w:sz w:val="21"/>
+          <w:szCs w:val="21"/>
+          <w:lang w:val="nl-NL"/>
+        </w:rPr>
+        <w:t>print</w:t>
+      </w:r>
+      <w:r>
+        <w:rPr>
+          <w:rFonts w:ascii="Consolas" w:hAnsi="Consolas" w:eastAsia="Consolas" w:cs="Consolas"/>
+          <w:b w:val="0"/>
+          <w:bCs w:val="0"/>
+          <w:noProof w:val="0"/>
+          <w:color w:val="CCCCCC"/>
+          <w:sz w:val="21"/>
+          <w:szCs w:val="21"/>
+          <w:lang w:val="nl-NL"/>
+        </w:rPr>
+        <w:t>(</w:t>
+      </w:r>
+      <w:r>
+        <w:rPr>
+          <w:rFonts w:ascii="Consolas" w:hAnsi="Consolas" w:eastAsia="Consolas" w:cs="Consolas"/>
+          <w:b w:val="0"/>
+          <w:bCs w:val="0"/>
+          <w:noProof w:val="0"/>
+          <w:color w:val="569CD6"/>
+          <w:sz w:val="21"/>
+          <w:szCs w:val="21"/>
+          <w:lang w:val="nl-NL"/>
+        </w:rPr>
+        <w:t>f</w:t>
+      </w:r>
+      <w:r>
+        <w:rPr>
+          <w:rFonts w:ascii="Consolas" w:hAnsi="Consolas" w:eastAsia="Consolas" w:cs="Consolas"/>
+          <w:b w:val="0"/>
+          <w:bCs w:val="0"/>
+          <w:noProof w:val="0"/>
+          <w:color w:val="CE9178"/>
+          <w:sz w:val="21"/>
+          <w:szCs w:val="21"/>
+          <w:lang w:val="nl-NL"/>
+        </w:rPr>
+        <w:t xml:space="preserve">"Received labels: </w:t>
+      </w:r>
+      <w:r>
+        <w:rPr>
+          <w:rFonts w:ascii="Consolas" w:hAnsi="Consolas" w:eastAsia="Consolas" w:cs="Consolas"/>
+          <w:b w:val="0"/>
+          <w:bCs w:val="0"/>
+          <w:noProof w:val="0"/>
+          <w:color w:val="569CD6"/>
+          <w:sz w:val="21"/>
+          <w:szCs w:val="21"/>
+          <w:lang w:val="nl-NL"/>
+        </w:rPr>
+        <w:t>{</w:t>
+      </w:r>
+      <w:r>
+        <w:rPr>
+          <w:rFonts w:ascii="Consolas" w:hAnsi="Consolas" w:eastAsia="Consolas" w:cs="Consolas"/>
+          <w:b w:val="0"/>
+          <w:bCs w:val="0"/>
+          <w:noProof w:val="0"/>
+          <w:color w:val="CCCCCC"/>
+          <w:sz w:val="21"/>
+          <w:szCs w:val="21"/>
+          <w:lang w:val="nl-NL"/>
+        </w:rPr>
+        <w:t>labels_input</w:t>
+      </w:r>
+      <w:r>
+        <w:rPr>
+          <w:rFonts w:ascii="Consolas" w:hAnsi="Consolas" w:eastAsia="Consolas" w:cs="Consolas"/>
+          <w:b w:val="0"/>
+          <w:bCs w:val="0"/>
+          <w:noProof w:val="0"/>
+          <w:color w:val="569CD6"/>
+          <w:sz w:val="21"/>
+          <w:szCs w:val="21"/>
+          <w:lang w:val="nl-NL"/>
+        </w:rPr>
+        <w:t>}</w:t>
+      </w:r>
+      <w:r>
+        <w:rPr>
+          <w:rFonts w:ascii="Consolas" w:hAnsi="Consolas" w:eastAsia="Consolas" w:cs="Consolas"/>
+          <w:b w:val="0"/>
+          <w:bCs w:val="0"/>
+          <w:noProof w:val="0"/>
+          <w:color w:val="CE9178"/>
+          <w:sz w:val="21"/>
+          <w:szCs w:val="21"/>
+          <w:lang w:val="nl-NL"/>
+        </w:rPr>
+        <w:t>"</w:t>
+      </w:r>
+      <w:r>
+        <w:rPr>
+          <w:rFonts w:ascii="Consolas" w:hAnsi="Consolas" w:eastAsia="Consolas" w:cs="Consolas"/>
+          <w:b w:val="0"/>
+          <w:bCs w:val="0"/>
+          <w:noProof w:val="0"/>
+          <w:color w:val="CCCCCC"/>
+          <w:sz w:val="21"/>
+          <w:szCs w:val="21"/>
+          <w:lang w:val="nl-NL"/>
+        </w:rPr>
+        <w:t>)</w:t>
+      </w:r>
+    </w:p>
+    <w:p>
+      <w:pPr>
+        <w:shd w:val="clear" w:color="auto" w:fill="1F1F1F"/>
+        <w:spacing w:before="0" w:beforeAutospacing="off" w:after="0" w:afterAutospacing="off" w:line="285" w:lineRule="auto"/>
+      </w:pPr>
+      <w:r>
+        <w:rPr>
+          <w:rFonts w:ascii="Consolas" w:hAnsi="Consolas" w:eastAsia="Consolas" w:cs="Consolas"/>
+          <w:b w:val="0"/>
+          <w:bCs w:val="0"/>
+          <w:noProof w:val="0"/>
+          <w:color w:val="CCCCCC"/>
+          <w:sz w:val="21"/>
+          <w:szCs w:val="21"/>
+          <w:lang w:val="nl-NL"/>
+        </w:rPr>
+        <w:t xml:space="preserve">        </w:t>
+      </w:r>
+      <w:r>
+        <w:rPr>
+          <w:rFonts w:ascii="Consolas" w:hAnsi="Consolas" w:eastAsia="Consolas" w:cs="Consolas"/>
+          <w:b w:val="0"/>
+          <w:bCs w:val="0"/>
+          <w:noProof w:val="0"/>
+          <w:color w:val="C586C0"/>
+          <w:sz w:val="21"/>
+          <w:szCs w:val="21"/>
+          <w:lang w:val="nl-NL"/>
+        </w:rPr>
+        <w:t>if</w:t>
+      </w:r>
+      <w:r>
+        <w:rPr>
+          <w:rFonts w:ascii="Consolas" w:hAnsi="Consolas" w:eastAsia="Consolas" w:cs="Consolas"/>
+          <w:b w:val="0"/>
+          <w:bCs w:val="0"/>
+          <w:noProof w:val="0"/>
+          <w:color w:val="CCCCCC"/>
+          <w:sz w:val="21"/>
+          <w:szCs w:val="21"/>
+          <w:lang w:val="nl-NL"/>
+        </w:rPr>
+        <w:t xml:space="preserve"> </w:t>
+      </w:r>
+      <w:r>
+        <w:rPr>
+          <w:rFonts w:ascii="Consolas" w:hAnsi="Consolas" w:eastAsia="Consolas" w:cs="Consolas"/>
+          <w:b w:val="0"/>
+          <w:bCs w:val="0"/>
+          <w:noProof w:val="0"/>
+          <w:color w:val="569CD6"/>
+          <w:sz w:val="21"/>
+          <w:szCs w:val="21"/>
+          <w:lang w:val="nl-NL"/>
+        </w:rPr>
+        <w:t>not</w:t>
+      </w:r>
+      <w:r>
+        <w:rPr>
+          <w:rFonts w:ascii="Consolas" w:hAnsi="Consolas" w:eastAsia="Consolas" w:cs="Consolas"/>
+          <w:b w:val="0"/>
+          <w:bCs w:val="0"/>
+          <w:noProof w:val="0"/>
+          <w:color w:val="CCCCCC"/>
+          <w:sz w:val="21"/>
+          <w:szCs w:val="21"/>
+          <w:lang w:val="nl-NL"/>
+        </w:rPr>
+        <w:t xml:space="preserve"> youtube_url:</w:t>
+      </w:r>
+    </w:p>
+    <w:p>
+      <w:pPr>
+        <w:shd w:val="clear" w:color="auto" w:fill="1F1F1F"/>
+        <w:spacing w:before="0" w:beforeAutospacing="off" w:after="0" w:afterAutospacing="off" w:line="285" w:lineRule="auto"/>
+      </w:pPr>
+      <w:r>
+        <w:rPr>
+          <w:rFonts w:ascii="Consolas" w:hAnsi="Consolas" w:eastAsia="Consolas" w:cs="Consolas"/>
+          <w:b w:val="0"/>
+          <w:bCs w:val="0"/>
+          <w:noProof w:val="0"/>
+          <w:color w:val="CCCCCC"/>
+          <w:sz w:val="21"/>
+          <w:szCs w:val="21"/>
+          <w:lang w:val="nl-NL"/>
+        </w:rPr>
+        <w:t xml:space="preserve">            </w:t>
+      </w:r>
+      <w:r>
+        <w:rPr>
+          <w:rFonts w:ascii="Consolas" w:hAnsi="Consolas" w:eastAsia="Consolas" w:cs="Consolas"/>
+          <w:b w:val="0"/>
+          <w:bCs w:val="0"/>
+          <w:noProof w:val="0"/>
+          <w:color w:val="C586C0"/>
+          <w:sz w:val="21"/>
+          <w:szCs w:val="21"/>
+          <w:lang w:val="nl-NL"/>
+        </w:rPr>
+        <w:t>return</w:t>
+      </w:r>
+      <w:r>
+        <w:rPr>
+          <w:rFonts w:ascii="Consolas" w:hAnsi="Consolas" w:eastAsia="Consolas" w:cs="Consolas"/>
+          <w:b w:val="0"/>
+          <w:bCs w:val="0"/>
+          <w:noProof w:val="0"/>
+          <w:color w:val="CCCCCC"/>
+          <w:sz w:val="21"/>
+          <w:szCs w:val="21"/>
+          <w:lang w:val="nl-NL"/>
+        </w:rPr>
+        <w:t xml:space="preserve"> </w:t>
+      </w:r>
+      <w:r>
+        <w:rPr>
+          <w:rFonts w:ascii="Consolas" w:hAnsi="Consolas" w:eastAsia="Consolas" w:cs="Consolas"/>
+          <w:b w:val="0"/>
+          <w:bCs w:val="0"/>
+          <w:noProof w:val="0"/>
+          <w:color w:val="CE9178"/>
+          <w:sz w:val="21"/>
+          <w:szCs w:val="21"/>
+          <w:lang w:val="nl-NL"/>
+        </w:rPr>
+        <w:t>"Geen YouTube URL opgegeven"</w:t>
+      </w:r>
+      <w:r>
+        <w:rPr>
+          <w:rFonts w:ascii="Consolas" w:hAnsi="Consolas" w:eastAsia="Consolas" w:cs="Consolas"/>
+          <w:b w:val="0"/>
+          <w:bCs w:val="0"/>
+          <w:noProof w:val="0"/>
+          <w:color w:val="CCCCCC"/>
+          <w:sz w:val="21"/>
+          <w:szCs w:val="21"/>
+          <w:lang w:val="nl-NL"/>
+        </w:rPr>
+        <w:t xml:space="preserve">, </w:t>
+      </w:r>
+      <w:r>
+        <w:rPr>
+          <w:rFonts w:ascii="Consolas" w:hAnsi="Consolas" w:eastAsia="Consolas" w:cs="Consolas"/>
+          <w:b w:val="0"/>
+          <w:bCs w:val="0"/>
+          <w:noProof w:val="0"/>
+          <w:color w:val="B5CEA8"/>
+          <w:sz w:val="21"/>
+          <w:szCs w:val="21"/>
+          <w:lang w:val="nl-NL"/>
+        </w:rPr>
+        <w:t>400</w:t>
+      </w:r>
+    </w:p>
+    <w:p>
+      <w:pPr>
+        <w:shd w:val="clear" w:color="auto" w:fill="1F1F1F"/>
+        <w:spacing w:before="0" w:beforeAutospacing="off" w:after="0" w:afterAutospacing="off" w:line="285" w:lineRule="auto"/>
+      </w:pPr>
+      <w:r>
+        <w:rPr>
+          <w:rFonts w:ascii="Consolas" w:hAnsi="Consolas" w:eastAsia="Consolas" w:cs="Consolas"/>
+          <w:b w:val="0"/>
+          <w:bCs w:val="0"/>
+          <w:noProof w:val="0"/>
+          <w:color w:val="CCCCCC"/>
+          <w:sz w:val="21"/>
+          <w:szCs w:val="21"/>
+          <w:lang w:val="nl-NL"/>
+        </w:rPr>
+        <w:t xml:space="preserve">        </w:t>
+      </w:r>
+      <w:r>
+        <w:rPr>
+          <w:rFonts w:ascii="Consolas" w:hAnsi="Consolas" w:eastAsia="Consolas" w:cs="Consolas"/>
+          <w:b w:val="0"/>
+          <w:bCs w:val="0"/>
+          <w:noProof w:val="0"/>
+          <w:color w:val="C586C0"/>
+          <w:sz w:val="21"/>
+          <w:szCs w:val="21"/>
+          <w:lang w:val="nl-NL"/>
+        </w:rPr>
+        <w:t>if</w:t>
+      </w:r>
+      <w:r>
+        <w:rPr>
+          <w:rFonts w:ascii="Consolas" w:hAnsi="Consolas" w:eastAsia="Consolas" w:cs="Consolas"/>
+          <w:b w:val="0"/>
+          <w:bCs w:val="0"/>
+          <w:noProof w:val="0"/>
+          <w:color w:val="CCCCCC"/>
+          <w:sz w:val="21"/>
+          <w:szCs w:val="21"/>
+          <w:lang w:val="nl-NL"/>
+        </w:rPr>
+        <w:t xml:space="preserve"> </w:t>
+      </w:r>
+      <w:r>
+        <w:rPr>
+          <w:rFonts w:ascii="Consolas" w:hAnsi="Consolas" w:eastAsia="Consolas" w:cs="Consolas"/>
+          <w:b w:val="0"/>
+          <w:bCs w:val="0"/>
+          <w:noProof w:val="0"/>
+          <w:color w:val="CE9178"/>
+          <w:sz w:val="21"/>
+          <w:szCs w:val="21"/>
+          <w:lang w:val="nl-NL"/>
+        </w:rPr>
+        <w:t>"youtube.com/watch?v="</w:t>
+      </w:r>
+      <w:r>
+        <w:rPr>
+          <w:rFonts w:ascii="Consolas" w:hAnsi="Consolas" w:eastAsia="Consolas" w:cs="Consolas"/>
+          <w:b w:val="0"/>
+          <w:bCs w:val="0"/>
+          <w:noProof w:val="0"/>
+          <w:color w:val="CCCCCC"/>
+          <w:sz w:val="21"/>
+          <w:szCs w:val="21"/>
+          <w:lang w:val="nl-NL"/>
+        </w:rPr>
+        <w:t xml:space="preserve"> </w:t>
+      </w:r>
+      <w:r>
+        <w:rPr>
+          <w:rFonts w:ascii="Consolas" w:hAnsi="Consolas" w:eastAsia="Consolas" w:cs="Consolas"/>
+          <w:b w:val="0"/>
+          <w:bCs w:val="0"/>
+          <w:noProof w:val="0"/>
+          <w:color w:val="569CD6"/>
+          <w:sz w:val="21"/>
+          <w:szCs w:val="21"/>
+          <w:lang w:val="nl-NL"/>
+        </w:rPr>
+        <w:t>not</w:t>
+      </w:r>
+      <w:r>
+        <w:rPr>
+          <w:rFonts w:ascii="Consolas" w:hAnsi="Consolas" w:eastAsia="Consolas" w:cs="Consolas"/>
+          <w:b w:val="0"/>
+          <w:bCs w:val="0"/>
+          <w:noProof w:val="0"/>
+          <w:color w:val="CCCCCC"/>
+          <w:sz w:val="21"/>
+          <w:szCs w:val="21"/>
+          <w:lang w:val="nl-NL"/>
+        </w:rPr>
+        <w:t xml:space="preserve"> </w:t>
+      </w:r>
+      <w:r>
+        <w:rPr>
+          <w:rFonts w:ascii="Consolas" w:hAnsi="Consolas" w:eastAsia="Consolas" w:cs="Consolas"/>
+          <w:b w:val="0"/>
+          <w:bCs w:val="0"/>
+          <w:noProof w:val="0"/>
+          <w:color w:val="569CD6"/>
+          <w:sz w:val="21"/>
+          <w:szCs w:val="21"/>
+          <w:lang w:val="nl-NL"/>
+        </w:rPr>
+        <w:t>in</w:t>
+      </w:r>
+      <w:r>
+        <w:rPr>
+          <w:rFonts w:ascii="Consolas" w:hAnsi="Consolas" w:eastAsia="Consolas" w:cs="Consolas"/>
+          <w:b w:val="0"/>
+          <w:bCs w:val="0"/>
+          <w:noProof w:val="0"/>
+          <w:color w:val="CCCCCC"/>
+          <w:sz w:val="21"/>
+          <w:szCs w:val="21"/>
+          <w:lang w:val="nl-NL"/>
+        </w:rPr>
+        <w:t xml:space="preserve"> youtube_url </w:t>
+      </w:r>
+      <w:r>
+        <w:rPr>
+          <w:rFonts w:ascii="Consolas" w:hAnsi="Consolas" w:eastAsia="Consolas" w:cs="Consolas"/>
+          <w:b w:val="0"/>
+          <w:bCs w:val="0"/>
+          <w:noProof w:val="0"/>
+          <w:color w:val="569CD6"/>
+          <w:sz w:val="21"/>
+          <w:szCs w:val="21"/>
+          <w:lang w:val="nl-NL"/>
+        </w:rPr>
+        <w:t>and</w:t>
+      </w:r>
+      <w:r>
+        <w:rPr>
+          <w:rFonts w:ascii="Consolas" w:hAnsi="Consolas" w:eastAsia="Consolas" w:cs="Consolas"/>
+          <w:b w:val="0"/>
+          <w:bCs w:val="0"/>
+          <w:noProof w:val="0"/>
+          <w:color w:val="CCCCCC"/>
+          <w:sz w:val="21"/>
+          <w:szCs w:val="21"/>
+          <w:lang w:val="nl-NL"/>
+        </w:rPr>
+        <w:t xml:space="preserve"> </w:t>
+      </w:r>
+      <w:r>
+        <w:rPr>
+          <w:rFonts w:ascii="Consolas" w:hAnsi="Consolas" w:eastAsia="Consolas" w:cs="Consolas"/>
+          <w:b w:val="0"/>
+          <w:bCs w:val="0"/>
+          <w:noProof w:val="0"/>
+          <w:color w:val="CE9178"/>
+          <w:sz w:val="21"/>
+          <w:szCs w:val="21"/>
+          <w:lang w:val="nl-NL"/>
+        </w:rPr>
+        <w:t>"youtu.be/"</w:t>
+      </w:r>
+      <w:r>
+        <w:rPr>
+          <w:rFonts w:ascii="Consolas" w:hAnsi="Consolas" w:eastAsia="Consolas" w:cs="Consolas"/>
+          <w:b w:val="0"/>
+          <w:bCs w:val="0"/>
+          <w:noProof w:val="0"/>
+          <w:color w:val="CCCCCC"/>
+          <w:sz w:val="21"/>
+          <w:szCs w:val="21"/>
+          <w:lang w:val="nl-NL"/>
+        </w:rPr>
+        <w:t xml:space="preserve"> </w:t>
+      </w:r>
+      <w:r>
+        <w:rPr>
+          <w:rFonts w:ascii="Consolas" w:hAnsi="Consolas" w:eastAsia="Consolas" w:cs="Consolas"/>
+          <w:b w:val="0"/>
+          <w:bCs w:val="0"/>
+          <w:noProof w:val="0"/>
+          <w:color w:val="569CD6"/>
+          <w:sz w:val="21"/>
+          <w:szCs w:val="21"/>
+          <w:lang w:val="nl-NL"/>
+        </w:rPr>
+        <w:t>not</w:t>
+      </w:r>
+      <w:r>
+        <w:rPr>
+          <w:rFonts w:ascii="Consolas" w:hAnsi="Consolas" w:eastAsia="Consolas" w:cs="Consolas"/>
+          <w:b w:val="0"/>
+          <w:bCs w:val="0"/>
+          <w:noProof w:val="0"/>
+          <w:color w:val="CCCCCC"/>
+          <w:sz w:val="21"/>
+          <w:szCs w:val="21"/>
+          <w:lang w:val="nl-NL"/>
+        </w:rPr>
+        <w:t xml:space="preserve"> </w:t>
+      </w:r>
+      <w:r>
+        <w:rPr>
+          <w:rFonts w:ascii="Consolas" w:hAnsi="Consolas" w:eastAsia="Consolas" w:cs="Consolas"/>
+          <w:b w:val="0"/>
+          <w:bCs w:val="0"/>
+          <w:noProof w:val="0"/>
+          <w:color w:val="569CD6"/>
+          <w:sz w:val="21"/>
+          <w:szCs w:val="21"/>
+          <w:lang w:val="nl-NL"/>
+        </w:rPr>
+        <w:t>in</w:t>
+      </w:r>
+      <w:r>
+        <w:rPr>
+          <w:rFonts w:ascii="Consolas" w:hAnsi="Consolas" w:eastAsia="Consolas" w:cs="Consolas"/>
+          <w:b w:val="0"/>
+          <w:bCs w:val="0"/>
+          <w:noProof w:val="0"/>
+          <w:color w:val="CCCCCC"/>
+          <w:sz w:val="21"/>
+          <w:szCs w:val="21"/>
+          <w:lang w:val="nl-NL"/>
+        </w:rPr>
+        <w:t xml:space="preserve"> youtube_url:</w:t>
+      </w:r>
+    </w:p>
+    <w:p>
+      <w:pPr>
+        <w:shd w:val="clear" w:color="auto" w:fill="1F1F1F"/>
+        <w:spacing w:before="0" w:beforeAutospacing="off" w:after="0" w:afterAutospacing="off" w:line="285" w:lineRule="auto"/>
+      </w:pPr>
+      <w:r>
+        <w:rPr>
+          <w:rFonts w:ascii="Consolas" w:hAnsi="Consolas" w:eastAsia="Consolas" w:cs="Consolas"/>
+          <w:b w:val="0"/>
+          <w:bCs w:val="0"/>
+          <w:noProof w:val="0"/>
+          <w:color w:val="CCCCCC"/>
+          <w:sz w:val="21"/>
+          <w:szCs w:val="21"/>
+          <w:lang w:val="nl-NL"/>
+        </w:rPr>
+        <w:t xml:space="preserve">            </w:t>
+      </w:r>
+      <w:r>
+        <w:rPr>
+          <w:rFonts w:ascii="Consolas" w:hAnsi="Consolas" w:eastAsia="Consolas" w:cs="Consolas"/>
+          <w:b w:val="0"/>
+          <w:bCs w:val="0"/>
+          <w:noProof w:val="0"/>
+          <w:color w:val="C586C0"/>
+          <w:sz w:val="21"/>
+          <w:szCs w:val="21"/>
+          <w:lang w:val="nl-NL"/>
+        </w:rPr>
+        <w:t>return</w:t>
+      </w:r>
+      <w:r>
+        <w:rPr>
+          <w:rFonts w:ascii="Consolas" w:hAnsi="Consolas" w:eastAsia="Consolas" w:cs="Consolas"/>
+          <w:b w:val="0"/>
+          <w:bCs w:val="0"/>
+          <w:noProof w:val="0"/>
+          <w:color w:val="CCCCCC"/>
+          <w:sz w:val="21"/>
+          <w:szCs w:val="21"/>
+          <w:lang w:val="nl-NL"/>
+        </w:rPr>
+        <w:t xml:space="preserve"> </w:t>
+      </w:r>
+      <w:r>
+        <w:rPr>
+          <w:rFonts w:ascii="Consolas" w:hAnsi="Consolas" w:eastAsia="Consolas" w:cs="Consolas"/>
+          <w:b w:val="0"/>
+          <w:bCs w:val="0"/>
+          <w:noProof w:val="0"/>
+          <w:color w:val="569CD6"/>
+          <w:sz w:val="21"/>
+          <w:szCs w:val="21"/>
+          <w:lang w:val="nl-NL"/>
+        </w:rPr>
+        <w:t>f</w:t>
+      </w:r>
+      <w:r>
+        <w:rPr>
+          <w:rFonts w:ascii="Consolas" w:hAnsi="Consolas" w:eastAsia="Consolas" w:cs="Consolas"/>
+          <w:b w:val="0"/>
+          <w:bCs w:val="0"/>
+          <w:noProof w:val="0"/>
+          <w:color w:val="CE9178"/>
+          <w:sz w:val="21"/>
+          <w:szCs w:val="21"/>
+          <w:lang w:val="nl-NL"/>
+        </w:rPr>
+        <w:t xml:space="preserve">"Ongeldige YouTube URL: </w:t>
+      </w:r>
+      <w:r>
+        <w:rPr>
+          <w:rFonts w:ascii="Consolas" w:hAnsi="Consolas" w:eastAsia="Consolas" w:cs="Consolas"/>
+          <w:b w:val="0"/>
+          <w:bCs w:val="0"/>
+          <w:noProof w:val="0"/>
+          <w:color w:val="569CD6"/>
+          <w:sz w:val="21"/>
+          <w:szCs w:val="21"/>
+          <w:lang w:val="nl-NL"/>
+        </w:rPr>
+        <w:t>{</w:t>
+      </w:r>
+      <w:r>
+        <w:rPr>
+          <w:rFonts w:ascii="Consolas" w:hAnsi="Consolas" w:eastAsia="Consolas" w:cs="Consolas"/>
+          <w:b w:val="0"/>
+          <w:bCs w:val="0"/>
+          <w:noProof w:val="0"/>
+          <w:color w:val="CCCCCC"/>
+          <w:sz w:val="21"/>
+          <w:szCs w:val="21"/>
+          <w:lang w:val="nl-NL"/>
+        </w:rPr>
+        <w:t>youtube_url</w:t>
+      </w:r>
+      <w:r>
+        <w:rPr>
+          <w:rFonts w:ascii="Consolas" w:hAnsi="Consolas" w:eastAsia="Consolas" w:cs="Consolas"/>
+          <w:b w:val="0"/>
+          <w:bCs w:val="0"/>
+          <w:noProof w:val="0"/>
+          <w:color w:val="569CD6"/>
+          <w:sz w:val="21"/>
+          <w:szCs w:val="21"/>
+          <w:lang w:val="nl-NL"/>
+        </w:rPr>
+        <w:t>}</w:t>
+      </w:r>
+      <w:r>
+        <w:rPr>
+          <w:rFonts w:ascii="Consolas" w:hAnsi="Consolas" w:eastAsia="Consolas" w:cs="Consolas"/>
+          <w:b w:val="0"/>
+          <w:bCs w:val="0"/>
+          <w:noProof w:val="0"/>
+          <w:color w:val="CE9178"/>
+          <w:sz w:val="21"/>
+          <w:szCs w:val="21"/>
+          <w:lang w:val="nl-NL"/>
+        </w:rPr>
+        <w:t>"</w:t>
+      </w:r>
+      <w:r>
+        <w:rPr>
+          <w:rFonts w:ascii="Consolas" w:hAnsi="Consolas" w:eastAsia="Consolas" w:cs="Consolas"/>
+          <w:b w:val="0"/>
+          <w:bCs w:val="0"/>
+          <w:noProof w:val="0"/>
+          <w:color w:val="CCCCCC"/>
+          <w:sz w:val="21"/>
+          <w:szCs w:val="21"/>
+          <w:lang w:val="nl-NL"/>
+        </w:rPr>
+        <w:t xml:space="preserve">, </w:t>
+      </w:r>
+      <w:r>
+        <w:rPr>
+          <w:rFonts w:ascii="Consolas" w:hAnsi="Consolas" w:eastAsia="Consolas" w:cs="Consolas"/>
+          <w:b w:val="0"/>
+          <w:bCs w:val="0"/>
+          <w:noProof w:val="0"/>
+          <w:color w:val="B5CEA8"/>
+          <w:sz w:val="21"/>
+          <w:szCs w:val="21"/>
+          <w:lang w:val="nl-NL"/>
+        </w:rPr>
+        <w:t>400</w:t>
+      </w:r>
+    </w:p>
+    <w:p>
+      <w:pPr>
+        <w:shd w:val="clear" w:color="auto" w:fill="1F1F1F"/>
+        <w:spacing w:before="0" w:beforeAutospacing="off" w:after="0" w:afterAutospacing="off" w:line="285" w:lineRule="auto"/>
+      </w:pPr>
+      <w:r>
+        <w:rPr>
+          <w:rFonts w:ascii="Consolas" w:hAnsi="Consolas" w:eastAsia="Consolas" w:cs="Consolas"/>
+          <w:b w:val="0"/>
+          <w:bCs w:val="0"/>
+          <w:noProof w:val="0"/>
+          <w:color w:val="CCCCCC"/>
+          <w:sz w:val="21"/>
+          <w:szCs w:val="21"/>
+          <w:lang w:val="nl-NL"/>
+        </w:rPr>
+        <w:t xml:space="preserve">        video_id </w:t>
+      </w:r>
+      <w:r>
+        <w:rPr>
+          <w:rFonts w:ascii="Consolas" w:hAnsi="Consolas" w:eastAsia="Consolas" w:cs="Consolas"/>
+          <w:b w:val="0"/>
+          <w:bCs w:val="0"/>
+          <w:noProof w:val="0"/>
+          <w:color w:val="D4D4D4"/>
+          <w:sz w:val="21"/>
+          <w:szCs w:val="21"/>
+          <w:lang w:val="nl-NL"/>
+        </w:rPr>
+        <w:t>=</w:t>
+      </w:r>
+      <w:r>
+        <w:rPr>
+          <w:rFonts w:ascii="Consolas" w:hAnsi="Consolas" w:eastAsia="Consolas" w:cs="Consolas"/>
+          <w:b w:val="0"/>
+          <w:bCs w:val="0"/>
+          <w:noProof w:val="0"/>
+          <w:color w:val="CCCCCC"/>
+          <w:sz w:val="21"/>
+          <w:szCs w:val="21"/>
+          <w:lang w:val="nl-NL"/>
+        </w:rPr>
+        <w:t xml:space="preserve"> youtube_url.split(</w:t>
+      </w:r>
+      <w:r>
+        <w:rPr>
+          <w:rFonts w:ascii="Consolas" w:hAnsi="Consolas" w:eastAsia="Consolas" w:cs="Consolas"/>
+          <w:b w:val="0"/>
+          <w:bCs w:val="0"/>
+          <w:noProof w:val="0"/>
+          <w:color w:val="CE9178"/>
+          <w:sz w:val="21"/>
+          <w:szCs w:val="21"/>
+          <w:lang w:val="nl-NL"/>
+        </w:rPr>
+        <w:t>"v="</w:t>
+      </w:r>
+      <w:r>
+        <w:rPr>
+          <w:rFonts w:ascii="Consolas" w:hAnsi="Consolas" w:eastAsia="Consolas" w:cs="Consolas"/>
+          <w:b w:val="0"/>
+          <w:bCs w:val="0"/>
+          <w:noProof w:val="0"/>
+          <w:color w:val="CCCCCC"/>
+          <w:sz w:val="21"/>
+          <w:szCs w:val="21"/>
+          <w:lang w:val="nl-NL"/>
+        </w:rPr>
+        <w:t>)[</w:t>
+      </w:r>
+      <w:r>
+        <w:rPr>
+          <w:rFonts w:ascii="Consolas" w:hAnsi="Consolas" w:eastAsia="Consolas" w:cs="Consolas"/>
+          <w:b w:val="0"/>
+          <w:bCs w:val="0"/>
+          <w:noProof w:val="0"/>
+          <w:color w:val="D4D4D4"/>
+          <w:sz w:val="21"/>
+          <w:szCs w:val="21"/>
+          <w:lang w:val="nl-NL"/>
+        </w:rPr>
+        <w:t>-</w:t>
+      </w:r>
+      <w:r>
+        <w:rPr>
+          <w:rFonts w:ascii="Consolas" w:hAnsi="Consolas" w:eastAsia="Consolas" w:cs="Consolas"/>
+          <w:b w:val="0"/>
+          <w:bCs w:val="0"/>
+          <w:noProof w:val="0"/>
+          <w:color w:val="B5CEA8"/>
+          <w:sz w:val="21"/>
+          <w:szCs w:val="21"/>
+          <w:lang w:val="nl-NL"/>
+        </w:rPr>
+        <w:t>1</w:t>
+      </w:r>
+      <w:r>
+        <w:rPr>
+          <w:rFonts w:ascii="Consolas" w:hAnsi="Consolas" w:eastAsia="Consolas" w:cs="Consolas"/>
+          <w:b w:val="0"/>
+          <w:bCs w:val="0"/>
+          <w:noProof w:val="0"/>
+          <w:color w:val="CCCCCC"/>
+          <w:sz w:val="21"/>
+          <w:szCs w:val="21"/>
+          <w:lang w:val="nl-NL"/>
+        </w:rPr>
+        <w:t>].split(</w:t>
+      </w:r>
+      <w:r>
+        <w:rPr>
+          <w:rFonts w:ascii="Consolas" w:hAnsi="Consolas" w:eastAsia="Consolas" w:cs="Consolas"/>
+          <w:b w:val="0"/>
+          <w:bCs w:val="0"/>
+          <w:noProof w:val="0"/>
+          <w:color w:val="CE9178"/>
+          <w:sz w:val="21"/>
+          <w:szCs w:val="21"/>
+          <w:lang w:val="nl-NL"/>
+        </w:rPr>
+        <w:t>"&amp;"</w:t>
+      </w:r>
+      <w:r>
+        <w:rPr>
+          <w:rFonts w:ascii="Consolas" w:hAnsi="Consolas" w:eastAsia="Consolas" w:cs="Consolas"/>
+          <w:b w:val="0"/>
+          <w:bCs w:val="0"/>
+          <w:noProof w:val="0"/>
+          <w:color w:val="CCCCCC"/>
+          <w:sz w:val="21"/>
+          <w:szCs w:val="21"/>
+          <w:lang w:val="nl-NL"/>
+        </w:rPr>
+        <w:t>)[</w:t>
+      </w:r>
+      <w:r>
+        <w:rPr>
+          <w:rFonts w:ascii="Consolas" w:hAnsi="Consolas" w:eastAsia="Consolas" w:cs="Consolas"/>
+          <w:b w:val="0"/>
+          <w:bCs w:val="0"/>
+          <w:noProof w:val="0"/>
+          <w:color w:val="B5CEA8"/>
+          <w:sz w:val="21"/>
+          <w:szCs w:val="21"/>
+          <w:lang w:val="nl-NL"/>
+        </w:rPr>
+        <w:t>0</w:t>
+      </w:r>
+      <w:r>
+        <w:rPr>
+          <w:rFonts w:ascii="Consolas" w:hAnsi="Consolas" w:eastAsia="Consolas" w:cs="Consolas"/>
+          <w:b w:val="0"/>
+          <w:bCs w:val="0"/>
+          <w:noProof w:val="0"/>
+          <w:color w:val="CCCCCC"/>
+          <w:sz w:val="21"/>
+          <w:szCs w:val="21"/>
+          <w:lang w:val="nl-NL"/>
+        </w:rPr>
+        <w:t xml:space="preserve">] </w:t>
+      </w:r>
+      <w:r>
+        <w:rPr>
+          <w:rFonts w:ascii="Consolas" w:hAnsi="Consolas" w:eastAsia="Consolas" w:cs="Consolas"/>
+          <w:b w:val="0"/>
+          <w:bCs w:val="0"/>
+          <w:noProof w:val="0"/>
+          <w:color w:val="C586C0"/>
+          <w:sz w:val="21"/>
+          <w:szCs w:val="21"/>
+          <w:lang w:val="nl-NL"/>
+        </w:rPr>
+        <w:t>if</w:t>
+      </w:r>
+      <w:r>
+        <w:rPr>
+          <w:rFonts w:ascii="Consolas" w:hAnsi="Consolas" w:eastAsia="Consolas" w:cs="Consolas"/>
+          <w:b w:val="0"/>
+          <w:bCs w:val="0"/>
+          <w:noProof w:val="0"/>
+          <w:color w:val="CCCCCC"/>
+          <w:sz w:val="21"/>
+          <w:szCs w:val="21"/>
+          <w:lang w:val="nl-NL"/>
+        </w:rPr>
+        <w:t xml:space="preserve"> </w:t>
+      </w:r>
+      <w:r>
+        <w:rPr>
+          <w:rFonts w:ascii="Consolas" w:hAnsi="Consolas" w:eastAsia="Consolas" w:cs="Consolas"/>
+          <w:b w:val="0"/>
+          <w:bCs w:val="0"/>
+          <w:noProof w:val="0"/>
+          <w:color w:val="CE9178"/>
+          <w:sz w:val="21"/>
+          <w:szCs w:val="21"/>
+          <w:lang w:val="nl-NL"/>
+        </w:rPr>
+        <w:t>"v="</w:t>
+      </w:r>
+      <w:r>
+        <w:rPr>
+          <w:rFonts w:ascii="Consolas" w:hAnsi="Consolas" w:eastAsia="Consolas" w:cs="Consolas"/>
+          <w:b w:val="0"/>
+          <w:bCs w:val="0"/>
+          <w:noProof w:val="0"/>
+          <w:color w:val="CCCCCC"/>
+          <w:sz w:val="21"/>
+          <w:szCs w:val="21"/>
+          <w:lang w:val="nl-NL"/>
+        </w:rPr>
+        <w:t xml:space="preserve"> </w:t>
+      </w:r>
+      <w:r>
+        <w:rPr>
+          <w:rFonts w:ascii="Consolas" w:hAnsi="Consolas" w:eastAsia="Consolas" w:cs="Consolas"/>
+          <w:b w:val="0"/>
+          <w:bCs w:val="0"/>
+          <w:noProof w:val="0"/>
+          <w:color w:val="569CD6"/>
+          <w:sz w:val="21"/>
+          <w:szCs w:val="21"/>
+          <w:lang w:val="nl-NL"/>
+        </w:rPr>
+        <w:t>in</w:t>
+      </w:r>
+      <w:r>
+        <w:rPr>
+          <w:rFonts w:ascii="Consolas" w:hAnsi="Consolas" w:eastAsia="Consolas" w:cs="Consolas"/>
+          <w:b w:val="0"/>
+          <w:bCs w:val="0"/>
+          <w:noProof w:val="0"/>
+          <w:color w:val="CCCCCC"/>
+          <w:sz w:val="21"/>
+          <w:szCs w:val="21"/>
+          <w:lang w:val="nl-NL"/>
+        </w:rPr>
+        <w:t xml:space="preserve"> youtube_url </w:t>
+      </w:r>
+      <w:r>
+        <w:rPr>
+          <w:rFonts w:ascii="Consolas" w:hAnsi="Consolas" w:eastAsia="Consolas" w:cs="Consolas"/>
+          <w:b w:val="0"/>
+          <w:bCs w:val="0"/>
+          <w:noProof w:val="0"/>
+          <w:color w:val="C586C0"/>
+          <w:sz w:val="21"/>
+          <w:szCs w:val="21"/>
+          <w:lang w:val="nl-NL"/>
+        </w:rPr>
+        <w:t>else</w:t>
+      </w:r>
+      <w:r>
+        <w:rPr>
+          <w:rFonts w:ascii="Consolas" w:hAnsi="Consolas" w:eastAsia="Consolas" w:cs="Consolas"/>
+          <w:b w:val="0"/>
+          <w:bCs w:val="0"/>
+          <w:noProof w:val="0"/>
+          <w:color w:val="CCCCCC"/>
+          <w:sz w:val="21"/>
+          <w:szCs w:val="21"/>
+          <w:lang w:val="nl-NL"/>
+        </w:rPr>
+        <w:t xml:space="preserve"> youtube_url.split(</w:t>
+      </w:r>
+      <w:r>
+        <w:rPr>
+          <w:rFonts w:ascii="Consolas" w:hAnsi="Consolas" w:eastAsia="Consolas" w:cs="Consolas"/>
+          <w:b w:val="0"/>
+          <w:bCs w:val="0"/>
+          <w:noProof w:val="0"/>
+          <w:color w:val="CE9178"/>
+          <w:sz w:val="21"/>
+          <w:szCs w:val="21"/>
+          <w:lang w:val="nl-NL"/>
+        </w:rPr>
+        <w:t>"/"</w:t>
+      </w:r>
+      <w:r>
+        <w:rPr>
+          <w:rFonts w:ascii="Consolas" w:hAnsi="Consolas" w:eastAsia="Consolas" w:cs="Consolas"/>
+          <w:b w:val="0"/>
+          <w:bCs w:val="0"/>
+          <w:noProof w:val="0"/>
+          <w:color w:val="CCCCCC"/>
+          <w:sz w:val="21"/>
+          <w:szCs w:val="21"/>
+          <w:lang w:val="nl-NL"/>
+        </w:rPr>
+        <w:t>)[</w:t>
+      </w:r>
+      <w:r>
+        <w:rPr>
+          <w:rFonts w:ascii="Consolas" w:hAnsi="Consolas" w:eastAsia="Consolas" w:cs="Consolas"/>
+          <w:b w:val="0"/>
+          <w:bCs w:val="0"/>
+          <w:noProof w:val="0"/>
+          <w:color w:val="D4D4D4"/>
+          <w:sz w:val="21"/>
+          <w:szCs w:val="21"/>
+          <w:lang w:val="nl-NL"/>
+        </w:rPr>
+        <w:t>-</w:t>
+      </w:r>
+      <w:r>
+        <w:rPr>
+          <w:rFonts w:ascii="Consolas" w:hAnsi="Consolas" w:eastAsia="Consolas" w:cs="Consolas"/>
+          <w:b w:val="0"/>
+          <w:bCs w:val="0"/>
+          <w:noProof w:val="0"/>
+          <w:color w:val="B5CEA8"/>
+          <w:sz w:val="21"/>
+          <w:szCs w:val="21"/>
+          <w:lang w:val="nl-NL"/>
+        </w:rPr>
+        <w:t>1</w:t>
+      </w:r>
+      <w:r>
+        <w:rPr>
+          <w:rFonts w:ascii="Consolas" w:hAnsi="Consolas" w:eastAsia="Consolas" w:cs="Consolas"/>
+          <w:b w:val="0"/>
+          <w:bCs w:val="0"/>
+          <w:noProof w:val="0"/>
+          <w:color w:val="CCCCCC"/>
+          <w:sz w:val="21"/>
+          <w:szCs w:val="21"/>
+          <w:lang w:val="nl-NL"/>
+        </w:rPr>
+        <w:t>]</w:t>
+      </w:r>
+    </w:p>
+    <w:p>
+      <w:pPr>
+        <w:shd w:val="clear" w:color="auto" w:fill="1F1F1F"/>
+        <w:spacing w:before="0" w:beforeAutospacing="off" w:after="0" w:afterAutospacing="off" w:line="285" w:lineRule="auto"/>
+      </w:pPr>
+      <w:r>
+        <w:rPr>
+          <w:rFonts w:ascii="Consolas" w:hAnsi="Consolas" w:eastAsia="Consolas" w:cs="Consolas"/>
+          <w:b w:val="0"/>
+          <w:bCs w:val="0"/>
+          <w:noProof w:val="0"/>
+          <w:color w:val="CCCCCC"/>
+          <w:sz w:val="21"/>
+          <w:szCs w:val="21"/>
+          <w:lang w:val="nl-NL"/>
+        </w:rPr>
+        <w:t xml:space="preserve">        embedded_url </w:t>
+      </w:r>
+      <w:r>
+        <w:rPr>
+          <w:rFonts w:ascii="Consolas" w:hAnsi="Consolas" w:eastAsia="Consolas" w:cs="Consolas"/>
+          <w:b w:val="0"/>
+          <w:bCs w:val="0"/>
+          <w:noProof w:val="0"/>
+          <w:color w:val="D4D4D4"/>
+          <w:sz w:val="21"/>
+          <w:szCs w:val="21"/>
+          <w:lang w:val="nl-NL"/>
+        </w:rPr>
+        <w:t>=</w:t>
+      </w:r>
+      <w:r>
+        <w:rPr>
+          <w:rFonts w:ascii="Consolas" w:hAnsi="Consolas" w:eastAsia="Consolas" w:cs="Consolas"/>
+          <w:b w:val="0"/>
+          <w:bCs w:val="0"/>
+          <w:noProof w:val="0"/>
+          <w:color w:val="CCCCCC"/>
+          <w:sz w:val="21"/>
+          <w:szCs w:val="21"/>
+          <w:lang w:val="nl-NL"/>
+        </w:rPr>
+        <w:t xml:space="preserve"> </w:t>
+      </w:r>
+      <w:r>
+        <w:rPr>
+          <w:rFonts w:ascii="Consolas" w:hAnsi="Consolas" w:eastAsia="Consolas" w:cs="Consolas"/>
+          <w:b w:val="0"/>
+          <w:bCs w:val="0"/>
+          <w:noProof w:val="0"/>
+          <w:color w:val="569CD6"/>
+          <w:sz w:val="21"/>
+          <w:szCs w:val="21"/>
+          <w:lang w:val="nl-NL"/>
+        </w:rPr>
+        <w:t>f</w:t>
+      </w:r>
+      <w:r>
+        <w:rPr>
+          <w:rFonts w:ascii="Consolas" w:hAnsi="Consolas" w:eastAsia="Consolas" w:cs="Consolas"/>
+          <w:b w:val="0"/>
+          <w:bCs w:val="0"/>
+          <w:noProof w:val="0"/>
+          <w:color w:val="CE9178"/>
+          <w:sz w:val="21"/>
+          <w:szCs w:val="21"/>
+          <w:lang w:val="nl-NL"/>
+        </w:rPr>
+        <w:t>"https://www.youtube.com/embed/</w:t>
+      </w:r>
+      <w:r>
+        <w:rPr>
+          <w:rFonts w:ascii="Consolas" w:hAnsi="Consolas" w:eastAsia="Consolas" w:cs="Consolas"/>
+          <w:b w:val="0"/>
+          <w:bCs w:val="0"/>
+          <w:noProof w:val="0"/>
+          <w:color w:val="569CD6"/>
+          <w:sz w:val="21"/>
+          <w:szCs w:val="21"/>
+          <w:lang w:val="nl-NL"/>
+        </w:rPr>
+        <w:t>{</w:t>
+      </w:r>
+      <w:r>
+        <w:rPr>
+          <w:rFonts w:ascii="Consolas" w:hAnsi="Consolas" w:eastAsia="Consolas" w:cs="Consolas"/>
+          <w:b w:val="0"/>
+          <w:bCs w:val="0"/>
+          <w:noProof w:val="0"/>
+          <w:color w:val="CCCCCC"/>
+          <w:sz w:val="21"/>
+          <w:szCs w:val="21"/>
+          <w:lang w:val="nl-NL"/>
+        </w:rPr>
+        <w:t>video_id</w:t>
+      </w:r>
+      <w:r>
+        <w:rPr>
+          <w:rFonts w:ascii="Consolas" w:hAnsi="Consolas" w:eastAsia="Consolas" w:cs="Consolas"/>
+          <w:b w:val="0"/>
+          <w:bCs w:val="0"/>
+          <w:noProof w:val="0"/>
+          <w:color w:val="569CD6"/>
+          <w:sz w:val="21"/>
+          <w:szCs w:val="21"/>
+          <w:lang w:val="nl-NL"/>
+        </w:rPr>
+        <w:t>}</w:t>
+      </w:r>
+      <w:r>
+        <w:rPr>
+          <w:rFonts w:ascii="Consolas" w:hAnsi="Consolas" w:eastAsia="Consolas" w:cs="Consolas"/>
+          <w:b w:val="0"/>
+          <w:bCs w:val="0"/>
+          <w:noProof w:val="0"/>
+          <w:color w:val="CE9178"/>
+          <w:sz w:val="21"/>
+          <w:szCs w:val="21"/>
+          <w:lang w:val="nl-NL"/>
+        </w:rPr>
+        <w:t>"</w:t>
+      </w:r>
+    </w:p>
+    <w:p>
+      <w:pPr>
+        <w:shd w:val="clear" w:color="auto" w:fill="1F1F1F"/>
+        <w:spacing w:before="0" w:beforeAutospacing="off" w:after="0" w:afterAutospacing="off" w:line="285" w:lineRule="auto"/>
+      </w:pPr>
+      <w:r>
+        <w:rPr>
+          <w:rFonts w:ascii="Consolas" w:hAnsi="Consolas" w:eastAsia="Consolas" w:cs="Consolas"/>
+          <w:b w:val="0"/>
+          <w:bCs w:val="0"/>
+          <w:noProof w:val="0"/>
+          <w:color w:val="CCCCCC"/>
+          <w:sz w:val="21"/>
+          <w:szCs w:val="21"/>
+          <w:lang w:val="nl-NL"/>
+        </w:rPr>
+        <w:t xml:space="preserve">        labels </w:t>
+      </w:r>
+      <w:r>
+        <w:rPr>
+          <w:rFonts w:ascii="Consolas" w:hAnsi="Consolas" w:eastAsia="Consolas" w:cs="Consolas"/>
+          <w:b w:val="0"/>
+          <w:bCs w:val="0"/>
+          <w:noProof w:val="0"/>
+          <w:color w:val="D4D4D4"/>
+          <w:sz w:val="21"/>
+          <w:szCs w:val="21"/>
+          <w:lang w:val="nl-NL"/>
+        </w:rPr>
+        <w:t>=</w:t>
+      </w:r>
+      <w:r>
+        <w:rPr>
+          <w:rFonts w:ascii="Consolas" w:hAnsi="Consolas" w:eastAsia="Consolas" w:cs="Consolas"/>
+          <w:b w:val="0"/>
+          <w:bCs w:val="0"/>
+          <w:noProof w:val="0"/>
+          <w:color w:val="CCCCCC"/>
+          <w:sz w:val="21"/>
+          <w:szCs w:val="21"/>
+          <w:lang w:val="nl-NL"/>
+        </w:rPr>
+        <w:t xml:space="preserve"> [label.strip() </w:t>
+      </w:r>
+      <w:r>
+        <w:rPr>
+          <w:rFonts w:ascii="Consolas" w:hAnsi="Consolas" w:eastAsia="Consolas" w:cs="Consolas"/>
+          <w:b w:val="0"/>
+          <w:bCs w:val="0"/>
+          <w:noProof w:val="0"/>
+          <w:color w:val="C586C0"/>
+          <w:sz w:val="21"/>
+          <w:szCs w:val="21"/>
+          <w:lang w:val="nl-NL"/>
+        </w:rPr>
+        <w:t>for</w:t>
+      </w:r>
+      <w:r>
+        <w:rPr>
+          <w:rFonts w:ascii="Consolas" w:hAnsi="Consolas" w:eastAsia="Consolas" w:cs="Consolas"/>
+          <w:b w:val="0"/>
+          <w:bCs w:val="0"/>
+          <w:noProof w:val="0"/>
+          <w:color w:val="CCCCCC"/>
+          <w:sz w:val="21"/>
+          <w:szCs w:val="21"/>
+          <w:lang w:val="nl-NL"/>
+        </w:rPr>
+        <w:t xml:space="preserve"> label </w:t>
+      </w:r>
+      <w:r>
+        <w:rPr>
+          <w:rFonts w:ascii="Consolas" w:hAnsi="Consolas" w:eastAsia="Consolas" w:cs="Consolas"/>
+          <w:b w:val="0"/>
+          <w:bCs w:val="0"/>
+          <w:noProof w:val="0"/>
+          <w:color w:val="C586C0"/>
+          <w:sz w:val="21"/>
+          <w:szCs w:val="21"/>
+          <w:lang w:val="nl-NL"/>
+        </w:rPr>
+        <w:t>in</w:t>
+      </w:r>
+      <w:r>
+        <w:rPr>
+          <w:rFonts w:ascii="Consolas" w:hAnsi="Consolas" w:eastAsia="Consolas" w:cs="Consolas"/>
+          <w:b w:val="0"/>
+          <w:bCs w:val="0"/>
+          <w:noProof w:val="0"/>
+          <w:color w:val="CCCCCC"/>
+          <w:sz w:val="21"/>
+          <w:szCs w:val="21"/>
+          <w:lang w:val="nl-NL"/>
+        </w:rPr>
+        <w:t xml:space="preserve"> labels_input.split(</w:t>
+      </w:r>
+      <w:r>
+        <w:rPr>
+          <w:rFonts w:ascii="Consolas" w:hAnsi="Consolas" w:eastAsia="Consolas" w:cs="Consolas"/>
+          <w:b w:val="0"/>
+          <w:bCs w:val="0"/>
+          <w:noProof w:val="0"/>
+          <w:color w:val="CE9178"/>
+          <w:sz w:val="21"/>
+          <w:szCs w:val="21"/>
+          <w:lang w:val="nl-NL"/>
+        </w:rPr>
+        <w:t>','</w:t>
+      </w:r>
+      <w:r>
+        <w:rPr>
+          <w:rFonts w:ascii="Consolas" w:hAnsi="Consolas" w:eastAsia="Consolas" w:cs="Consolas"/>
+          <w:b w:val="0"/>
+          <w:bCs w:val="0"/>
+          <w:noProof w:val="0"/>
+          <w:color w:val="CCCCCC"/>
+          <w:sz w:val="21"/>
+          <w:szCs w:val="21"/>
+          <w:lang w:val="nl-NL"/>
+        </w:rPr>
+        <w:t xml:space="preserve">) </w:t>
+      </w:r>
+      <w:r>
+        <w:rPr>
+          <w:rFonts w:ascii="Consolas" w:hAnsi="Consolas" w:eastAsia="Consolas" w:cs="Consolas"/>
+          <w:b w:val="0"/>
+          <w:bCs w:val="0"/>
+          <w:noProof w:val="0"/>
+          <w:color w:val="C586C0"/>
+          <w:sz w:val="21"/>
+          <w:szCs w:val="21"/>
+          <w:lang w:val="nl-NL"/>
+        </w:rPr>
+        <w:t>if</w:t>
+      </w:r>
+      <w:r>
+        <w:rPr>
+          <w:rFonts w:ascii="Consolas" w:hAnsi="Consolas" w:eastAsia="Consolas" w:cs="Consolas"/>
+          <w:b w:val="0"/>
+          <w:bCs w:val="0"/>
+          <w:noProof w:val="0"/>
+          <w:color w:val="CCCCCC"/>
+          <w:sz w:val="21"/>
+          <w:szCs w:val="21"/>
+          <w:lang w:val="nl-NL"/>
+        </w:rPr>
+        <w:t xml:space="preserve"> label.strip()] </w:t>
+      </w:r>
+      <w:r>
+        <w:rPr>
+          <w:rFonts w:ascii="Consolas" w:hAnsi="Consolas" w:eastAsia="Consolas" w:cs="Consolas"/>
+          <w:b w:val="0"/>
+          <w:bCs w:val="0"/>
+          <w:noProof w:val="0"/>
+          <w:color w:val="C586C0"/>
+          <w:sz w:val="21"/>
+          <w:szCs w:val="21"/>
+          <w:lang w:val="nl-NL"/>
+        </w:rPr>
+        <w:t>if</w:t>
+      </w:r>
+      <w:r>
+        <w:rPr>
+          <w:rFonts w:ascii="Consolas" w:hAnsi="Consolas" w:eastAsia="Consolas" w:cs="Consolas"/>
+          <w:b w:val="0"/>
+          <w:bCs w:val="0"/>
+          <w:noProof w:val="0"/>
+          <w:color w:val="CCCCCC"/>
+          <w:sz w:val="21"/>
+          <w:szCs w:val="21"/>
+          <w:lang w:val="nl-NL"/>
+        </w:rPr>
+        <w:t xml:space="preserve"> labels_input </w:t>
+      </w:r>
+      <w:r>
+        <w:rPr>
+          <w:rFonts w:ascii="Consolas" w:hAnsi="Consolas" w:eastAsia="Consolas" w:cs="Consolas"/>
+          <w:b w:val="0"/>
+          <w:bCs w:val="0"/>
+          <w:noProof w:val="0"/>
+          <w:color w:val="C586C0"/>
+          <w:sz w:val="21"/>
+          <w:szCs w:val="21"/>
+          <w:lang w:val="nl-NL"/>
+        </w:rPr>
+        <w:t>else</w:t>
+      </w:r>
+      <w:r>
+        <w:rPr>
+          <w:rFonts w:ascii="Consolas" w:hAnsi="Consolas" w:eastAsia="Consolas" w:cs="Consolas"/>
+          <w:b w:val="0"/>
+          <w:bCs w:val="0"/>
+          <w:noProof w:val="0"/>
+          <w:color w:val="CCCCCC"/>
+          <w:sz w:val="21"/>
+          <w:szCs w:val="21"/>
+          <w:lang w:val="nl-NL"/>
+        </w:rPr>
+        <w:t xml:space="preserve"> []</w:t>
+      </w:r>
+    </w:p>
+    <w:p>
+      <w:pPr>
+        <w:shd w:val="clear" w:color="auto" w:fill="1F1F1F"/>
+        <w:spacing w:before="0" w:beforeAutospacing="off" w:after="0" w:afterAutospacing="off" w:line="285" w:lineRule="auto"/>
+      </w:pPr>
+      <w:r>
+        <w:rPr>
+          <w:rFonts w:ascii="Consolas" w:hAnsi="Consolas" w:eastAsia="Consolas" w:cs="Consolas"/>
+          <w:b w:val="0"/>
+          <w:bCs w:val="0"/>
+          <w:noProof w:val="0"/>
+          <w:color w:val="CCCCCC"/>
+          <w:sz w:val="21"/>
+          <w:szCs w:val="21"/>
+          <w:lang w:val="nl-NL"/>
+        </w:rPr>
+        <w:t xml:space="preserve">        new_video </w:t>
+      </w:r>
+      <w:r>
+        <w:rPr>
+          <w:rFonts w:ascii="Consolas" w:hAnsi="Consolas" w:eastAsia="Consolas" w:cs="Consolas"/>
+          <w:b w:val="0"/>
+          <w:bCs w:val="0"/>
+          <w:noProof w:val="0"/>
+          <w:color w:val="D4D4D4"/>
+          <w:sz w:val="21"/>
+          <w:szCs w:val="21"/>
+          <w:lang w:val="nl-NL"/>
+        </w:rPr>
+        <w:t>=</w:t>
+      </w:r>
+      <w:r>
+        <w:rPr>
+          <w:rFonts w:ascii="Consolas" w:hAnsi="Consolas" w:eastAsia="Consolas" w:cs="Consolas"/>
+          <w:b w:val="0"/>
+          <w:bCs w:val="0"/>
+          <w:noProof w:val="0"/>
+          <w:color w:val="CCCCCC"/>
+          <w:sz w:val="21"/>
+          <w:szCs w:val="21"/>
+          <w:lang w:val="nl-NL"/>
+        </w:rPr>
+        <w:t xml:space="preserve"> Video(</w:t>
+      </w:r>
+      <w:r>
+        <w:rPr>
+          <w:rFonts w:ascii="Consolas" w:hAnsi="Consolas" w:eastAsia="Consolas" w:cs="Consolas"/>
+          <w:b w:val="0"/>
+          <w:bCs w:val="0"/>
+          <w:noProof w:val="0"/>
+          <w:color w:val="9CDCFE"/>
+          <w:sz w:val="21"/>
+          <w:szCs w:val="21"/>
+          <w:lang w:val="nl-NL"/>
+        </w:rPr>
+        <w:t>youtube_url</w:t>
+      </w:r>
+      <w:r>
+        <w:rPr>
+          <w:rFonts w:ascii="Consolas" w:hAnsi="Consolas" w:eastAsia="Consolas" w:cs="Consolas"/>
+          <w:b w:val="0"/>
+          <w:bCs w:val="0"/>
+          <w:noProof w:val="0"/>
+          <w:color w:val="D4D4D4"/>
+          <w:sz w:val="21"/>
+          <w:szCs w:val="21"/>
+          <w:lang w:val="nl-NL"/>
+        </w:rPr>
+        <w:t>=</w:t>
+      </w:r>
+      <w:r>
+        <w:rPr>
+          <w:rFonts w:ascii="Consolas" w:hAnsi="Consolas" w:eastAsia="Consolas" w:cs="Consolas"/>
+          <w:b w:val="0"/>
+          <w:bCs w:val="0"/>
+          <w:noProof w:val="0"/>
+          <w:color w:val="CCCCCC"/>
+          <w:sz w:val="21"/>
+          <w:szCs w:val="21"/>
+          <w:lang w:val="nl-NL"/>
+        </w:rPr>
+        <w:t xml:space="preserve">youtube_url, </w:t>
+      </w:r>
+      <w:r>
+        <w:rPr>
+          <w:rFonts w:ascii="Consolas" w:hAnsi="Consolas" w:eastAsia="Consolas" w:cs="Consolas"/>
+          <w:b w:val="0"/>
+          <w:bCs w:val="0"/>
+          <w:noProof w:val="0"/>
+          <w:color w:val="9CDCFE"/>
+          <w:sz w:val="21"/>
+          <w:szCs w:val="21"/>
+          <w:lang w:val="nl-NL"/>
+        </w:rPr>
+        <w:t>embedded_url</w:t>
+      </w:r>
+      <w:r>
+        <w:rPr>
+          <w:rFonts w:ascii="Consolas" w:hAnsi="Consolas" w:eastAsia="Consolas" w:cs="Consolas"/>
+          <w:b w:val="0"/>
+          <w:bCs w:val="0"/>
+          <w:noProof w:val="0"/>
+          <w:color w:val="D4D4D4"/>
+          <w:sz w:val="21"/>
+          <w:szCs w:val="21"/>
+          <w:lang w:val="nl-NL"/>
+        </w:rPr>
+        <w:t>=</w:t>
+      </w:r>
+      <w:r>
+        <w:rPr>
+          <w:rFonts w:ascii="Consolas" w:hAnsi="Consolas" w:eastAsia="Consolas" w:cs="Consolas"/>
+          <w:b w:val="0"/>
+          <w:bCs w:val="0"/>
+          <w:noProof w:val="0"/>
+          <w:color w:val="CCCCCC"/>
+          <w:sz w:val="21"/>
+          <w:szCs w:val="21"/>
+          <w:lang w:val="nl-NL"/>
+        </w:rPr>
+        <w:t xml:space="preserve">embedded_url, </w:t>
+      </w:r>
+      <w:r>
+        <w:rPr>
+          <w:rFonts w:ascii="Consolas" w:hAnsi="Consolas" w:eastAsia="Consolas" w:cs="Consolas"/>
+          <w:b w:val="0"/>
+          <w:bCs w:val="0"/>
+          <w:noProof w:val="0"/>
+          <w:color w:val="9CDCFE"/>
+          <w:sz w:val="21"/>
+          <w:szCs w:val="21"/>
+          <w:lang w:val="nl-NL"/>
+        </w:rPr>
+        <w:t>technique_id</w:t>
+      </w:r>
+      <w:r>
+        <w:rPr>
+          <w:rFonts w:ascii="Consolas" w:hAnsi="Consolas" w:eastAsia="Consolas" w:cs="Consolas"/>
+          <w:b w:val="0"/>
+          <w:bCs w:val="0"/>
+          <w:noProof w:val="0"/>
+          <w:color w:val="D4D4D4"/>
+          <w:sz w:val="21"/>
+          <w:szCs w:val="21"/>
+          <w:lang w:val="nl-NL"/>
+        </w:rPr>
+        <w:t>=</w:t>
+      </w:r>
+      <w:r>
+        <w:rPr>
+          <w:rFonts w:ascii="Consolas" w:hAnsi="Consolas" w:eastAsia="Consolas" w:cs="Consolas"/>
+          <w:b w:val="0"/>
+          <w:bCs w:val="0"/>
+          <w:noProof w:val="0"/>
+          <w:color w:val="CCCCCC"/>
+          <w:sz w:val="21"/>
+          <w:szCs w:val="21"/>
+          <w:lang w:val="nl-NL"/>
+        </w:rPr>
+        <w:t xml:space="preserve">tech.id, </w:t>
+      </w:r>
+      <w:r>
+        <w:rPr>
+          <w:rFonts w:ascii="Consolas" w:hAnsi="Consolas" w:eastAsia="Consolas" w:cs="Consolas"/>
+          <w:b w:val="0"/>
+          <w:bCs w:val="0"/>
+          <w:noProof w:val="0"/>
+          <w:color w:val="9CDCFE"/>
+          <w:sz w:val="21"/>
+          <w:szCs w:val="21"/>
+          <w:lang w:val="nl-NL"/>
+        </w:rPr>
+        <w:t>labels</w:t>
+      </w:r>
+      <w:r>
+        <w:rPr>
+          <w:rFonts w:ascii="Consolas" w:hAnsi="Consolas" w:eastAsia="Consolas" w:cs="Consolas"/>
+          <w:b w:val="0"/>
+          <w:bCs w:val="0"/>
+          <w:noProof w:val="0"/>
+          <w:color w:val="D4D4D4"/>
+          <w:sz w:val="21"/>
+          <w:szCs w:val="21"/>
+          <w:lang w:val="nl-NL"/>
+        </w:rPr>
+        <w:t>=</w:t>
+      </w:r>
+      <w:r>
+        <w:rPr>
+          <w:rFonts w:ascii="Consolas" w:hAnsi="Consolas" w:eastAsia="Consolas" w:cs="Consolas"/>
+          <w:b w:val="0"/>
+          <w:bCs w:val="0"/>
+          <w:noProof w:val="0"/>
+          <w:color w:val="CCCCCC"/>
+          <w:sz w:val="21"/>
+          <w:szCs w:val="21"/>
+          <w:lang w:val="nl-NL"/>
+        </w:rPr>
+        <w:t>labels)</w:t>
+      </w:r>
+    </w:p>
+    <w:p>
+      <w:pPr>
+        <w:shd w:val="clear" w:color="auto" w:fill="1F1F1F"/>
+        <w:spacing w:before="0" w:beforeAutospacing="off" w:after="0" w:afterAutospacing="off" w:line="285" w:lineRule="auto"/>
+      </w:pPr>
+      <w:r>
+        <w:rPr>
+          <w:rFonts w:ascii="Consolas" w:hAnsi="Consolas" w:eastAsia="Consolas" w:cs="Consolas"/>
+          <w:b w:val="0"/>
+          <w:bCs w:val="0"/>
+          <w:noProof w:val="0"/>
+          <w:color w:val="CCCCCC"/>
+          <w:sz w:val="21"/>
+          <w:szCs w:val="21"/>
+          <w:lang w:val="nl-NL"/>
+        </w:rPr>
+        <w:t xml:space="preserve">        </w:t>
+      </w:r>
+      <w:r>
+        <w:rPr>
+          <w:rFonts w:ascii="Consolas" w:hAnsi="Consolas" w:eastAsia="Consolas" w:cs="Consolas"/>
+          <w:b w:val="0"/>
+          <w:bCs w:val="0"/>
+          <w:noProof w:val="0"/>
+          <w:color w:val="C586C0"/>
+          <w:sz w:val="21"/>
+          <w:szCs w:val="21"/>
+          <w:lang w:val="nl-NL"/>
+        </w:rPr>
+        <w:t>try</w:t>
+      </w:r>
+      <w:r>
+        <w:rPr>
+          <w:rFonts w:ascii="Consolas" w:hAnsi="Consolas" w:eastAsia="Consolas" w:cs="Consolas"/>
+          <w:b w:val="0"/>
+          <w:bCs w:val="0"/>
+          <w:noProof w:val="0"/>
+          <w:color w:val="CCCCCC"/>
+          <w:sz w:val="21"/>
+          <w:szCs w:val="21"/>
+          <w:lang w:val="nl-NL"/>
+        </w:rPr>
+        <w:t>:</w:t>
+      </w:r>
+    </w:p>
+    <w:p>
+      <w:pPr>
+        <w:shd w:val="clear" w:color="auto" w:fill="1F1F1F"/>
+        <w:spacing w:before="0" w:beforeAutospacing="off" w:after="0" w:afterAutospacing="off" w:line="285" w:lineRule="auto"/>
+      </w:pPr>
+      <w:r>
+        <w:rPr>
+          <w:rFonts w:ascii="Consolas" w:hAnsi="Consolas" w:eastAsia="Consolas" w:cs="Consolas"/>
+          <w:b w:val="0"/>
+          <w:bCs w:val="0"/>
+          <w:noProof w:val="0"/>
+          <w:color w:val="CCCCCC"/>
+          <w:sz w:val="21"/>
+          <w:szCs w:val="21"/>
+          <w:lang w:val="nl-NL"/>
+        </w:rPr>
+        <w:t xml:space="preserve">            db.session.add(new_video)</w:t>
+      </w:r>
+    </w:p>
+    <w:p>
+      <w:pPr>
+        <w:shd w:val="clear" w:color="auto" w:fill="1F1F1F"/>
+        <w:spacing w:before="0" w:beforeAutospacing="off" w:after="0" w:afterAutospacing="off" w:line="285" w:lineRule="auto"/>
+      </w:pPr>
+      <w:r>
+        <w:rPr>
+          <w:rFonts w:ascii="Consolas" w:hAnsi="Consolas" w:eastAsia="Consolas" w:cs="Consolas"/>
+          <w:b w:val="0"/>
+          <w:bCs w:val="0"/>
+          <w:noProof w:val="0"/>
+          <w:color w:val="CCCCCC"/>
+          <w:sz w:val="21"/>
+          <w:szCs w:val="21"/>
+          <w:lang w:val="nl-NL"/>
+        </w:rPr>
+        <w:t xml:space="preserve">            db.session.commit()</w:t>
+      </w:r>
+    </w:p>
+    <w:p>
+      <w:pPr>
+        <w:shd w:val="clear" w:color="auto" w:fill="1F1F1F"/>
+        <w:spacing w:before="0" w:beforeAutospacing="off" w:after="0" w:afterAutospacing="off" w:line="285" w:lineRule="auto"/>
+      </w:pPr>
+      <w:r>
+        <w:rPr>
+          <w:rFonts w:ascii="Consolas" w:hAnsi="Consolas" w:eastAsia="Consolas" w:cs="Consolas"/>
+          <w:b w:val="0"/>
+          <w:bCs w:val="0"/>
+          <w:noProof w:val="0"/>
+          <w:color w:val="CCCCCC"/>
+          <w:sz w:val="21"/>
+          <w:szCs w:val="21"/>
+          <w:lang w:val="nl-NL"/>
+        </w:rPr>
+        <w:t xml:space="preserve">            </w:t>
+      </w:r>
+      <w:r>
+        <w:rPr>
+          <w:rFonts w:ascii="Consolas" w:hAnsi="Consolas" w:eastAsia="Consolas" w:cs="Consolas"/>
+          <w:b w:val="0"/>
+          <w:bCs w:val="0"/>
+          <w:noProof w:val="0"/>
+          <w:color w:val="C586C0"/>
+          <w:sz w:val="21"/>
+          <w:szCs w:val="21"/>
+          <w:lang w:val="nl-NL"/>
+        </w:rPr>
+        <w:t>return</w:t>
+      </w:r>
+      <w:r>
+        <w:rPr>
+          <w:rFonts w:ascii="Consolas" w:hAnsi="Consolas" w:eastAsia="Consolas" w:cs="Consolas"/>
+          <w:b w:val="0"/>
+          <w:bCs w:val="0"/>
+          <w:noProof w:val="0"/>
+          <w:color w:val="CCCCCC"/>
+          <w:sz w:val="21"/>
+          <w:szCs w:val="21"/>
+          <w:lang w:val="nl-NL"/>
+        </w:rPr>
+        <w:t xml:space="preserve"> redirect(url_for(</w:t>
+      </w:r>
+      <w:r>
+        <w:rPr>
+          <w:rFonts w:ascii="Consolas" w:hAnsi="Consolas" w:eastAsia="Consolas" w:cs="Consolas"/>
+          <w:b w:val="0"/>
+          <w:bCs w:val="0"/>
+          <w:noProof w:val="0"/>
+          <w:color w:val="CE9178"/>
+          <w:sz w:val="21"/>
+          <w:szCs w:val="21"/>
+          <w:lang w:val="nl-NL"/>
+        </w:rPr>
+        <w:t>'exercises'</w:t>
+      </w:r>
+      <w:r>
+        <w:rPr>
+          <w:rFonts w:ascii="Consolas" w:hAnsi="Consolas" w:eastAsia="Consolas" w:cs="Consolas"/>
+          <w:b w:val="0"/>
+          <w:bCs w:val="0"/>
+          <w:noProof w:val="0"/>
+          <w:color w:val="CCCCCC"/>
+          <w:sz w:val="21"/>
+          <w:szCs w:val="21"/>
+          <w:lang w:val="nl-NL"/>
+        </w:rPr>
+        <w:t>))</w:t>
+      </w:r>
+    </w:p>
+    <w:p>
+      <w:pPr>
+        <w:shd w:val="clear" w:color="auto" w:fill="1F1F1F"/>
+        <w:spacing w:before="0" w:beforeAutospacing="off" w:after="0" w:afterAutospacing="off" w:line="285" w:lineRule="auto"/>
+      </w:pPr>
+      <w:r>
+        <w:rPr>
+          <w:rFonts w:ascii="Consolas" w:hAnsi="Consolas" w:eastAsia="Consolas" w:cs="Consolas"/>
+          <w:b w:val="0"/>
+          <w:bCs w:val="0"/>
+          <w:noProof w:val="0"/>
+          <w:color w:val="CCCCCC"/>
+          <w:sz w:val="21"/>
+          <w:szCs w:val="21"/>
+          <w:lang w:val="nl-NL"/>
+        </w:rPr>
+        <w:t xml:space="preserve">        </w:t>
+      </w:r>
+      <w:r>
+        <w:rPr>
+          <w:rFonts w:ascii="Consolas" w:hAnsi="Consolas" w:eastAsia="Consolas" w:cs="Consolas"/>
+          <w:b w:val="0"/>
+          <w:bCs w:val="0"/>
+          <w:noProof w:val="0"/>
+          <w:color w:val="C586C0"/>
+          <w:sz w:val="21"/>
+          <w:szCs w:val="21"/>
+          <w:lang w:val="nl-NL"/>
+        </w:rPr>
+        <w:t>except</w:t>
+      </w:r>
+      <w:r>
+        <w:rPr>
+          <w:rFonts w:ascii="Consolas" w:hAnsi="Consolas" w:eastAsia="Consolas" w:cs="Consolas"/>
+          <w:b w:val="0"/>
+          <w:bCs w:val="0"/>
+          <w:noProof w:val="0"/>
+          <w:color w:val="CCCCCC"/>
+          <w:sz w:val="21"/>
+          <w:szCs w:val="21"/>
+          <w:lang w:val="nl-NL"/>
+        </w:rPr>
+        <w:t xml:space="preserve"> </w:t>
+      </w:r>
+      <w:r>
+        <w:rPr>
+          <w:rFonts w:ascii="Consolas" w:hAnsi="Consolas" w:eastAsia="Consolas" w:cs="Consolas"/>
+          <w:b w:val="0"/>
+          <w:bCs w:val="0"/>
+          <w:noProof w:val="0"/>
+          <w:color w:val="4EC9B0"/>
+          <w:sz w:val="21"/>
+          <w:szCs w:val="21"/>
+          <w:lang w:val="nl-NL"/>
+        </w:rPr>
+        <w:t>Exception</w:t>
+      </w:r>
+      <w:r>
+        <w:rPr>
+          <w:rFonts w:ascii="Consolas" w:hAnsi="Consolas" w:eastAsia="Consolas" w:cs="Consolas"/>
+          <w:b w:val="0"/>
+          <w:bCs w:val="0"/>
+          <w:noProof w:val="0"/>
+          <w:color w:val="CCCCCC"/>
+          <w:sz w:val="21"/>
+          <w:szCs w:val="21"/>
+          <w:lang w:val="nl-NL"/>
+        </w:rPr>
+        <w:t xml:space="preserve"> </w:t>
+      </w:r>
+      <w:r>
+        <w:rPr>
+          <w:rFonts w:ascii="Consolas" w:hAnsi="Consolas" w:eastAsia="Consolas" w:cs="Consolas"/>
+          <w:b w:val="0"/>
+          <w:bCs w:val="0"/>
+          <w:noProof w:val="0"/>
+          <w:color w:val="C586C0"/>
+          <w:sz w:val="21"/>
+          <w:szCs w:val="21"/>
+          <w:lang w:val="nl-NL"/>
+        </w:rPr>
+        <w:t>as</w:t>
+      </w:r>
+      <w:r>
+        <w:rPr>
+          <w:rFonts w:ascii="Consolas" w:hAnsi="Consolas" w:eastAsia="Consolas" w:cs="Consolas"/>
+          <w:b w:val="0"/>
+          <w:bCs w:val="0"/>
+          <w:noProof w:val="0"/>
+          <w:color w:val="CCCCCC"/>
+          <w:sz w:val="21"/>
+          <w:szCs w:val="21"/>
+          <w:lang w:val="nl-NL"/>
+        </w:rPr>
+        <w:t xml:space="preserve"> e:</w:t>
+      </w:r>
+    </w:p>
+    <w:p>
+      <w:pPr>
+        <w:shd w:val="clear" w:color="auto" w:fill="1F1F1F"/>
+        <w:spacing w:before="0" w:beforeAutospacing="off" w:after="0" w:afterAutospacing="off" w:line="285" w:lineRule="auto"/>
+      </w:pPr>
+      <w:r>
+        <w:rPr>
+          <w:rFonts w:ascii="Consolas" w:hAnsi="Consolas" w:eastAsia="Consolas" w:cs="Consolas"/>
+          <w:b w:val="0"/>
+          <w:bCs w:val="0"/>
+          <w:noProof w:val="0"/>
+          <w:color w:val="CCCCCC"/>
+          <w:sz w:val="21"/>
+          <w:szCs w:val="21"/>
+          <w:lang w:val="nl-NL"/>
+        </w:rPr>
+        <w:t xml:space="preserve">            db.session.rollback()</w:t>
+      </w:r>
+    </w:p>
+    <w:p>
+      <w:pPr>
+        <w:shd w:val="clear" w:color="auto" w:fill="1F1F1F"/>
+        <w:spacing w:before="0" w:beforeAutospacing="off" w:after="0" w:afterAutospacing="off" w:line="285" w:lineRule="auto"/>
+      </w:pPr>
+      <w:r>
+        <w:rPr>
+          <w:rFonts w:ascii="Consolas" w:hAnsi="Consolas" w:eastAsia="Consolas" w:cs="Consolas"/>
+          <w:b w:val="0"/>
+          <w:bCs w:val="0"/>
+          <w:noProof w:val="0"/>
+          <w:color w:val="CCCCCC"/>
+          <w:sz w:val="21"/>
+          <w:szCs w:val="21"/>
+          <w:lang w:val="nl-NL"/>
+        </w:rPr>
+        <w:t xml:space="preserve">            </w:t>
+      </w:r>
+      <w:r>
+        <w:rPr>
+          <w:rFonts w:ascii="Consolas" w:hAnsi="Consolas" w:eastAsia="Consolas" w:cs="Consolas"/>
+          <w:b w:val="0"/>
+          <w:bCs w:val="0"/>
+          <w:noProof w:val="0"/>
+          <w:color w:val="C586C0"/>
+          <w:sz w:val="21"/>
+          <w:szCs w:val="21"/>
+          <w:lang w:val="nl-NL"/>
+        </w:rPr>
+        <w:t>return</w:t>
+      </w:r>
+      <w:r>
+        <w:rPr>
+          <w:rFonts w:ascii="Consolas" w:hAnsi="Consolas" w:eastAsia="Consolas" w:cs="Consolas"/>
+          <w:b w:val="0"/>
+          <w:bCs w:val="0"/>
+          <w:noProof w:val="0"/>
+          <w:color w:val="CCCCCC"/>
+          <w:sz w:val="21"/>
+          <w:szCs w:val="21"/>
+          <w:lang w:val="nl-NL"/>
+        </w:rPr>
+        <w:t xml:space="preserve"> </w:t>
+      </w:r>
+      <w:r>
+        <w:rPr>
+          <w:rFonts w:ascii="Consolas" w:hAnsi="Consolas" w:eastAsia="Consolas" w:cs="Consolas"/>
+          <w:b w:val="0"/>
+          <w:bCs w:val="0"/>
+          <w:noProof w:val="0"/>
+          <w:color w:val="569CD6"/>
+          <w:sz w:val="21"/>
+          <w:szCs w:val="21"/>
+          <w:lang w:val="nl-NL"/>
+        </w:rPr>
+        <w:t>f</w:t>
+      </w:r>
+      <w:r>
+        <w:rPr>
+          <w:rFonts w:ascii="Consolas" w:hAnsi="Consolas" w:eastAsia="Consolas" w:cs="Consolas"/>
+          <w:b w:val="0"/>
+          <w:bCs w:val="0"/>
+          <w:noProof w:val="0"/>
+          <w:color w:val="CE9178"/>
+          <w:sz w:val="21"/>
+          <w:szCs w:val="21"/>
+          <w:lang w:val="nl-NL"/>
+        </w:rPr>
+        <w:t xml:space="preserve">"Fout bij toevoegen video: </w:t>
+      </w:r>
+      <w:r>
+        <w:rPr>
+          <w:rFonts w:ascii="Consolas" w:hAnsi="Consolas" w:eastAsia="Consolas" w:cs="Consolas"/>
+          <w:b w:val="0"/>
+          <w:bCs w:val="0"/>
+          <w:noProof w:val="0"/>
+          <w:color w:val="569CD6"/>
+          <w:sz w:val="21"/>
+          <w:szCs w:val="21"/>
+          <w:lang w:val="nl-NL"/>
+        </w:rPr>
+        <w:t>{</w:t>
+      </w:r>
+      <w:r>
+        <w:rPr>
+          <w:rFonts w:ascii="Consolas" w:hAnsi="Consolas" w:eastAsia="Consolas" w:cs="Consolas"/>
+          <w:b w:val="0"/>
+          <w:bCs w:val="0"/>
+          <w:noProof w:val="0"/>
+          <w:color w:val="4EC9B0"/>
+          <w:sz w:val="21"/>
+          <w:szCs w:val="21"/>
+          <w:lang w:val="nl-NL"/>
+        </w:rPr>
+        <w:t>str</w:t>
+      </w:r>
+      <w:r>
+        <w:rPr>
+          <w:rFonts w:ascii="Consolas" w:hAnsi="Consolas" w:eastAsia="Consolas" w:cs="Consolas"/>
+          <w:b w:val="0"/>
+          <w:bCs w:val="0"/>
+          <w:noProof w:val="0"/>
+          <w:color w:val="CCCCCC"/>
+          <w:sz w:val="21"/>
+          <w:szCs w:val="21"/>
+          <w:lang w:val="nl-NL"/>
+        </w:rPr>
+        <w:t>(e)</w:t>
+      </w:r>
+      <w:r>
+        <w:rPr>
+          <w:rFonts w:ascii="Consolas" w:hAnsi="Consolas" w:eastAsia="Consolas" w:cs="Consolas"/>
+          <w:b w:val="0"/>
+          <w:bCs w:val="0"/>
+          <w:noProof w:val="0"/>
+          <w:color w:val="569CD6"/>
+          <w:sz w:val="21"/>
+          <w:szCs w:val="21"/>
+          <w:lang w:val="nl-NL"/>
+        </w:rPr>
+        <w:t>}</w:t>
+      </w:r>
+      <w:r>
+        <w:rPr>
+          <w:rFonts w:ascii="Consolas" w:hAnsi="Consolas" w:eastAsia="Consolas" w:cs="Consolas"/>
+          <w:b w:val="0"/>
+          <w:bCs w:val="0"/>
+          <w:noProof w:val="0"/>
+          <w:color w:val="CE9178"/>
+          <w:sz w:val="21"/>
+          <w:szCs w:val="21"/>
+          <w:lang w:val="nl-NL"/>
+        </w:rPr>
+        <w:t>"</w:t>
+      </w:r>
+      <w:r>
+        <w:rPr>
+          <w:rFonts w:ascii="Consolas" w:hAnsi="Consolas" w:eastAsia="Consolas" w:cs="Consolas"/>
+          <w:b w:val="0"/>
+          <w:bCs w:val="0"/>
+          <w:noProof w:val="0"/>
+          <w:color w:val="CCCCCC"/>
+          <w:sz w:val="21"/>
+          <w:szCs w:val="21"/>
+          <w:lang w:val="nl-NL"/>
+        </w:rPr>
+        <w:t xml:space="preserve">, </w:t>
+      </w:r>
+      <w:r>
+        <w:rPr>
+          <w:rFonts w:ascii="Consolas" w:hAnsi="Consolas" w:eastAsia="Consolas" w:cs="Consolas"/>
+          <w:b w:val="0"/>
+          <w:bCs w:val="0"/>
+          <w:noProof w:val="0"/>
+          <w:color w:val="B5CEA8"/>
+          <w:sz w:val="21"/>
+          <w:szCs w:val="21"/>
+          <w:lang w:val="nl-NL"/>
+        </w:rPr>
+        <w:t>500</w:t>
+      </w:r>
     </w:p>
     <w:p>
       <w:pPr>

</xml_diff>